<commit_message>
best effort sin estado finalizado
</commit_message>
<xml_diff>
--- a/DocumentacionDiagramas.docx
+++ b/DocumentacionDiagramas.docx
@@ -2030,6 +2030,14 @@
     </w:p>
     <w:p>
       <w:pPr>
+        <w:pStyle w:val="Ttulo2"/>
+      </w:pPr>
+      <w:r>
+        <w:t>Diagramas basados con la QoS Reliable</w:t>
+      </w:r>
+    </w:p>
+    <w:p>
+      <w:pPr>
         <w:pStyle w:val="Ttulo3"/>
       </w:pPr>
       <w:r>
@@ -4820,10 +4828,7 @@
         <w:t xml:space="preserve">MessageEncoder </w:t>
       </w:r>
       <w:r>
-        <w:t>el submensaje HEARTBEAT.</w:t>
-      </w:r>
-      <w:r>
-        <w:t xml:space="preserve"> Este HEARTBEAT tiene un temporizador llamado </w:t>
+        <w:t xml:space="preserve">el submensaje HEARTBEAT. Este HEARTBEAT tiene un temporizador llamado </w:t>
       </w:r>
       <w:r>
         <w:rPr>
@@ -4938,10 +4943,7 @@
         <w:t xml:space="preserve">UDP_Message </w:t>
       </w:r>
       <w:r>
-        <w:t>hacia la red de Datos.</w:t>
-      </w:r>
-      <w:r>
-        <w:t xml:space="preserve"> En este punto se ha simulado una falla en la comunicación por tanto el mensaje no llega a su destino.</w:t>
+        <w:t>hacia la red de Datos. En este punto se ha simulado una falla en la comunicación por tanto el mensaje no llega a su destino.</w:t>
       </w:r>
     </w:p>
     <w:p>
@@ -4962,10 +4964,7 @@
         <w:t xml:space="preserve">ReaderProxy </w:t>
       </w:r>
       <w:r>
-        <w:t>re</w:t>
-      </w:r>
-      <w:r>
-        <w:t xml:space="preserve">envía al </w:t>
+        <w:t xml:space="preserve">reenvía al </w:t>
       </w:r>
       <w:r>
         <w:rPr>
@@ -5884,13 +5883,7 @@
         </w:numPr>
       </w:pPr>
       <w:r>
-        <w:t xml:space="preserve">Este literal toma lugar después del punto </w:t>
-      </w:r>
-      <w:r>
-        <w:t>43</w:t>
-      </w:r>
-      <w:r>
-        <w:t xml:space="preserve">, luego de recibir el HEARTBEAT en el lado del suscriptor. El </w:t>
+        <w:t xml:space="preserve">Este literal toma lugar después del punto 43, luego de recibir el HEARTBEAT en el lado del suscriptor. El </w:t>
       </w:r>
       <w:r>
         <w:rPr>
@@ -6379,10 +6372,7 @@
         <w:pStyle w:val="Ttulo3"/>
       </w:pPr>
       <w:r>
-        <w:t>Reliable Reader—Reliable Writer con Key</w:t>
-      </w:r>
-      <w:r>
-        <w:t xml:space="preserve"> (Packet Failure)</w:t>
+        <w:t>Reliable Reader—Reliable Writer con Key (Packet Failure)</w:t>
       </w:r>
     </w:p>
     <w:p>
@@ -6704,13 +6694,7 @@
         <w:t xml:space="preserve">MessageEncoder, </w:t>
       </w:r>
       <w:r>
-        <w:t>que s</w:t>
-      </w:r>
-      <w:r>
-        <w:t>erá dirigido al participante dos</w:t>
-      </w:r>
-      <w:r>
-        <w:t>.</w:t>
+        <w:t>que será dirigido al participante dos.</w:t>
       </w:r>
     </w:p>
     <w:p>
@@ -6796,13 +6780,223 @@
         <w:rPr>
           <w:b/>
         </w:rPr>
-        <w:t>Del punto 13</w:t>
-      </w:r>
+        <w:t>Del punto 13 al 18 pertenecen al participante 2</w:t>
+      </w:r>
+    </w:p>
+    <w:p>
+      <w:pPr>
+        <w:pStyle w:val="Prrafodelista"/>
+        <w:numPr>
+          <w:ilvl w:val="0"/>
+          <w:numId w:val="9"/>
+        </w:numPr>
+      </w:pPr>
+      <w:r>
+        <w:t xml:space="preserve">El </w:t>
+      </w:r>
+      <w:r>
+        <w:rPr>
+          <w:i/>
+        </w:rPr>
+        <w:t>UDPTransmitter</w:t>
+      </w:r>
+      <w:r>
+        <w:t xml:space="preserve"> envía el mensaje </w:t>
+      </w:r>
+      <w:r>
+        <w:rPr>
+          <w:i/>
+        </w:rPr>
+        <w:t xml:space="preserve">UDP_Message </w:t>
+      </w:r>
+      <w:r>
+        <w:t>hacia la red de Datos, dirigido hacia el participante dos.</w:t>
+      </w:r>
+    </w:p>
+    <w:p>
+      <w:pPr>
+        <w:pStyle w:val="Prrafodelista"/>
+        <w:numPr>
+          <w:ilvl w:val="0"/>
+          <w:numId w:val="9"/>
+        </w:numPr>
+      </w:pPr>
+      <w:r>
+        <w:t xml:space="preserve">El </w:t>
+      </w:r>
+      <w:r>
+        <w:rPr>
+          <w:i/>
+        </w:rPr>
+        <w:t xml:space="preserve">UDPReceiver </w:t>
+      </w:r>
+      <w:r>
+        <w:t xml:space="preserve">recibe el mensaje </w:t>
+      </w:r>
+      <w:r>
+        <w:rPr>
+          <w:i/>
+        </w:rPr>
+        <w:t>UDP_Message</w:t>
+      </w:r>
+      <w:r>
+        <w:t xml:space="preserve"> desde la red de Datos.</w:t>
+      </w:r>
+    </w:p>
+    <w:p>
+      <w:pPr>
+        <w:pStyle w:val="Prrafodelista"/>
+        <w:numPr>
+          <w:ilvl w:val="0"/>
+          <w:numId w:val="9"/>
+        </w:numPr>
+      </w:pPr>
+      <w:r>
+        <w:t xml:space="preserve">El </w:t>
+      </w:r>
+      <w:r>
+        <w:rPr>
+          <w:i/>
+        </w:rPr>
+        <w:t xml:space="preserve">UDPReceiver </w:t>
+      </w:r>
+      <w:r>
+        <w:t xml:space="preserve">desencapsula el mensaje mediante la operación </w:t>
+      </w:r>
+      <w:r>
+        <w:rPr>
+          <w:i/>
+        </w:rPr>
+        <w:t xml:space="preserve">doDecode </w:t>
+      </w:r>
+      <w:r>
+        <w:t xml:space="preserve"> en el </w:t>
+      </w:r>
+      <w:r>
+        <w:rPr>
+          <w:i/>
+        </w:rPr>
+        <w:t>MessageDecoder</w:t>
+      </w:r>
+    </w:p>
+    <w:p>
+      <w:pPr>
+        <w:pStyle w:val="Prrafodelista"/>
+        <w:numPr>
+          <w:ilvl w:val="0"/>
+          <w:numId w:val="9"/>
+        </w:numPr>
+      </w:pPr>
+      <w:r>
+        <w:t xml:space="preserve">La operación </w:t>
+      </w:r>
+      <w:r>
+        <w:rPr>
+          <w:i/>
+        </w:rPr>
+        <w:t>doDecode</w:t>
+      </w:r>
+      <w:r>
+        <w:t xml:space="preserve"> retorna.</w:t>
+      </w:r>
+    </w:p>
+    <w:p>
+      <w:pPr>
+        <w:pStyle w:val="Prrafodelista"/>
+        <w:numPr>
+          <w:ilvl w:val="0"/>
+          <w:numId w:val="9"/>
+        </w:numPr>
+      </w:pPr>
+      <w:r>
+        <w:t xml:space="preserve">El </w:t>
+      </w:r>
+      <w:r>
+        <w:rPr>
+          <w:i/>
+        </w:rPr>
+        <w:t xml:space="preserve">WriterProxy </w:t>
+      </w:r>
+      <w:r>
+        <w:t xml:space="preserve">recibe el HEARTBEAT en modo </w:t>
+      </w:r>
+      <w:r>
+        <w:rPr>
+          <w:i/>
+        </w:rPr>
+        <w:t xml:space="preserve">waiting </w:t>
+      </w:r>
+      <w:r>
+        <w:t xml:space="preserve">del </w:t>
+      </w:r>
+      <w:r>
+        <w:rPr>
+          <w:i/>
+        </w:rPr>
+        <w:t xml:space="preserve">MessageDecoder. </w:t>
+      </w:r>
+      <w:r>
+        <w:t>El envío de este tipo HEARTBEAT sirve solamente para confirmar la presencia de un participante.</w:t>
+      </w:r>
+    </w:p>
+    <w:p>
+      <w:pPr>
+        <w:pStyle w:val="Prrafodelista"/>
+        <w:numPr>
+          <w:ilvl w:val="0"/>
+          <w:numId w:val="9"/>
+        </w:numPr>
+      </w:pPr>
+      <w:r>
+        <w:t xml:space="preserve">El </w:t>
+      </w:r>
+      <w:r>
+        <w:rPr>
+          <w:i/>
+        </w:rPr>
+        <w:t xml:space="preserve">WriterProxy </w:t>
+      </w:r>
+      <w:r>
+        <w:t xml:space="preserve">deserializa el submensaje mediante la operación </w:t>
+      </w:r>
+      <w:r>
+        <w:rPr>
+          <w:i/>
+        </w:rPr>
+        <w:t xml:space="preserve">deserialize_data. </w:t>
+      </w:r>
+    </w:p>
+    <w:p>
+      <w:pPr>
+        <w:pStyle w:val="Prrafodelista"/>
+        <w:numPr>
+          <w:ilvl w:val="0"/>
+          <w:numId w:val="9"/>
+        </w:numPr>
+      </w:pPr>
+      <w:r>
+        <w:t xml:space="preserve">La operación </w:t>
+      </w:r>
+      <w:r>
+        <w:rPr>
+          <w:i/>
+        </w:rPr>
+        <w:t xml:space="preserve"> deserialize_data </w:t>
+      </w:r>
+      <w:r>
+        <w:t>retorna.</w:t>
+      </w:r>
+    </w:p>
+    <w:p>
+      <w:pPr>
+        <w:pStyle w:val="Prrafodelista"/>
+        <w:ind w:left="1440" w:firstLine="0"/>
+      </w:pPr>
       <w:r>
         <w:rPr>
           <w:b/>
         </w:rPr>
-        <w:t xml:space="preserve"> al 18 pertenecen al participante 2</w:t>
+        <w:t>Del punto 20 al 26 pertenecen al participante 1</w:t>
       </w:r>
     </w:p>
     <w:p>
@@ -6832,10 +7026,7 @@
         <w:t xml:space="preserve">UDP_Message </w:t>
       </w:r>
       <w:r>
-        <w:t>hacia la red de Datos</w:t>
-      </w:r>
-      <w:r>
-        <w:t>, dirigido hacia el participante dos.</w:t>
+        <w:t>hacia la red de Datos, dirigido hacia el participante dos.</w:t>
       </w:r>
     </w:p>
     <w:p>
@@ -6934,6 +7125,7 @@
         </w:numPr>
       </w:pPr>
       <w:r>
+        <w:lastRenderedPageBreak/>
         <w:t xml:space="preserve">El </w:t>
       </w:r>
       <w:r>
@@ -7015,43 +7207,22 @@
     <w:p>
       <w:pPr>
         <w:pStyle w:val="Prrafodelista"/>
-        <w:ind w:left="1440" w:firstLine="0"/>
-      </w:pPr>
-      <w:r>
-        <w:rPr>
-          <w:b/>
-        </w:rPr>
-        <w:t>Del punto 20 al 26 pertenecen al participante 1</w:t>
-      </w:r>
-    </w:p>
-    <w:p>
-      <w:pPr>
-        <w:pStyle w:val="Prrafodelista"/>
         <w:numPr>
           <w:ilvl w:val="0"/>
           <w:numId w:val="9"/>
         </w:numPr>
       </w:pPr>
       <w:r>
-        <w:t xml:space="preserve">El </w:t>
-      </w:r>
-      <w:r>
-        <w:rPr>
-          <w:i/>
-        </w:rPr>
-        <w:t>UDPTransmitter</w:t>
-      </w:r>
-      <w:r>
-        <w:t xml:space="preserve"> envía el mensaje </w:t>
-      </w:r>
-      <w:r>
-        <w:rPr>
-          <w:i/>
-        </w:rPr>
-        <w:t xml:space="preserve">UDP_Message </w:t>
-      </w:r>
-      <w:r>
-        <w:t>hacia la red de Datos, dirigido hacia el participante dos.</w:t>
+        <w:t xml:space="preserve">La operación </w:t>
+      </w:r>
+      <w:r>
+        <w:rPr>
+          <w:i/>
+        </w:rPr>
+        <w:t xml:space="preserve">notify_change </w:t>
+      </w:r>
+      <w:r>
+        <w:t xml:space="preserve"> retorna.</w:t>
       </w:r>
     </w:p>
     <w:p>
@@ -7063,25 +7234,22 @@
         </w:numPr>
       </w:pPr>
       <w:r>
-        <w:t xml:space="preserve">El </w:t>
-      </w:r>
-      <w:r>
-        <w:rPr>
-          <w:i/>
-        </w:rPr>
-        <w:t xml:space="preserve">UDPReceiver </w:t>
-      </w:r>
-      <w:r>
-        <w:t xml:space="preserve">recibe el mensaje </w:t>
-      </w:r>
-      <w:r>
-        <w:rPr>
-          <w:i/>
-        </w:rPr>
-        <w:t>UDP_Message</w:t>
-      </w:r>
-      <w:r>
-        <w:t xml:space="preserve"> desde la red de Datos.</w:t>
+        <w:t xml:space="preserve">La operación </w:t>
+      </w:r>
+      <w:r>
+        <w:rPr>
+          <w:i/>
+        </w:rPr>
+        <w:t>add_change</w:t>
+      </w:r>
+      <w:r>
+        <w:rPr>
+          <w:i/>
+        </w:rPr>
+        <w:softHyphen/>
+      </w:r>
+      <w:r>
+        <w:t xml:space="preserve"> retorna.</w:t>
       </w:r>
     </w:p>
     <w:p>
@@ -7093,31 +7261,16 @@
         </w:numPr>
       </w:pPr>
       <w:r>
-        <w:t xml:space="preserve">El </w:t>
-      </w:r>
-      <w:r>
-        <w:rPr>
-          <w:i/>
-        </w:rPr>
-        <w:t xml:space="preserve">UDPReceiver </w:t>
-      </w:r>
-      <w:r>
-        <w:t xml:space="preserve">desencapsula el mensaje mediante la operación </w:t>
-      </w:r>
-      <w:r>
-        <w:rPr>
-          <w:i/>
-        </w:rPr>
-        <w:t xml:space="preserve">doDecode </w:t>
-      </w:r>
-      <w:r>
-        <w:t xml:space="preserve"> en el </w:t>
-      </w:r>
-      <w:r>
-        <w:rPr>
-          <w:i/>
-        </w:rPr>
-        <w:t>MessageDecoder</w:t>
+        <w:t xml:space="preserve">La operación </w:t>
+      </w:r>
+      <w:r>
+        <w:rPr>
+          <w:i/>
+        </w:rPr>
+        <w:t>write</w:t>
+      </w:r>
+      <w:r>
+        <w:t xml:space="preserve"> retorna. El usuario ha completado la acción de escritura de datos.</w:t>
       </w:r>
     </w:p>
     <w:p>
@@ -7129,13 +7282,61 @@
         </w:numPr>
       </w:pPr>
       <w:r>
-        <w:t xml:space="preserve">La operación </w:t>
-      </w:r>
-      <w:r>
-        <w:rPr>
-          <w:i/>
-        </w:rPr>
-        <w:t>doDecode</w:t>
+        <w:t xml:space="preserve">El </w:t>
+      </w:r>
+      <w:r>
+        <w:rPr>
+          <w:i/>
+        </w:rPr>
+        <w:t xml:space="preserve">HistoryCache </w:t>
+      </w:r>
+      <w:r>
+        <w:t xml:space="preserve"> del </w:t>
+      </w:r>
+      <w:r>
+        <w:rPr>
+          <w:i/>
+        </w:rPr>
+        <w:t xml:space="preserve">Writer </w:t>
+      </w:r>
+      <w:r>
+        <w:t xml:space="preserve">DDS utiliza la operación </w:t>
+      </w:r>
+      <w:r>
+        <w:rPr>
+          <w:i/>
+        </w:rPr>
+        <w:t>unsent_changes</w:t>
+      </w:r>
+      <w:r>
+        <w:t xml:space="preserve"> para informar al </w:t>
+      </w:r>
+      <w:r>
+        <w:rPr>
+          <w:i/>
+        </w:rPr>
+        <w:t xml:space="preserve">ReaderProxy </w:t>
+      </w:r>
+      <w:r>
+        <w:t>que hay cambios o información no enviada.</w:t>
+      </w:r>
+    </w:p>
+    <w:p>
+      <w:pPr>
+        <w:pStyle w:val="Prrafodelista"/>
+        <w:numPr>
+          <w:ilvl w:val="0"/>
+          <w:numId w:val="9"/>
+        </w:numPr>
+      </w:pPr>
+      <w:r>
+        <w:t xml:space="preserve">La operación </w:t>
+      </w:r>
+      <w:r>
+        <w:rPr>
+          <w:i/>
+        </w:rPr>
+        <w:t>unsent_changes</w:t>
       </w:r>
       <w:r>
         <w:t xml:space="preserve"> retorna.</w:t>
@@ -7150,6 +7351,180 @@
         </w:numPr>
       </w:pPr>
       <w:r>
+        <w:t xml:space="preserve">El </w:t>
+      </w:r>
+      <w:r>
+        <w:rPr>
+          <w:i/>
+        </w:rPr>
+        <w:t xml:space="preserve">HistoryCache </w:t>
+      </w:r>
+      <w:r>
+        <w:t xml:space="preserve"> del </w:t>
+      </w:r>
+      <w:r>
+        <w:rPr>
+          <w:i/>
+        </w:rPr>
+        <w:t xml:space="preserve">Writer </w:t>
+      </w:r>
+      <w:r>
+        <w:t xml:space="preserve">DDS utiliza la operación </w:t>
+      </w:r>
+      <w:r>
+        <w:rPr>
+          <w:i/>
+        </w:rPr>
+        <w:t>can_send</w:t>
+      </w:r>
+      <w:r>
+        <w:t xml:space="preserve"> para informar al </w:t>
+      </w:r>
+      <w:r>
+        <w:rPr>
+          <w:i/>
+        </w:rPr>
+        <w:t xml:space="preserve">ReaderProxy </w:t>
+      </w:r>
+      <w:r>
+        <w:t>que puede enviar los cambios.</w:t>
+      </w:r>
+    </w:p>
+    <w:p>
+      <w:pPr>
+        <w:pStyle w:val="Prrafodelista"/>
+        <w:numPr>
+          <w:ilvl w:val="0"/>
+          <w:numId w:val="9"/>
+        </w:numPr>
+      </w:pPr>
+      <w:r>
+        <w:t xml:space="preserve">La operación </w:t>
+      </w:r>
+      <w:r>
+        <w:rPr>
+          <w:i/>
+        </w:rPr>
+        <w:t>can_send</w:t>
+      </w:r>
+      <w:r>
+        <w:t xml:space="preserve"> retorna.</w:t>
+      </w:r>
+    </w:p>
+    <w:p>
+      <w:pPr>
+        <w:pStyle w:val="Prrafodelista"/>
+        <w:numPr>
+          <w:ilvl w:val="0"/>
+          <w:numId w:val="9"/>
+        </w:numPr>
+      </w:pPr>
+      <w:r>
+        <w:t xml:space="preserve">El </w:t>
+      </w:r>
+      <w:r>
+        <w:t xml:space="preserve">ReaderProxy </w:t>
+      </w:r>
+      <w:r>
+        <w:t xml:space="preserve">serializa los datos mediante la operación </w:t>
+      </w:r>
+      <w:r>
+        <w:rPr>
+          <w:i/>
+        </w:rPr>
+        <w:t>serialize</w:t>
+      </w:r>
+      <w:r>
+        <w:t xml:space="preserve">. </w:t>
+      </w:r>
+    </w:p>
+    <w:p>
+      <w:pPr>
+        <w:pStyle w:val="Prrafodelista"/>
+        <w:numPr>
+          <w:ilvl w:val="0"/>
+          <w:numId w:val="9"/>
+        </w:numPr>
+      </w:pPr>
+      <w:r>
+        <w:t xml:space="preserve">La operación </w:t>
+      </w:r>
+      <w:r>
+        <w:t xml:space="preserve">serialize </w:t>
+      </w:r>
+      <w:r>
+        <w:t>retorna.</w:t>
+      </w:r>
+    </w:p>
+    <w:p>
+      <w:pPr>
+        <w:pStyle w:val="Prrafodelista"/>
+        <w:numPr>
+          <w:ilvl w:val="0"/>
+          <w:numId w:val="9"/>
+        </w:numPr>
+      </w:pPr>
+      <w:r>
+        <w:t xml:space="preserve">El </w:t>
+      </w:r>
+      <w:r>
+        <w:rPr>
+          <w:i/>
+        </w:rPr>
+        <w:t xml:space="preserve">ReaderProxy </w:t>
+      </w:r>
+      <w:r>
+        <w:t xml:space="preserve">envía al </w:t>
+      </w:r>
+      <w:r>
+        <w:rPr>
+          <w:i/>
+        </w:rPr>
+        <w:t xml:space="preserve">MessageEncoder </w:t>
+      </w:r>
+      <w:r>
+        <w:t>los submensajes GAP, DATA y dependiendo de la política de QoS se envía también un INFO_TIMESTAMP, va dirigido al suscriptor uno.</w:t>
+      </w:r>
+    </w:p>
+    <w:p>
+      <w:pPr>
+        <w:pStyle w:val="Prrafodelista"/>
+        <w:numPr>
+          <w:ilvl w:val="0"/>
+          <w:numId w:val="9"/>
+        </w:numPr>
+      </w:pPr>
+      <w:r>
+        <w:t xml:space="preserve">El </w:t>
+      </w:r>
+      <w:r>
+        <w:rPr>
+          <w:i/>
+        </w:rPr>
+        <w:t xml:space="preserve">ReaderProxy </w:t>
+      </w:r>
+      <w:r>
+        <w:t xml:space="preserve">envía al </w:t>
+      </w:r>
+      <w:r>
+        <w:rPr>
+          <w:i/>
+        </w:rPr>
+        <w:t xml:space="preserve">MessageEncoder </w:t>
+      </w:r>
+      <w:r>
+        <w:t>los submensajes GAP, DATA y dependiendo de la política de QoS se envía también un INFO_TIMESTAMP, va dirigido al suscriptor dos.</w:t>
+      </w:r>
+    </w:p>
+    <w:p>
+      <w:pPr>
+        <w:pStyle w:val="Prrafodelista"/>
+        <w:numPr>
+          <w:ilvl w:val="0"/>
+          <w:numId w:val="9"/>
+        </w:numPr>
+      </w:pPr>
+      <w:r>
         <w:lastRenderedPageBreak/>
         <w:t xml:space="preserve">El </w:t>
       </w:r>
@@ -7157,16 +7532,7 @@
         <w:rPr>
           <w:i/>
         </w:rPr>
-        <w:t xml:space="preserve">WriterProxy </w:t>
-      </w:r>
-      <w:r>
-        <w:t xml:space="preserve">recibe el HEARTBEAT en modo </w:t>
-      </w:r>
-      <w:r>
-        <w:rPr>
-          <w:i/>
-        </w:rPr>
-        <w:t xml:space="preserve">waiting </w:t>
+        <w:t xml:space="preserve">HistoryCache </w:t>
       </w:r>
       <w:r>
         <w:t xml:space="preserve">del </w:t>
@@ -7175,10 +7541,19 @@
         <w:rPr>
           <w:i/>
         </w:rPr>
-        <w:t xml:space="preserve">MessageDecoder. </w:t>
-      </w:r>
-      <w:r>
-        <w:t>El envío de este tipo HEARTBEAT sirve solamente para confirmar la presencia de un participante.</w:t>
+        <w:t xml:space="preserve">Writer </w:t>
+      </w:r>
+      <w:r>
+        <w:t xml:space="preserve">RTPS reenvía los números de secuencia de los cambios que no han sido confirmados mediante la operación </w:t>
+      </w:r>
+      <w:r>
+        <w:rPr>
+          <w:i/>
+        </w:rPr>
+        <w:t>unacked_changes</w:t>
+      </w:r>
+      <w:r>
+        <w:t xml:space="preserve">, para que sean añadidos al submensaje HEARTBEAT. </w:t>
       </w:r>
     </w:p>
     <w:p>
@@ -7190,22 +7565,16 @@
         </w:numPr>
       </w:pPr>
       <w:r>
-        <w:t xml:space="preserve">El </w:t>
-      </w:r>
-      <w:r>
-        <w:rPr>
-          <w:i/>
-        </w:rPr>
-        <w:t xml:space="preserve">WriterProxy </w:t>
-      </w:r>
-      <w:r>
-        <w:t xml:space="preserve">deserializa el submensaje mediante la operación </w:t>
-      </w:r>
-      <w:r>
-        <w:rPr>
-          <w:i/>
-        </w:rPr>
-        <w:t xml:space="preserve">deserialize_data. </w:t>
+        <w:t xml:space="preserve">La operación </w:t>
+      </w:r>
+      <w:r>
+        <w:rPr>
+          <w:i/>
+        </w:rPr>
+        <w:t xml:space="preserve">unacked_changes </w:t>
+      </w:r>
+      <w:r>
+        <w:t>retorna.</w:t>
       </w:r>
     </w:p>
     <w:p>
@@ -7217,16 +7586,34 @@
         </w:numPr>
       </w:pPr>
       <w:r>
-        <w:t xml:space="preserve">La operación </w:t>
-      </w:r>
-      <w:r>
-        <w:rPr>
-          <w:i/>
-        </w:rPr>
-        <w:t xml:space="preserve"> deserialize_data </w:t>
-      </w:r>
-      <w:r>
-        <w:t>retorna.</w:t>
+        <w:t xml:space="preserve">El </w:t>
+      </w:r>
+      <w:r>
+        <w:rPr>
+          <w:i/>
+        </w:rPr>
+        <w:t xml:space="preserve">ReaderProxy </w:t>
+      </w:r>
+      <w:r>
+        <w:t xml:space="preserve">envía al </w:t>
+      </w:r>
+      <w:r>
+        <w:rPr>
+          <w:i/>
+        </w:rPr>
+        <w:t xml:space="preserve">MessageEncoder </w:t>
+      </w:r>
+      <w:r>
+        <w:t xml:space="preserve">el submensaje HEARTBEAT. Este HEARTBEAT tiene un temporizador llamado </w:t>
+      </w:r>
+      <w:r>
+        <w:rPr>
+          <w:i/>
+        </w:rPr>
+        <w:t xml:space="preserve">Heartbeat period </w:t>
+      </w:r>
+      <w:r>
+        <w:t>en el cual se debería recibir las confirmaciones, va dirigido al suscriptor uno.</w:t>
       </w:r>
     </w:p>
     <w:p>
@@ -7238,106 +7625,7 @@
         </w:numPr>
       </w:pPr>
       <w:r>
-        <w:t xml:space="preserve">La operación </w:t>
-      </w:r>
-      <w:r>
-        <w:rPr>
-          <w:i/>
-        </w:rPr>
-        <w:t xml:space="preserve">notify_change </w:t>
-      </w:r>
-      <w:r>
-        <w:t xml:space="preserve"> retorna.</w:t>
-      </w:r>
-    </w:p>
-    <w:p>
-      <w:pPr>
-        <w:pStyle w:val="Prrafodelista"/>
-        <w:numPr>
-          <w:ilvl w:val="0"/>
-          <w:numId w:val="9"/>
-        </w:numPr>
-      </w:pPr>
-      <w:r>
-        <w:t xml:space="preserve">La operación </w:t>
-      </w:r>
-      <w:r>
-        <w:rPr>
-          <w:i/>
-        </w:rPr>
-        <w:t>add_change</w:t>
-      </w:r>
-      <w:r>
-        <w:rPr>
-          <w:i/>
-        </w:rPr>
-        <w:softHyphen/>
-      </w:r>
-      <w:r>
-        <w:t xml:space="preserve"> retorna.</w:t>
-      </w:r>
-    </w:p>
-    <w:p>
-      <w:pPr>
-        <w:pStyle w:val="Prrafodelista"/>
-        <w:numPr>
-          <w:ilvl w:val="0"/>
-          <w:numId w:val="9"/>
-        </w:numPr>
-      </w:pPr>
-      <w:r>
-        <w:t xml:space="preserve">La operación </w:t>
-      </w:r>
-      <w:r>
-        <w:rPr>
-          <w:i/>
-        </w:rPr>
-        <w:t>write</w:t>
-      </w:r>
-      <w:r>
-        <w:t xml:space="preserve"> retorna. El usuario ha completado l</w:t>
-      </w:r>
-      <w:r>
-        <w:t>a acción de escritura de datos.</w:t>
-      </w:r>
-    </w:p>
-    <w:p>
-      <w:pPr>
-        <w:pStyle w:val="Prrafodelista"/>
-        <w:numPr>
-          <w:ilvl w:val="0"/>
-          <w:numId w:val="9"/>
-        </w:numPr>
-      </w:pPr>
-      <w:r>
-        <w:t xml:space="preserve">El </w:t>
-      </w:r>
-      <w:r>
-        <w:rPr>
-          <w:i/>
-        </w:rPr>
-        <w:t xml:space="preserve">HistoryCache </w:t>
-      </w:r>
-      <w:r>
-        <w:t xml:space="preserve"> del </w:t>
-      </w:r>
-      <w:r>
-        <w:rPr>
-          <w:i/>
-        </w:rPr>
-        <w:t xml:space="preserve">Writer </w:t>
-      </w:r>
-      <w:r>
-        <w:t xml:space="preserve">DDS utiliza la operación </w:t>
-      </w:r>
-      <w:r>
-        <w:rPr>
-          <w:i/>
-        </w:rPr>
-        <w:t>unsent_changes</w:t>
-      </w:r>
-      <w:r>
-        <w:t xml:space="preserve"> para informar al </w:t>
+        <w:t xml:space="preserve">El </w:t>
       </w:r>
       <w:r>
         <w:rPr>
@@ -7346,162 +7634,6 @@
         <w:t xml:space="preserve">ReaderProxy </w:t>
       </w:r>
       <w:r>
-        <w:t>que hay cambios o información no enviada.</w:t>
-      </w:r>
-    </w:p>
-    <w:p>
-      <w:pPr>
-        <w:pStyle w:val="Prrafodelista"/>
-        <w:numPr>
-          <w:ilvl w:val="0"/>
-          <w:numId w:val="9"/>
-        </w:numPr>
-      </w:pPr>
-      <w:r>
-        <w:t xml:space="preserve">La operación </w:t>
-      </w:r>
-      <w:r>
-        <w:rPr>
-          <w:i/>
-        </w:rPr>
-        <w:t>unsent_changes</w:t>
-      </w:r>
-      <w:r>
-        <w:t xml:space="preserve"> retorna.</w:t>
-      </w:r>
-    </w:p>
-    <w:p>
-      <w:pPr>
-        <w:pStyle w:val="Prrafodelista"/>
-        <w:numPr>
-          <w:ilvl w:val="0"/>
-          <w:numId w:val="9"/>
-        </w:numPr>
-      </w:pPr>
-      <w:r>
-        <w:t xml:space="preserve">El </w:t>
-      </w:r>
-      <w:r>
-        <w:rPr>
-          <w:i/>
-        </w:rPr>
-        <w:t xml:space="preserve">HistoryCache </w:t>
-      </w:r>
-      <w:r>
-        <w:t xml:space="preserve"> del </w:t>
-      </w:r>
-      <w:r>
-        <w:rPr>
-          <w:i/>
-        </w:rPr>
-        <w:t xml:space="preserve">Writer </w:t>
-      </w:r>
-      <w:r>
-        <w:t xml:space="preserve">DDS utiliza la operación </w:t>
-      </w:r>
-      <w:r>
-        <w:rPr>
-          <w:i/>
-        </w:rPr>
-        <w:t>can_send</w:t>
-      </w:r>
-      <w:r>
-        <w:t xml:space="preserve"> para informar al </w:t>
-      </w:r>
-      <w:r>
-        <w:rPr>
-          <w:i/>
-        </w:rPr>
-        <w:t xml:space="preserve">ReaderProxy </w:t>
-      </w:r>
-      <w:r>
-        <w:t>que puede enviar los cambios.</w:t>
-      </w:r>
-    </w:p>
-    <w:p>
-      <w:pPr>
-        <w:pStyle w:val="Prrafodelista"/>
-        <w:numPr>
-          <w:ilvl w:val="0"/>
-          <w:numId w:val="9"/>
-        </w:numPr>
-      </w:pPr>
-      <w:r>
-        <w:t xml:space="preserve">La operación </w:t>
-      </w:r>
-      <w:r>
-        <w:rPr>
-          <w:i/>
-        </w:rPr>
-        <w:t>can_send</w:t>
-      </w:r>
-      <w:r>
-        <w:t xml:space="preserve"> retorna.</w:t>
-      </w:r>
-    </w:p>
-    <w:p>
-      <w:pPr>
-        <w:pStyle w:val="Prrafodelista"/>
-        <w:numPr>
-          <w:ilvl w:val="0"/>
-          <w:numId w:val="9"/>
-        </w:numPr>
-      </w:pPr>
-      <w:r>
-        <w:t xml:space="preserve">El </w:t>
-      </w:r>
-      <w:r>
-        <w:t xml:space="preserve">ReaderProxy </w:t>
-      </w:r>
-      <w:r>
-        <w:t xml:space="preserve">serializa los datos mediante la operación </w:t>
-      </w:r>
-      <w:r>
-        <w:rPr>
-          <w:i/>
-        </w:rPr>
-        <w:t>serialize</w:t>
-      </w:r>
-      <w:r>
-        <w:t xml:space="preserve">. </w:t>
-      </w:r>
-    </w:p>
-    <w:p>
-      <w:pPr>
-        <w:pStyle w:val="Prrafodelista"/>
-        <w:numPr>
-          <w:ilvl w:val="0"/>
-          <w:numId w:val="9"/>
-        </w:numPr>
-      </w:pPr>
-      <w:r>
-        <w:t xml:space="preserve">La operación </w:t>
-      </w:r>
-      <w:r>
-        <w:t xml:space="preserve">serialize </w:t>
-      </w:r>
-      <w:r>
-        <w:t>retorna.</w:t>
-      </w:r>
-    </w:p>
-    <w:p>
-      <w:pPr>
-        <w:pStyle w:val="Prrafodelista"/>
-        <w:numPr>
-          <w:ilvl w:val="0"/>
-          <w:numId w:val="9"/>
-        </w:numPr>
-      </w:pPr>
-      <w:r>
-        <w:t xml:space="preserve">El </w:t>
-      </w:r>
-      <w:r>
-        <w:rPr>
-          <w:i/>
-        </w:rPr>
-        <w:t xml:space="preserve">ReaderProxy </w:t>
-      </w:r>
-      <w:r>
         <w:t xml:space="preserve">envía al </w:t>
       </w:r>
       <w:r>
@@ -7511,142 +7643,6 @@
         <w:t xml:space="preserve">MessageEncoder </w:t>
       </w:r>
       <w:r>
-        <w:t>los submensajes GAP, DATA y dependiendo de la política de QoS se envía también u</w:t>
-      </w:r>
-      <w:r>
-        <w:t>n INFO_TIMESTAMP, va dirigido al suscriptor uno.</w:t>
-      </w:r>
-    </w:p>
-    <w:p>
-      <w:pPr>
-        <w:pStyle w:val="Prrafodelista"/>
-        <w:numPr>
-          <w:ilvl w:val="0"/>
-          <w:numId w:val="9"/>
-        </w:numPr>
-      </w:pPr>
-      <w:r>
-        <w:t xml:space="preserve">El </w:t>
-      </w:r>
-      <w:r>
-        <w:rPr>
-          <w:i/>
-        </w:rPr>
-        <w:t xml:space="preserve">ReaderProxy </w:t>
-      </w:r>
-      <w:r>
-        <w:t xml:space="preserve">envía al </w:t>
-      </w:r>
-      <w:r>
-        <w:rPr>
-          <w:i/>
-        </w:rPr>
-        <w:t xml:space="preserve">MessageEncoder </w:t>
-      </w:r>
-      <w:r>
-        <w:t>los submensajes GAP, DATA y dependiendo de la política de QoS se envía también un INFO_TIMESTAMP, va dirigido al suscri</w:t>
-      </w:r>
-      <w:r>
-        <w:t>ptor d</w:t>
-      </w:r>
-      <w:r>
-        <w:t>o</w:t>
-      </w:r>
-      <w:r>
-        <w:t>s</w:t>
-      </w:r>
-      <w:r>
-        <w:t>.</w:t>
-      </w:r>
-    </w:p>
-    <w:p>
-      <w:pPr>
-        <w:pStyle w:val="Prrafodelista"/>
-        <w:numPr>
-          <w:ilvl w:val="0"/>
-          <w:numId w:val="9"/>
-        </w:numPr>
-      </w:pPr>
-      <w:r>
-        <w:lastRenderedPageBreak/>
-        <w:t xml:space="preserve">El </w:t>
-      </w:r>
-      <w:r>
-        <w:rPr>
-          <w:i/>
-        </w:rPr>
-        <w:t xml:space="preserve">HistoryCache </w:t>
-      </w:r>
-      <w:r>
-        <w:t xml:space="preserve">del </w:t>
-      </w:r>
-      <w:r>
-        <w:rPr>
-          <w:i/>
-        </w:rPr>
-        <w:t xml:space="preserve">Writer </w:t>
-      </w:r>
-      <w:r>
-        <w:t xml:space="preserve">RTPS reenvía los números de secuencia de los cambios que no han sido confirmados mediante la operación </w:t>
-      </w:r>
-      <w:r>
-        <w:rPr>
-          <w:i/>
-        </w:rPr>
-        <w:t>unacked_changes</w:t>
-      </w:r>
-      <w:r>
-        <w:t xml:space="preserve">, para que sean añadidos al submensaje HEARTBEAT. </w:t>
-      </w:r>
-    </w:p>
-    <w:p>
-      <w:pPr>
-        <w:pStyle w:val="Prrafodelista"/>
-        <w:numPr>
-          <w:ilvl w:val="0"/>
-          <w:numId w:val="9"/>
-        </w:numPr>
-      </w:pPr>
-      <w:r>
-        <w:t xml:space="preserve">La operación </w:t>
-      </w:r>
-      <w:r>
-        <w:rPr>
-          <w:i/>
-        </w:rPr>
-        <w:t xml:space="preserve">unacked_changes </w:t>
-      </w:r>
-      <w:r>
-        <w:t>retorna.</w:t>
-      </w:r>
-    </w:p>
-    <w:p>
-      <w:pPr>
-        <w:pStyle w:val="Prrafodelista"/>
-        <w:numPr>
-          <w:ilvl w:val="0"/>
-          <w:numId w:val="9"/>
-        </w:numPr>
-      </w:pPr>
-      <w:r>
-        <w:t xml:space="preserve">El </w:t>
-      </w:r>
-      <w:r>
-        <w:rPr>
-          <w:i/>
-        </w:rPr>
-        <w:t xml:space="preserve">ReaderProxy </w:t>
-      </w:r>
-      <w:r>
-        <w:t xml:space="preserve">envía al </w:t>
-      </w:r>
-      <w:r>
-        <w:rPr>
-          <w:i/>
-        </w:rPr>
-        <w:t xml:space="preserve">MessageEncoder </w:t>
-      </w:r>
-      <w:r>
         <w:t xml:space="preserve">el submensaje HEARTBEAT. Este HEARTBEAT tiene un temporizador llamado </w:t>
       </w:r>
       <w:r>
@@ -7656,64 +7652,7 @@
         <w:t xml:space="preserve">Heartbeat period </w:t>
       </w:r>
       <w:r>
-        <w:t>en el cual se debería recibir las confirmaciones</w:t>
-      </w:r>
-      <w:r>
-        <w:t>, va dirigido al suscriptor uno</w:t>
-      </w:r>
-      <w:r>
-        <w:t>.</w:t>
-      </w:r>
-    </w:p>
-    <w:p>
-      <w:pPr>
-        <w:pStyle w:val="Prrafodelista"/>
-        <w:numPr>
-          <w:ilvl w:val="0"/>
-          <w:numId w:val="9"/>
-        </w:numPr>
-      </w:pPr>
-      <w:r>
-        <w:t xml:space="preserve">El </w:t>
-      </w:r>
-      <w:r>
-        <w:rPr>
-          <w:i/>
-        </w:rPr>
-        <w:t xml:space="preserve">ReaderProxy </w:t>
-      </w:r>
-      <w:r>
-        <w:t xml:space="preserve">envía al </w:t>
-      </w:r>
-      <w:r>
-        <w:rPr>
-          <w:i/>
-        </w:rPr>
-        <w:t xml:space="preserve">MessageEncoder </w:t>
-      </w:r>
-      <w:r>
-        <w:t xml:space="preserve">el submensaje HEARTBEAT. Este HEARTBEAT tiene un temporizador llamado </w:t>
-      </w:r>
-      <w:r>
-        <w:rPr>
-          <w:i/>
-        </w:rPr>
-        <w:t xml:space="preserve">Heartbeat period </w:t>
-      </w:r>
-      <w:r>
-        <w:t xml:space="preserve">en el cual se debería recibir las confirmaciones, va dirigido al suscriptor </w:t>
-      </w:r>
-      <w:r>
-        <w:t>d</w:t>
-      </w:r>
-      <w:r>
-        <w:t>o</w:t>
-      </w:r>
-      <w:r>
-        <w:t>s</w:t>
-      </w:r>
-      <w:r>
-        <w:t>.</w:t>
+        <w:t>en el cual se debería recibir las confirmaciones, va dirigido al suscriptor dos.</w:t>
       </w:r>
     </w:p>
     <w:p>
@@ -8274,25 +8213,7 @@
         <w:rPr>
           <w:b/>
         </w:rPr>
-        <w:t xml:space="preserve">Del </w:t>
-      </w:r>
-      <w:r>
-        <w:rPr>
-          <w:b/>
-        </w:rPr>
-        <w:t>punto 60</w:t>
-      </w:r>
-      <w:r>
-        <w:rPr>
-          <w:b/>
-        </w:rPr>
-        <w:t xml:space="preserve"> al  </w:t>
-      </w:r>
-      <w:r>
-        <w:rPr>
-          <w:b/>
-        </w:rPr>
-        <w:t>77 pertenece al suscriptor 1</w:t>
+        <w:t>Del punto 60 al  77 pertenece al suscriptor 1</w:t>
       </w:r>
     </w:p>
     <w:p>
@@ -8768,10 +8689,7 @@
         </w:numPr>
       </w:pPr>
       <w:r>
-        <w:t>Una vez recibido los mensajes UDP, e</w:t>
-      </w:r>
-      <w:r>
-        <w:t xml:space="preserve">l </w:t>
+        <w:t xml:space="preserve">Una vez recibido los mensajes UDP, el </w:t>
       </w:r>
       <w:r>
         <w:rPr>
@@ -8780,10 +8698,7 @@
         <w:t xml:space="preserve">UDPReceiver </w:t>
       </w:r>
       <w:r>
-        <w:t xml:space="preserve">desencapsula los </w:t>
-      </w:r>
-      <w:r>
-        <w:t xml:space="preserve">mensaje mediante la operación </w:t>
+        <w:t xml:space="preserve">desencapsula los mensaje mediante la operación </w:t>
       </w:r>
       <w:r>
         <w:rPr>
@@ -8918,13 +8833,7 @@
         <w:t xml:space="preserve">, </w:t>
       </w:r>
       <w:r>
-        <w:t xml:space="preserve">del suscriptor </w:t>
-      </w:r>
-      <w:r>
-        <w:t>dos</w:t>
-      </w:r>
-      <w:r>
-        <w:t>.</w:t>
+        <w:t>del suscriptor dos.</w:t>
       </w:r>
       <w:r>
         <w:rPr>
@@ -9045,19 +8954,7 @@
         <w:rPr>
           <w:i/>
         </w:rPr>
-        <w:t xml:space="preserve"> </w:t>
-      </w:r>
-      <w:r>
-        <w:rPr>
-          <w:i/>
-        </w:rPr>
-        <w:t>ReaderProxy</w:t>
-      </w:r>
-      <w:r>
-        <w:rPr>
-          <w:i/>
-        </w:rPr>
-        <w:t xml:space="preserve"> </w:t>
+        <w:t xml:space="preserve"> ReaderProxy </w:t>
       </w:r>
       <w:r>
         <w:t xml:space="preserve">envía los cambios confirmados y no confirmados al </w:t>
@@ -9093,13 +8990,7 @@
         <w:rPr>
           <w:i/>
         </w:rPr>
-        <w:t>acked_changes</w:t>
-      </w:r>
-      <w:r>
-        <w:rPr>
-          <w:i/>
-        </w:rPr>
-        <w:t xml:space="preserve"> </w:t>
+        <w:t xml:space="preserve">acked_changes </w:t>
       </w:r>
       <w:r>
         <w:t>retorna.</w:t>
@@ -9120,13 +9011,7 @@
         <w:rPr>
           <w:i/>
         </w:rPr>
-        <w:t>requested_changes</w:t>
-      </w:r>
-      <w:r>
-        <w:rPr>
-          <w:i/>
-        </w:rPr>
-        <w:t xml:space="preserve"> </w:t>
+        <w:t xml:space="preserve">requested_changes </w:t>
       </w:r>
       <w:r>
         <w:t>retorna.</w:t>
@@ -9156,10 +9041,7 @@
         </w:numPr>
       </w:pPr>
       <w:r>
-        <w:t>L</w:t>
-      </w:r>
-      <w:r>
-        <w:t xml:space="preserve">uego de recibir el HEARTBEAT en el lado del suscriptor. El </w:t>
+        <w:t xml:space="preserve">Luego de recibir el HEARTBEAT en el lado del suscriptor. El </w:t>
       </w:r>
       <w:r>
         <w:rPr>
@@ -11180,28 +11062,18 @@
     </w:p>
     <w:p>
       <w:pPr>
+        <w:pStyle w:val="Ttulo2"/>
+      </w:pPr>
+      <w:r>
+        <w:t>Diagramas basados con la QoS reliable – Best Effort</w:t>
+      </w:r>
+    </w:p>
+    <w:p>
+      <w:pPr>
         <w:pStyle w:val="Ttulo3"/>
       </w:pPr>
       <w:r>
-        <w:t xml:space="preserve">Reliable </w:t>
-      </w:r>
-      <w:r>
-        <w:t>Writer</w:t>
-      </w:r>
-      <w:r>
-        <w:t>—</w:t>
-      </w:r>
-      <w:r>
-        <w:t xml:space="preserve">Best Effort </w:t>
-      </w:r>
-      <w:r>
-        <w:t xml:space="preserve"> </w:t>
-      </w:r>
-      <w:r>
-        <w:t>Reader</w:t>
-      </w:r>
-      <w:r>
-        <w:t xml:space="preserve"> con Key</w:t>
+        <w:t>Reliable Writer—Best Effort  Reader con Key</w:t>
       </w:r>
     </w:p>
     <w:p>
@@ -12069,10 +11941,7 @@
         <w:t>unacked_changes</w:t>
       </w:r>
       <w:r>
-        <w:t xml:space="preserve">, para que sean añadidos al submensaje HEARTBEAT. </w:t>
-      </w:r>
-      <w:r>
-        <w:t>Esta operación asume que todos los mensajes son confirmados cuando se trabaja con suscriptores con mejor esfuerzo.</w:t>
+        <w:t>, para que sean añadidos al submensaje HEARTBEAT. Esta operación asume que todos los mensajes son confirmados cuando se trabaja con suscriptores con mejor esfuerzo.</w:t>
       </w:r>
     </w:p>
     <w:p>
@@ -12368,25 +12237,13 @@
         <w:t xml:space="preserve">WriterProxy </w:t>
       </w:r>
       <w:r>
-        <w:t xml:space="preserve">recibe el submensaje </w:t>
-      </w:r>
-      <w:r>
-        <w:t>GAP Y DATA</w:t>
-      </w:r>
-      <w:r>
-        <w:t xml:space="preserve"> desde el </w:t>
-      </w:r>
-      <w:r>
-        <w:rPr>
-          <w:i/>
-        </w:rPr>
-        <w:t>MessageDecoder</w:t>
-      </w:r>
-      <w:r>
-        <w:rPr>
-          <w:i/>
-        </w:rPr>
-        <w:t xml:space="preserve">. </w:t>
+        <w:t xml:space="preserve">recibe el submensaje GAP Y DATA desde el </w:t>
+      </w:r>
+      <w:r>
+        <w:rPr>
+          <w:i/>
+        </w:rPr>
+        <w:t xml:space="preserve">MessageDecoder. </w:t>
       </w:r>
     </w:p>
     <w:p>
@@ -12926,10 +12783,7 @@
         <w:pStyle w:val="Ttulo3"/>
       </w:pPr>
       <w:r>
-        <w:t>Reliable Writer—Best Effort  Reader con Key</w:t>
-      </w:r>
-      <w:r>
-        <w:t xml:space="preserve"> (Packet Failure)</w:t>
+        <w:t>Reliable Writer—Best Effort  Reader con Key (Packet Failure)</w:t>
       </w:r>
     </w:p>
     <w:p>
@@ -13987,18 +13841,1169 @@
         <w:t>UDP_Message</w:t>
       </w:r>
       <w:r>
+        <w:t xml:space="preserve"> desde la red de Datos. Se simula un paquete corrupto.</w:t>
+      </w:r>
+    </w:p>
+    <w:p>
+      <w:pPr>
+        <w:pStyle w:val="Prrafodelista"/>
+        <w:numPr>
+          <w:ilvl w:val="0"/>
+          <w:numId w:val="13"/>
+        </w:numPr>
+      </w:pPr>
+      <w:r>
+        <w:t xml:space="preserve">El </w:t>
+      </w:r>
+      <w:r>
+        <w:rPr>
+          <w:i/>
+        </w:rPr>
+        <w:t xml:space="preserve">UDPReceiver </w:t>
+      </w:r>
+      <w:r>
+        <w:t xml:space="preserve">desencapsula el mensaje mediante la operación </w:t>
+      </w:r>
+      <w:r>
+        <w:rPr>
+          <w:i/>
+        </w:rPr>
+        <w:t xml:space="preserve">doDecode </w:t>
+      </w:r>
+      <w:r>
+        <w:t xml:space="preserve"> en el </w:t>
+      </w:r>
+      <w:r>
+        <w:rPr>
+          <w:i/>
+        </w:rPr>
+        <w:t>MessageDecoder</w:t>
+      </w:r>
+    </w:p>
+    <w:p>
+      <w:pPr>
+        <w:pStyle w:val="Prrafodelista"/>
+        <w:numPr>
+          <w:ilvl w:val="0"/>
+          <w:numId w:val="13"/>
+        </w:numPr>
+      </w:pPr>
+      <w:r>
+        <w:t xml:space="preserve">La operación </w:t>
+      </w:r>
+      <w:r>
+        <w:rPr>
+          <w:i/>
+        </w:rPr>
+        <w:t>doDecode</w:t>
+      </w:r>
+      <w:r>
+        <w:t xml:space="preserve"> retorna.</w:t>
+      </w:r>
+    </w:p>
+    <w:p>
+      <w:pPr>
+        <w:pStyle w:val="Prrafodelista"/>
+        <w:numPr>
+          <w:ilvl w:val="0"/>
+          <w:numId w:val="13"/>
+        </w:numPr>
+      </w:pPr>
+      <w:r>
+        <w:t xml:space="preserve">El </w:t>
+      </w:r>
+      <w:r>
+        <w:rPr>
+          <w:i/>
+        </w:rPr>
+        <w:t xml:space="preserve">WriterProxy </w:t>
+      </w:r>
+      <w:r>
+        <w:t xml:space="preserve">recibe el submensaje HEARTBEAT desde el </w:t>
+      </w:r>
+      <w:r>
+        <w:rPr>
+          <w:i/>
+        </w:rPr>
+        <w:t>MessageDecoder.</w:t>
+      </w:r>
+    </w:p>
+    <w:p>
+      <w:pPr>
+        <w:pStyle w:val="Prrafodelista"/>
+        <w:numPr>
+          <w:ilvl w:val="0"/>
+          <w:numId w:val="13"/>
+        </w:numPr>
+      </w:pPr>
+      <w:r>
+        <w:t xml:space="preserve">El </w:t>
+      </w:r>
+      <w:r>
+        <w:rPr>
+          <w:i/>
+        </w:rPr>
+        <w:t xml:space="preserve">WriterProxy </w:t>
+      </w:r>
+      <w:r>
+        <w:t xml:space="preserve">recibe el submensaje GAP Y DATA desde el </w:t>
+      </w:r>
+      <w:r>
+        <w:rPr>
+          <w:i/>
+        </w:rPr>
+        <w:t xml:space="preserve">MessageDecoder. </w:t>
+      </w:r>
+    </w:p>
+    <w:p>
+      <w:pPr>
+        <w:pStyle w:val="Prrafodelista"/>
+        <w:numPr>
+          <w:ilvl w:val="0"/>
+          <w:numId w:val="13"/>
+        </w:numPr>
+      </w:pPr>
+      <w:r>
+        <w:t xml:space="preserve">El Usuario llama a la operación </w:t>
+      </w:r>
+      <w:r>
+        <w:rPr>
+          <w:i/>
+        </w:rPr>
+        <w:t xml:space="preserve">take </w:t>
+      </w:r>
+      <w:r>
+        <w:t xml:space="preserve">para obtener los datos desde el </w:t>
+      </w:r>
+      <w:r>
+        <w:rPr>
+          <w:i/>
+        </w:rPr>
+        <w:t xml:space="preserve">DataReader </w:t>
+      </w:r>
+      <w:r>
+        <w:t>DDS.</w:t>
+      </w:r>
+    </w:p>
+    <w:p>
+      <w:pPr>
+        <w:pStyle w:val="Prrafodelista"/>
+        <w:numPr>
+          <w:ilvl w:val="0"/>
+          <w:numId w:val="13"/>
+        </w:numPr>
+      </w:pPr>
+      <w:r>
+        <w:t xml:space="preserve">El </w:t>
+      </w:r>
+      <w:r>
+        <w:rPr>
+          <w:i/>
+        </w:rPr>
+        <w:t xml:space="preserve">DataReader </w:t>
+      </w:r>
+      <w:r>
+        <w:t xml:space="preserve">DDS solicita los cambios por medio de la operación </w:t>
+      </w:r>
+      <w:r>
+        <w:rPr>
+          <w:i/>
+        </w:rPr>
+        <w:t>get_change</w:t>
+      </w:r>
+      <w:r>
+        <w:t>.</w:t>
+      </w:r>
+    </w:p>
+    <w:p>
+      <w:pPr>
+        <w:pStyle w:val="Prrafodelista"/>
+        <w:numPr>
+          <w:ilvl w:val="0"/>
+          <w:numId w:val="13"/>
+        </w:numPr>
+      </w:pPr>
+      <w:r>
+        <w:t xml:space="preserve">La operación </w:t>
+      </w:r>
+      <w:r>
+        <w:rPr>
+          <w:i/>
+        </w:rPr>
+        <w:t xml:space="preserve">get_change </w:t>
+      </w:r>
+      <w:r>
+        <w:t>retorna.</w:t>
+      </w:r>
+    </w:p>
+    <w:p>
+      <w:pPr>
+        <w:pStyle w:val="Prrafodelista"/>
+        <w:numPr>
+          <w:ilvl w:val="0"/>
+          <w:numId w:val="13"/>
+        </w:numPr>
+      </w:pPr>
+      <w:r>
+        <w:t xml:space="preserve">La operación </w:t>
+      </w:r>
+      <w:r>
+        <w:rPr>
+          <w:i/>
+        </w:rPr>
+        <w:t xml:space="preserve">take </w:t>
+      </w:r>
+      <w:r>
+        <w:t>retorna. Los datos recibidos son entregados al usuario.</w:t>
+      </w:r>
+    </w:p>
+    <w:p>
+      <w:pPr>
+        <w:pStyle w:val="Prrafodelista"/>
+        <w:numPr>
+          <w:ilvl w:val="0"/>
+          <w:numId w:val="13"/>
+        </w:numPr>
+      </w:pPr>
+      <w:r>
+        <w:lastRenderedPageBreak/>
+        <w:t xml:space="preserve">El </w:t>
+      </w:r>
+      <w:r>
+        <w:rPr>
+          <w:i/>
+        </w:rPr>
+        <w:t xml:space="preserve">DataWriter </w:t>
+      </w:r>
+      <w:r>
+        <w:t xml:space="preserve">DDS consulta mediante la operación </w:t>
+      </w:r>
+      <w:r>
+        <w:rPr>
+          <w:i/>
+        </w:rPr>
+        <w:t xml:space="preserve">is_acked_by_all </w:t>
+      </w:r>
+      <w:r>
+        <w:t xml:space="preserve">al </w:t>
+      </w:r>
+      <w:r>
+        <w:rPr>
+          <w:i/>
+        </w:rPr>
+        <w:t xml:space="preserve">Stateful Writer </w:t>
+      </w:r>
+      <w:r>
+        <w:t>que todos los suscriptores tienen los cambios.</w:t>
+      </w:r>
+    </w:p>
+    <w:p>
+      <w:pPr>
+        <w:pStyle w:val="Prrafodelista"/>
+        <w:numPr>
+          <w:ilvl w:val="0"/>
+          <w:numId w:val="13"/>
+        </w:numPr>
+      </w:pPr>
+      <w:r>
+        <w:t xml:space="preserve"> La operación </w:t>
+      </w:r>
+      <w:r>
+        <w:rPr>
+          <w:i/>
+        </w:rPr>
+        <w:t xml:space="preserve">is_acked_by_all </w:t>
+      </w:r>
+      <w:r>
+        <w:t>retorna.</w:t>
+      </w:r>
+    </w:p>
+    <w:p>
+      <w:pPr>
+        <w:pStyle w:val="Prrafodelista"/>
+        <w:numPr>
+          <w:ilvl w:val="0"/>
+          <w:numId w:val="13"/>
+        </w:numPr>
+      </w:pPr>
+      <w:r>
+        <w:t xml:space="preserve">El </w:t>
+      </w:r>
+      <w:r>
+        <w:rPr>
+          <w:i/>
+        </w:rPr>
+        <w:t xml:space="preserve">DataWriter </w:t>
+      </w:r>
+      <w:r>
+        <w:t xml:space="preserve">DDS elimina los cambios cuando todos suscriptores han recibido los cambios por medio de la operación </w:t>
+      </w:r>
+      <w:r>
+        <w:rPr>
+          <w:i/>
+        </w:rPr>
+        <w:t xml:space="preserve">remove_change </w:t>
+      </w:r>
+      <w:r>
+        <w:t xml:space="preserve">al </w:t>
+      </w:r>
+      <w:r>
+        <w:rPr>
+          <w:i/>
+        </w:rPr>
+        <w:t xml:space="preserve">HistoryCache </w:t>
+      </w:r>
+      <w:r>
+        <w:t xml:space="preserve">del </w:t>
+      </w:r>
+      <w:r>
+        <w:rPr>
+          <w:i/>
+        </w:rPr>
+        <w:t xml:space="preserve">Writer </w:t>
+      </w:r>
+      <w:r>
+        <w:t>RTPS.</w:t>
+      </w:r>
+    </w:p>
+    <w:p>
+      <w:pPr>
+        <w:pStyle w:val="Prrafodelista"/>
+        <w:numPr>
+          <w:ilvl w:val="0"/>
+          <w:numId w:val="13"/>
+        </w:numPr>
+      </w:pPr>
+      <w:r>
+        <w:t xml:space="preserve">La operación </w:t>
+      </w:r>
+      <w:r>
+        <w:rPr>
+          <w:i/>
+        </w:rPr>
+        <w:t xml:space="preserve"> remove_change </w:t>
+      </w:r>
+      <w:r>
+        <w:t>retorna.</w:t>
+      </w:r>
+    </w:p>
+    <w:p>
+      <w:pPr>
+        <w:pStyle w:val="Prrafodelista"/>
+        <w:ind w:left="1440" w:firstLine="0"/>
+      </w:pPr>
+    </w:p>
+    <w:p>
+      <w:pPr>
+        <w:pStyle w:val="Prrafodelista"/>
+        <w:spacing w:after="160" w:line="259" w:lineRule="auto"/>
+        <w:ind w:left="1440" w:firstLine="0"/>
+      </w:pPr>
+    </w:p>
+    <w:p/>
+    <w:p>
+      <w:pPr>
+        <w:pStyle w:val="Ttulo1"/>
+      </w:pPr>
+      <w:r>
+        <w:t>Diagramas de interacción sin estado</w:t>
+      </w:r>
+    </w:p>
+    <w:p>
+      <w:pPr>
+        <w:pStyle w:val="Ttulo2"/>
+      </w:pPr>
+      <w:r>
+        <w:t>Diagram basado con la QoS Best Effort</w:t>
+      </w:r>
+    </w:p>
+    <w:p>
+      <w:pPr>
+        <w:pStyle w:val="Ttulo3"/>
+      </w:pPr>
+      <w:r>
+        <w:t>BestEffort</w:t>
+      </w:r>
+      <w:r>
+        <w:t xml:space="preserve"> </w:t>
+      </w:r>
+      <w:r>
+        <w:t>Reader</w:t>
+      </w:r>
+      <w:r>
+        <w:t xml:space="preserve"> –- Best Effort </w:t>
+      </w:r>
+      <w:r>
+        <w:t>Writer</w:t>
+      </w:r>
+      <w:r>
+        <w:t xml:space="preserve"> con </w:t>
+      </w:r>
+      <w:r>
+        <w:t>KEY</w:t>
+      </w:r>
+    </w:p>
+    <w:p>
+      <w:pPr>
+        <w:pStyle w:val="Prrafodelista"/>
+        <w:numPr>
+          <w:ilvl w:val="0"/>
+          <w:numId w:val="15"/>
+        </w:numPr>
+      </w:pPr>
+      <w:r>
+        <w:t xml:space="preserve">El usuario DDS escribe datos por medio de la llamada a la operación </w:t>
+      </w:r>
+      <w:r>
+        <w:rPr>
+          <w:i/>
+        </w:rPr>
+        <w:t>write</w:t>
+      </w:r>
+      <w:r>
+        <w:t xml:space="preserve"> en el </w:t>
+      </w:r>
+      <w:r>
+        <w:rPr>
+          <w:i/>
+        </w:rPr>
+        <w:t xml:space="preserve">DataWriter </w:t>
+      </w:r>
+      <w:r>
+        <w:t>DDS.</w:t>
+      </w:r>
+    </w:p>
+    <w:p>
+      <w:pPr>
+        <w:pStyle w:val="Prrafodelista"/>
+        <w:numPr>
+          <w:ilvl w:val="0"/>
+          <w:numId w:val="15"/>
+        </w:numPr>
+      </w:pPr>
+      <w:r>
+        <w:t xml:space="preserve">El </w:t>
+      </w:r>
+      <w:r>
+        <w:rPr>
+          <w:i/>
+        </w:rPr>
+        <w:t xml:space="preserve">DataWriter </w:t>
+      </w:r>
+      <w:r>
+        <w:t xml:space="preserve">DDS llama a la operación </w:t>
+      </w:r>
+      <w:r>
+        <w:rPr>
+          <w:i/>
+        </w:rPr>
+        <w:t>new_change</w:t>
+      </w:r>
+      <w:r>
+        <w:t xml:space="preserve"> en el </w:t>
+      </w:r>
+      <w:r>
+        <w:rPr>
+          <w:i/>
+        </w:rPr>
+        <w:t xml:space="preserve">Writer </w:t>
+      </w:r>
+      <w:r>
+        <w:t xml:space="preserve">RTPS para crear un nuevo </w:t>
+      </w:r>
+      <w:r>
+        <w:rPr>
+          <w:i/>
+        </w:rPr>
+        <w:t>CacheChange</w:t>
+      </w:r>
+      <w:r>
+        <w:t xml:space="preserve">. Cada uno de estos cambios es identificado únicamente por un </w:t>
+      </w:r>
+      <w:r>
+        <w:rPr>
+          <w:i/>
+        </w:rPr>
+        <w:t>SequenceNumber</w:t>
+      </w:r>
+      <w:r>
+        <w:t>.</w:t>
+      </w:r>
+    </w:p>
+    <w:p>
+      <w:pPr>
+        <w:pStyle w:val="Prrafodelista"/>
+        <w:numPr>
+          <w:ilvl w:val="0"/>
+          <w:numId w:val="15"/>
+        </w:numPr>
+      </w:pPr>
+      <w:r>
+        <w:t xml:space="preserve">La operación </w:t>
+      </w:r>
+      <w:r>
+        <w:rPr>
+          <w:i/>
+        </w:rPr>
+        <w:t xml:space="preserve">new_change </w:t>
+      </w:r>
+      <w:r>
+        <w:t>retorna.</w:t>
+      </w:r>
+    </w:p>
+    <w:p>
+      <w:pPr>
+        <w:pStyle w:val="Prrafodelista"/>
+        <w:numPr>
+          <w:ilvl w:val="0"/>
+          <w:numId w:val="15"/>
+        </w:numPr>
+      </w:pPr>
+      <w:r>
+        <w:t xml:space="preserve">El </w:t>
+      </w:r>
+      <w:r>
+        <w:rPr>
+          <w:i/>
+        </w:rPr>
+        <w:t xml:space="preserve">DataWriter </w:t>
+      </w:r>
+      <w:r>
+        <w:t xml:space="preserve">DDS utiliza la operación </w:t>
+      </w:r>
+      <w:r>
+        <w:rPr>
+          <w:i/>
+        </w:rPr>
+        <w:t>add_change</w:t>
+      </w:r>
+      <w:r>
+        <w:t xml:space="preserve"> para almacenar el </w:t>
+      </w:r>
+      <w:r>
+        <w:rPr>
+          <w:i/>
+        </w:rPr>
+        <w:t>CacheChange</w:t>
+      </w:r>
+      <w:r>
+        <w:t xml:space="preserve"> dentro de </w:t>
+      </w:r>
+      <w:r>
+        <w:rPr>
+          <w:i/>
+        </w:rPr>
+        <w:t>HistoryCache</w:t>
+      </w:r>
+      <w:r>
+        <w:t xml:space="preserve"> del </w:t>
+      </w:r>
+      <w:r>
+        <w:rPr>
+          <w:i/>
+        </w:rPr>
+        <w:t xml:space="preserve">Writer </w:t>
+      </w:r>
+      <w:r>
+        <w:t>RTPS.</w:t>
+      </w:r>
+    </w:p>
+    <w:p>
+      <w:pPr>
+        <w:pStyle w:val="Prrafodelista"/>
+        <w:numPr>
+          <w:ilvl w:val="0"/>
+          <w:numId w:val="15"/>
+        </w:numPr>
+      </w:pPr>
+      <w:r>
+        <w:t xml:space="preserve">El </w:t>
+      </w:r>
+      <w:r>
+        <w:rPr>
+          <w:i/>
+        </w:rPr>
+        <w:t xml:space="preserve">HistoryCache </w:t>
+      </w:r>
+      <w:r>
+        <w:t xml:space="preserve">del </w:t>
+      </w:r>
+      <w:r>
+        <w:rPr>
+          <w:i/>
+        </w:rPr>
+        <w:t>Writer</w:t>
+      </w:r>
+      <w:r>
+        <w:t xml:space="preserve"> RTPS notifica el cambio por medio de la operación </w:t>
+      </w:r>
+      <w:r>
+        <w:rPr>
+          <w:i/>
+        </w:rPr>
+        <w:t xml:space="preserve">notify_change </w:t>
+      </w:r>
+      <w:r>
+        <w:t xml:space="preserve"> al </w:t>
+      </w:r>
+      <w:r>
+        <w:rPr>
+          <w:i/>
+        </w:rPr>
+        <w:t>Publisher</w:t>
+      </w:r>
+      <w:r>
+        <w:t xml:space="preserve"> DDS.</w:t>
+      </w:r>
+    </w:p>
+    <w:p>
+      <w:pPr>
+        <w:pStyle w:val="Prrafodelista"/>
+        <w:numPr>
+          <w:ilvl w:val="0"/>
+          <w:numId w:val="15"/>
+        </w:numPr>
+      </w:pPr>
+      <w:r>
+        <w:t xml:space="preserve">La operación </w:t>
+      </w:r>
+      <w:r>
+        <w:rPr>
+          <w:i/>
+        </w:rPr>
+        <w:t xml:space="preserve">notify_change </w:t>
+      </w:r>
+      <w:r>
+        <w:t xml:space="preserve"> retorna.</w:t>
+      </w:r>
+    </w:p>
+    <w:p>
+      <w:pPr>
+        <w:pStyle w:val="Prrafodelista"/>
+        <w:numPr>
+          <w:ilvl w:val="0"/>
+          <w:numId w:val="15"/>
+        </w:numPr>
+      </w:pPr>
+      <w:r>
+        <w:t xml:space="preserve">La operación </w:t>
+      </w:r>
+      <w:r>
+        <w:rPr>
+          <w:i/>
+        </w:rPr>
+        <w:t>add_change</w:t>
+      </w:r>
+      <w:r>
+        <w:rPr>
+          <w:i/>
+        </w:rPr>
+        <w:softHyphen/>
+      </w:r>
+      <w:r>
+        <w:t xml:space="preserve"> retorna.</w:t>
+      </w:r>
+    </w:p>
+    <w:p>
+      <w:pPr>
+        <w:pStyle w:val="Prrafodelista"/>
+        <w:numPr>
+          <w:ilvl w:val="0"/>
+          <w:numId w:val="15"/>
+        </w:numPr>
+      </w:pPr>
+      <w:r>
+        <w:lastRenderedPageBreak/>
+        <w:t xml:space="preserve">La operación </w:t>
+      </w:r>
+      <w:r>
+        <w:rPr>
+          <w:i/>
+        </w:rPr>
+        <w:t>write</w:t>
+      </w:r>
+      <w:r>
+        <w:t xml:space="preserve"> retorna. El usuario ha completado la acción de escritura de datos.</w:t>
+      </w:r>
+    </w:p>
+    <w:p>
+      <w:pPr>
+        <w:pStyle w:val="Prrafodelista"/>
+        <w:numPr>
+          <w:ilvl w:val="0"/>
+          <w:numId w:val="15"/>
+        </w:numPr>
+      </w:pPr>
+      <w:r>
+        <w:t xml:space="preserve">El </w:t>
+      </w:r>
+      <w:r>
+        <w:rPr>
+          <w:i/>
+        </w:rPr>
+        <w:t xml:space="preserve">HistoryCache </w:t>
+      </w:r>
+      <w:r>
+        <w:t xml:space="preserve"> del </w:t>
+      </w:r>
+      <w:r>
+        <w:rPr>
+          <w:i/>
+        </w:rPr>
+        <w:t xml:space="preserve">Writer </w:t>
+      </w:r>
+      <w:r>
+        <w:t xml:space="preserve">DDS utiliza la operación </w:t>
+      </w:r>
+      <w:r>
+        <w:rPr>
+          <w:i/>
+        </w:rPr>
+        <w:t>unsent_changes</w:t>
+      </w:r>
+      <w:r>
+        <w:t xml:space="preserve"> para informar al </w:t>
+      </w:r>
+      <w:r>
+        <w:rPr>
+          <w:i/>
+        </w:rPr>
+        <w:t>Reader</w:t>
+      </w:r>
+      <w:r>
+        <w:rPr>
+          <w:i/>
+        </w:rPr>
+        <w:t>Locator</w:t>
+      </w:r>
+      <w:r>
+        <w:rPr>
+          <w:i/>
+        </w:rPr>
+        <w:t xml:space="preserve"> </w:t>
+      </w:r>
+      <w:r>
+        <w:t>que hay cambios o información no enviada.</w:t>
+      </w:r>
+    </w:p>
+    <w:p>
+      <w:pPr>
+        <w:pStyle w:val="Prrafodelista"/>
+        <w:numPr>
+          <w:ilvl w:val="0"/>
+          <w:numId w:val="15"/>
+        </w:numPr>
+      </w:pPr>
+      <w:r>
+        <w:t xml:space="preserve">La operación </w:t>
+      </w:r>
+      <w:r>
+        <w:rPr>
+          <w:i/>
+        </w:rPr>
+        <w:t>unsent_changes</w:t>
+      </w:r>
+      <w:r>
+        <w:t xml:space="preserve"> retorna.</w:t>
+      </w:r>
+    </w:p>
+    <w:p>
+      <w:pPr>
+        <w:pStyle w:val="Prrafodelista"/>
+        <w:numPr>
+          <w:ilvl w:val="0"/>
+          <w:numId w:val="15"/>
+        </w:numPr>
+      </w:pPr>
+      <w:r>
+        <w:t xml:space="preserve">El </w:t>
+      </w:r>
+      <w:r>
+        <w:rPr>
+          <w:i/>
+        </w:rPr>
+        <w:t xml:space="preserve">HistoryCache </w:t>
+      </w:r>
+      <w:r>
+        <w:t xml:space="preserve"> del </w:t>
+      </w:r>
+      <w:r>
+        <w:rPr>
+          <w:i/>
+        </w:rPr>
+        <w:t xml:space="preserve">Writer </w:t>
+      </w:r>
+      <w:r>
+        <w:t xml:space="preserve">DDS utiliza la operación </w:t>
+      </w:r>
+      <w:r>
+        <w:rPr>
+          <w:i/>
+        </w:rPr>
+        <w:t>can_send</w:t>
+      </w:r>
+      <w:r>
+        <w:t xml:space="preserve"> para informar al </w:t>
+      </w:r>
+      <w:r>
+        <w:rPr>
+          <w:i/>
+        </w:rPr>
+        <w:t>Reader</w:t>
+      </w:r>
+      <w:r>
+        <w:rPr>
+          <w:i/>
+        </w:rPr>
+        <w:t>Locator</w:t>
+      </w:r>
+      <w:r>
+        <w:rPr>
+          <w:i/>
+        </w:rPr>
+        <w:t xml:space="preserve"> </w:t>
+      </w:r>
+      <w:r>
+        <w:t>que puede enviar los cambios.</w:t>
+      </w:r>
+    </w:p>
+    <w:p>
+      <w:pPr>
+        <w:pStyle w:val="Prrafodelista"/>
+        <w:numPr>
+          <w:ilvl w:val="0"/>
+          <w:numId w:val="15"/>
+        </w:numPr>
+      </w:pPr>
+      <w:r>
+        <w:t xml:space="preserve">La operación </w:t>
+      </w:r>
+      <w:r>
+        <w:rPr>
+          <w:i/>
+        </w:rPr>
+        <w:t>can_send</w:t>
+      </w:r>
+      <w:r>
+        <w:t xml:space="preserve"> retorna.</w:t>
+      </w:r>
+    </w:p>
+    <w:p>
+      <w:pPr>
+        <w:pStyle w:val="Prrafodelista"/>
+        <w:numPr>
+          <w:ilvl w:val="0"/>
+          <w:numId w:val="15"/>
+        </w:numPr>
+      </w:pPr>
+      <w:r>
+        <w:t xml:space="preserve">El </w:t>
+      </w:r>
+      <w:r>
+        <w:rPr>
+          <w:i/>
+        </w:rPr>
+        <w:t xml:space="preserve">DataWriter </w:t>
+      </w:r>
+      <w:r>
+        <w:t xml:space="preserve">DDS utiliza la operación </w:t>
+      </w:r>
+      <w:r>
+        <w:rPr>
+          <w:i/>
+        </w:rPr>
+        <w:t xml:space="preserve">remove_change </w:t>
+      </w:r>
+      <w:r>
+        <w:t xml:space="preserve"> en el </w:t>
+      </w:r>
+      <w:r>
+        <w:rPr>
+          <w:i/>
+        </w:rPr>
+        <w:t xml:space="preserve">HistoryCache </w:t>
+      </w:r>
+      <w:r>
+        <w:t xml:space="preserve"> del </w:t>
+      </w:r>
+      <w:r>
+        <w:rPr>
+          <w:i/>
+        </w:rPr>
+        <w:t xml:space="preserve">Writer </w:t>
+      </w:r>
+      <w:r>
+        <w:t>DDS para limpiar la cache. Esta operación puede ser realizada posteriormente.</w:t>
+      </w:r>
+    </w:p>
+    <w:p>
+      <w:pPr>
+        <w:pStyle w:val="Prrafodelista"/>
+        <w:numPr>
+          <w:ilvl w:val="0"/>
+          <w:numId w:val="15"/>
+        </w:numPr>
+      </w:pPr>
+      <w:r>
+        <w:t xml:space="preserve">La operación </w:t>
+      </w:r>
+      <w:r>
+        <w:rPr>
+          <w:i/>
+        </w:rPr>
+        <w:t>remove_change</w:t>
+      </w:r>
+      <w:r>
+        <w:t xml:space="preserve"> retorna.</w:t>
+      </w:r>
+    </w:p>
+    <w:p>
+      <w:pPr>
+        <w:pStyle w:val="Prrafodelista"/>
+        <w:numPr>
+          <w:ilvl w:val="0"/>
+          <w:numId w:val="15"/>
+        </w:numPr>
+      </w:pPr>
+      <w:r>
+        <w:t xml:space="preserve">El </w:t>
+      </w:r>
+      <w:r>
+        <w:rPr>
+          <w:i/>
+        </w:rPr>
+        <w:t>Reader</w:t>
+      </w:r>
+      <w:r>
+        <w:rPr>
+          <w:i/>
+        </w:rPr>
+        <w:t>Locator</w:t>
+      </w:r>
+      <w:r>
+        <w:t xml:space="preserve"> serializa la información mediante la operación </w:t>
+      </w:r>
+      <w:r>
+        <w:rPr>
+          <w:i/>
+        </w:rPr>
+        <w:t>serialize</w:t>
+      </w:r>
+      <w:r>
+        <w:t xml:space="preserve"> en el </w:t>
+      </w:r>
+      <w:r>
+        <w:rPr>
+          <w:i/>
+        </w:rPr>
+        <w:t>Serializer</w:t>
+      </w:r>
+      <w:r>
+        <w:t>.</w:t>
+      </w:r>
+    </w:p>
+    <w:p>
+      <w:pPr>
+        <w:pStyle w:val="Prrafodelista"/>
+        <w:numPr>
+          <w:ilvl w:val="0"/>
+          <w:numId w:val="15"/>
+        </w:numPr>
+      </w:pPr>
+      <w:r>
+        <w:t xml:space="preserve">La operación </w:t>
+      </w:r>
+      <w:r>
+        <w:rPr>
+          <w:i/>
+        </w:rPr>
+        <w:t xml:space="preserve">serialize </w:t>
+      </w:r>
+      <w:r>
+        <w:t xml:space="preserve"> retorna.</w:t>
+      </w:r>
+    </w:p>
+    <w:p>
+      <w:pPr>
+        <w:pStyle w:val="Prrafodelista"/>
+        <w:numPr>
+          <w:ilvl w:val="0"/>
+          <w:numId w:val="15"/>
+        </w:numPr>
+      </w:pPr>
+      <w:r>
+        <w:t xml:space="preserve">El </w:t>
+      </w:r>
+      <w:r>
+        <w:rPr>
+          <w:i/>
+        </w:rPr>
+        <w:t>Reader</w:t>
+      </w:r>
+      <w:r>
+        <w:rPr>
+          <w:i/>
+        </w:rPr>
+        <w:t>Locator</w:t>
+      </w:r>
+      <w:r>
+        <w:rPr>
+          <w:i/>
+        </w:rPr>
+        <w:t xml:space="preserve"> </w:t>
+      </w:r>
+      <w:r>
+        <w:t xml:space="preserve">envía al </w:t>
+      </w:r>
+      <w:r>
+        <w:rPr>
+          <w:i/>
+        </w:rPr>
+        <w:t xml:space="preserve">MessageEncoder </w:t>
+      </w:r>
+      <w:r>
+        <w:t>el submensaje</w:t>
+      </w:r>
+      <w:r>
+        <w:t xml:space="preserve"> DATA y dependiendo de la política de QoS se envía también un INFO_TIMESTAMP.</w:t>
+      </w:r>
+    </w:p>
+    <w:p>
+      <w:pPr>
+        <w:pStyle w:val="Prrafodelista"/>
+        <w:numPr>
+          <w:ilvl w:val="0"/>
+          <w:numId w:val="15"/>
+        </w:numPr>
+      </w:pPr>
+      <w:r>
+        <w:t xml:space="preserve">El </w:t>
+      </w:r>
+      <w:r>
+        <w:rPr>
+          <w:i/>
+        </w:rPr>
+        <w:t>MessageEncoder</w:t>
+      </w:r>
+      <w:r>
+        <w:t xml:space="preserve"> encapsula el mensaje y  lo envía mediante la operación </w:t>
+      </w:r>
+      <w:r>
+        <w:rPr>
+          <w:i/>
+        </w:rPr>
+        <w:t>encoded_message</w:t>
+      </w:r>
+      <w:r>
+        <w:rPr>
+          <w:i/>
+        </w:rPr>
+        <w:softHyphen/>
+      </w:r>
+      <w:r>
+        <w:t xml:space="preserve"> al </w:t>
+      </w:r>
+      <w:r>
+        <w:rPr>
+          <w:i/>
+        </w:rPr>
+        <w:t>UDPTransmitter</w:t>
+      </w:r>
+      <w:r>
+        <w:t>.</w:t>
+      </w:r>
+    </w:p>
+    <w:p>
+      <w:pPr>
+        <w:pStyle w:val="Prrafodelista"/>
+        <w:numPr>
+          <w:ilvl w:val="0"/>
+          <w:numId w:val="15"/>
+        </w:numPr>
+      </w:pPr>
+      <w:r>
+        <w:t xml:space="preserve">La operación </w:t>
+      </w:r>
+      <w:r>
+        <w:rPr>
+          <w:i/>
+        </w:rPr>
+        <w:t>encoded</w:t>
+      </w:r>
+      <w:r>
+        <w:rPr>
+          <w:i/>
+        </w:rPr>
+        <w:softHyphen/>
+        <w:t>_message retorna.</w:t>
+      </w:r>
+    </w:p>
+    <w:p>
+      <w:pPr>
+        <w:pStyle w:val="Prrafodelista"/>
+        <w:numPr>
+          <w:ilvl w:val="0"/>
+          <w:numId w:val="15"/>
+        </w:numPr>
+      </w:pPr>
+      <w:r>
+        <w:t xml:space="preserve">El </w:t>
+      </w:r>
+      <w:r>
+        <w:rPr>
+          <w:i/>
+        </w:rPr>
+        <w:t>UDPTransmitter</w:t>
+      </w:r>
+      <w:r>
+        <w:t xml:space="preserve"> envía el mensaje </w:t>
+      </w:r>
+      <w:r>
+        <w:rPr>
+          <w:i/>
+        </w:rPr>
+        <w:t xml:space="preserve">UDP_Message </w:t>
+      </w:r>
+      <w:r>
+        <w:t>hacia la red de Datos.</w:t>
+      </w:r>
+    </w:p>
+    <w:p>
+      <w:pPr>
+        <w:pStyle w:val="Prrafodelista"/>
+        <w:numPr>
+          <w:ilvl w:val="0"/>
+          <w:numId w:val="15"/>
+        </w:numPr>
+      </w:pPr>
+      <w:r>
+        <w:t xml:space="preserve">El </w:t>
+      </w:r>
+      <w:r>
+        <w:rPr>
+          <w:i/>
+        </w:rPr>
+        <w:t xml:space="preserve">UDPReceiver </w:t>
+      </w:r>
+      <w:r>
+        <w:t xml:space="preserve">recibe el mensaje </w:t>
+      </w:r>
+      <w:r>
+        <w:rPr>
+          <w:i/>
+        </w:rPr>
+        <w:t>UDP_Message</w:t>
+      </w:r>
+      <w:r>
         <w:t xml:space="preserve"> desde la red de Datos.</w:t>
       </w:r>
-      <w:r>
-        <w:t xml:space="preserve"> Se simula un paquete corrupto.</w:t>
-      </w:r>
-    </w:p>
-    <w:p>
-      <w:pPr>
-        <w:pStyle w:val="Prrafodelista"/>
-        <w:numPr>
-          <w:ilvl w:val="0"/>
-          <w:numId w:val="13"/>
+    </w:p>
+    <w:p>
+      <w:pPr>
+        <w:pStyle w:val="Prrafodelista"/>
+        <w:numPr>
+          <w:ilvl w:val="0"/>
+          <w:numId w:val="15"/>
         </w:numPr>
       </w:pPr>
       <w:r>
@@ -14028,13 +15033,19 @@
         </w:rPr>
         <w:t>MessageDecoder</w:t>
       </w:r>
-    </w:p>
-    <w:p>
-      <w:pPr>
-        <w:pStyle w:val="Prrafodelista"/>
-        <w:numPr>
-          <w:ilvl w:val="0"/>
-          <w:numId w:val="13"/>
+      <w:r>
+        <w:rPr>
+          <w:i/>
+        </w:rPr>
+        <w:t xml:space="preserve">. </w:t>
+      </w:r>
+    </w:p>
+    <w:p>
+      <w:pPr>
+        <w:pStyle w:val="Prrafodelista"/>
+        <w:numPr>
+          <w:ilvl w:val="0"/>
+          <w:numId w:val="15"/>
         </w:numPr>
       </w:pPr>
       <w:r>
@@ -14055,61 +15066,245 @@
         <w:pStyle w:val="Prrafodelista"/>
         <w:numPr>
           <w:ilvl w:val="0"/>
-          <w:numId w:val="13"/>
-        </w:numPr>
-      </w:pPr>
-      <w:r>
-        <w:t xml:space="preserve">El </w:t>
-      </w:r>
-      <w:r>
-        <w:rPr>
-          <w:i/>
-        </w:rPr>
-        <w:t xml:space="preserve">WriterProxy </w:t>
-      </w:r>
-      <w:r>
-        <w:t xml:space="preserve">recibe el submensaje HEARTBEAT desde el </w:t>
-      </w:r>
-      <w:r>
-        <w:rPr>
-          <w:i/>
-        </w:rPr>
-        <w:t>MessageDecoder.</w:t>
-      </w:r>
-    </w:p>
-    <w:p>
-      <w:pPr>
-        <w:pStyle w:val="Prrafodelista"/>
-        <w:numPr>
-          <w:ilvl w:val="0"/>
-          <w:numId w:val="13"/>
-        </w:numPr>
-      </w:pPr>
-      <w:r>
-        <w:t xml:space="preserve">El </w:t>
-      </w:r>
-      <w:r>
-        <w:rPr>
-          <w:i/>
-        </w:rPr>
-        <w:t xml:space="preserve">WriterProxy </w:t>
-      </w:r>
-      <w:r>
-        <w:t xml:space="preserve">recibe el submensaje GAP Y DATA desde el </w:t>
-      </w:r>
-      <w:r>
-        <w:rPr>
-          <w:i/>
-        </w:rPr>
-        <w:t xml:space="preserve">MessageDecoder. </w:t>
-      </w:r>
-    </w:p>
-    <w:p>
-      <w:pPr>
-        <w:pStyle w:val="Prrafodelista"/>
-        <w:numPr>
-          <w:ilvl w:val="0"/>
-          <w:numId w:val="13"/>
+          <w:numId w:val="15"/>
+        </w:numPr>
+      </w:pPr>
+      <w:r>
+        <w:lastRenderedPageBreak/>
+        <w:t xml:space="preserve">El </w:t>
+      </w:r>
+      <w:r>
+        <w:rPr>
+          <w:i/>
+        </w:rPr>
+        <w:t xml:space="preserve">MessageDecoder </w:t>
+      </w:r>
+      <w:r>
+        <w:t xml:space="preserve">envía el submensaje DATA y dependiendo de la política de QoS se </w:t>
+      </w:r>
+      <w:r>
+        <w:t xml:space="preserve">envía también un INFO_TIMESTAMP </w:t>
+      </w:r>
+      <w:r>
+        <w:t xml:space="preserve">al </w:t>
+      </w:r>
+      <w:r>
+        <w:rPr>
+          <w:i/>
+        </w:rPr>
+        <w:t>Reader</w:t>
+      </w:r>
+      <w:r>
+        <w:t xml:space="preserve"> RTPS</w:t>
+      </w:r>
+      <w:r>
+        <w:t>.</w:t>
+      </w:r>
+    </w:p>
+    <w:p>
+      <w:pPr>
+        <w:pStyle w:val="Prrafodelista"/>
+        <w:numPr>
+          <w:ilvl w:val="0"/>
+          <w:numId w:val="15"/>
+        </w:numPr>
+      </w:pPr>
+      <w:r>
+        <w:t xml:space="preserve">El </w:t>
+      </w:r>
+      <w:r>
+        <w:rPr>
+          <w:i/>
+        </w:rPr>
+        <w:t>Reader</w:t>
+      </w:r>
+      <w:r>
+        <w:t xml:space="preserve"> RTPS</w:t>
+      </w:r>
+      <w:r>
+        <w:t xml:space="preserve"> llama a la operación </w:t>
+      </w:r>
+      <w:r>
+        <w:rPr>
+          <w:i/>
+        </w:rPr>
+        <w:t xml:space="preserve">deserialize_data </w:t>
+      </w:r>
+      <w:r>
+        <w:t>en el</w:t>
+      </w:r>
+      <w:r>
+        <w:t xml:space="preserve"> </w:t>
+      </w:r>
+      <w:r>
+        <w:rPr>
+          <w:i/>
+        </w:rPr>
+        <w:t>Deserializer</w:t>
+      </w:r>
+      <w:r>
+        <w:rPr>
+          <w:i/>
+        </w:rPr>
+        <w:t xml:space="preserve">. </w:t>
+      </w:r>
+    </w:p>
+    <w:p>
+      <w:pPr>
+        <w:pStyle w:val="Prrafodelista"/>
+        <w:numPr>
+          <w:ilvl w:val="0"/>
+          <w:numId w:val="15"/>
+        </w:numPr>
+      </w:pPr>
+      <w:r>
+        <w:t xml:space="preserve">La operación </w:t>
+      </w:r>
+      <w:r>
+        <w:rPr>
+          <w:i/>
+        </w:rPr>
+        <w:t>deserialize_data</w:t>
+      </w:r>
+      <w:r>
+        <w:t xml:space="preserve"> retorna.</w:t>
+      </w:r>
+    </w:p>
+    <w:p>
+      <w:pPr>
+        <w:pStyle w:val="Prrafodelista"/>
+        <w:numPr>
+          <w:ilvl w:val="0"/>
+          <w:numId w:val="15"/>
+        </w:numPr>
+      </w:pPr>
+      <w:r>
+        <w:t xml:space="preserve">El </w:t>
+      </w:r>
+      <w:r>
+        <w:rPr>
+          <w:i/>
+        </w:rPr>
+        <w:t>Stateless</w:t>
+      </w:r>
+      <w:r>
+        <w:rPr>
+          <w:i/>
+        </w:rPr>
+        <w:t xml:space="preserve"> Reader </w:t>
+      </w:r>
+      <w:r>
+        <w:t xml:space="preserve">añade el cambio al </w:t>
+      </w:r>
+      <w:r>
+        <w:rPr>
+          <w:i/>
+        </w:rPr>
+        <w:t xml:space="preserve">HistoryCache </w:t>
+      </w:r>
+      <w:r>
+        <w:t xml:space="preserve">del </w:t>
+      </w:r>
+      <w:r>
+        <w:rPr>
+          <w:i/>
+        </w:rPr>
+        <w:t xml:space="preserve">Reader </w:t>
+      </w:r>
+      <w:r>
+        <w:t xml:space="preserve">RTPS por medio de la operación </w:t>
+      </w:r>
+      <w:r>
+        <w:rPr>
+          <w:i/>
+        </w:rPr>
+        <w:t>add_change.</w:t>
+      </w:r>
+    </w:p>
+    <w:p>
+      <w:pPr>
+        <w:pStyle w:val="Prrafodelista"/>
+        <w:numPr>
+          <w:ilvl w:val="0"/>
+          <w:numId w:val="15"/>
+        </w:numPr>
+      </w:pPr>
+      <w:r>
+        <w:t xml:space="preserve">El </w:t>
+      </w:r>
+      <w:r>
+        <w:rPr>
+          <w:i/>
+        </w:rPr>
+        <w:t xml:space="preserve">HistoryCache </w:t>
+      </w:r>
+      <w:r>
+        <w:t xml:space="preserve">del </w:t>
+      </w:r>
+      <w:r>
+        <w:rPr>
+          <w:i/>
+        </w:rPr>
+        <w:t xml:space="preserve">Reader </w:t>
+      </w:r>
+      <w:r>
+        <w:t xml:space="preserve">RTPS notifica el cambio al Suscriptor DDS por medio de la operación </w:t>
+      </w:r>
+      <w:r>
+        <w:rPr>
+          <w:i/>
+        </w:rPr>
+        <w:t>notify_change.</w:t>
+      </w:r>
+    </w:p>
+    <w:p>
+      <w:pPr>
+        <w:pStyle w:val="Prrafodelista"/>
+        <w:numPr>
+          <w:ilvl w:val="0"/>
+          <w:numId w:val="15"/>
+        </w:numPr>
+      </w:pPr>
+      <w:r>
+        <w:t xml:space="preserve">La operación </w:t>
+      </w:r>
+      <w:r>
+        <w:rPr>
+          <w:i/>
+        </w:rPr>
+        <w:t xml:space="preserve"> notify_change </w:t>
+      </w:r>
+      <w:r>
+        <w:t>retorna.</w:t>
+      </w:r>
+    </w:p>
+    <w:p>
+      <w:pPr>
+        <w:pStyle w:val="Prrafodelista"/>
+        <w:numPr>
+          <w:ilvl w:val="0"/>
+          <w:numId w:val="15"/>
+        </w:numPr>
+      </w:pPr>
+      <w:r>
+        <w:t xml:space="preserve">La operación </w:t>
+      </w:r>
+      <w:r>
+        <w:rPr>
+          <w:i/>
+        </w:rPr>
+        <w:t xml:space="preserve">add_change </w:t>
+      </w:r>
+      <w:r>
+        <w:t>retorna.</w:t>
+      </w:r>
+    </w:p>
+    <w:p>
+      <w:pPr>
+        <w:pStyle w:val="Prrafodelista"/>
+        <w:numPr>
+          <w:ilvl w:val="0"/>
+          <w:numId w:val="15"/>
         </w:numPr>
       </w:pPr>
       <w:r>
@@ -14139,7 +15334,7 @@
         <w:pStyle w:val="Prrafodelista"/>
         <w:numPr>
           <w:ilvl w:val="0"/>
-          <w:numId w:val="13"/>
+          <w:numId w:val="15"/>
         </w:numPr>
       </w:pPr>
       <w:r>
@@ -14161,6 +15356,33 @@
         <w:t>get_change</w:t>
       </w:r>
       <w:r>
+        <w:rPr>
+          <w:i/>
+        </w:rPr>
+        <w:t xml:space="preserve"> </w:t>
+      </w:r>
+      <w:r>
+        <w:t xml:space="preserve">al </w:t>
+      </w:r>
+      <w:r>
+        <w:rPr>
+          <w:i/>
+        </w:rPr>
+        <w:t xml:space="preserve">HistoryCache </w:t>
+      </w:r>
+      <w:r>
+        <w:t xml:space="preserve">del </w:t>
+      </w:r>
+      <w:r>
+        <w:rPr>
+          <w:i/>
+        </w:rPr>
+        <w:t xml:space="preserve">Reader </w:t>
+      </w:r>
+      <w:r>
+        <w:t>RTPS</w:t>
+      </w:r>
+      <w:r>
         <w:t>.</w:t>
       </w:r>
     </w:p>
@@ -14169,7 +15391,7 @@
         <w:pStyle w:val="Prrafodelista"/>
         <w:numPr>
           <w:ilvl w:val="0"/>
-          <w:numId w:val="13"/>
+          <w:numId w:val="15"/>
         </w:numPr>
       </w:pPr>
       <w:r>
@@ -14190,7 +15412,7 @@
         <w:pStyle w:val="Prrafodelista"/>
         <w:numPr>
           <w:ilvl w:val="0"/>
-          <w:numId w:val="13"/>
+          <w:numId w:val="15"/>
         </w:numPr>
       </w:pPr>
       <w:r>
@@ -14211,57 +15433,47 @@
         <w:pStyle w:val="Prrafodelista"/>
         <w:numPr>
           <w:ilvl w:val="0"/>
-          <w:numId w:val="13"/>
-        </w:numPr>
-      </w:pPr>
-      <w:r>
-        <w:lastRenderedPageBreak/>
-        <w:t xml:space="preserve">El </w:t>
-      </w:r>
-      <w:r>
-        <w:rPr>
-          <w:i/>
-        </w:rPr>
-        <w:t xml:space="preserve">DataWriter </w:t>
-      </w:r>
-      <w:r>
-        <w:t xml:space="preserve">DDS consulta mediante la operación </w:t>
-      </w:r>
-      <w:r>
-        <w:rPr>
-          <w:i/>
-        </w:rPr>
-        <w:t xml:space="preserve">is_acked_by_all </w:t>
-      </w:r>
-      <w:r>
-        <w:t xml:space="preserve">al </w:t>
-      </w:r>
-      <w:r>
-        <w:rPr>
-          <w:i/>
-        </w:rPr>
-        <w:t xml:space="preserve">Stateful Writer </w:t>
-      </w:r>
-      <w:r>
-        <w:t>que todos los suscriptores tienen los cambios.</w:t>
-      </w:r>
-    </w:p>
-    <w:p>
-      <w:pPr>
-        <w:pStyle w:val="Prrafodelista"/>
-        <w:numPr>
-          <w:ilvl w:val="0"/>
-          <w:numId w:val="13"/>
-        </w:numPr>
-      </w:pPr>
-      <w:r>
-        <w:t xml:space="preserve"> La operación </w:t>
-      </w:r>
-      <w:r>
-        <w:rPr>
-          <w:i/>
-        </w:rPr>
-        <w:t xml:space="preserve">is_acked_by_all </w:t>
+          <w:numId w:val="15"/>
+        </w:numPr>
+      </w:pPr>
+      <w:r>
+        <w:t xml:space="preserve">Una vez obtenido los cambios el </w:t>
+      </w:r>
+      <w:r>
+        <w:rPr>
+          <w:i/>
+        </w:rPr>
+        <w:t xml:space="preserve">DataReader </w:t>
+      </w:r>
+      <w:r>
+        <w:t xml:space="preserve">DDS elimina los cambios mediante la operación </w:t>
+      </w:r>
+      <w:r>
+        <w:rPr>
+          <w:i/>
+        </w:rPr>
+        <w:t>remove_change</w:t>
+      </w:r>
+      <w:r>
+        <w:t>.</w:t>
+      </w:r>
+    </w:p>
+    <w:p>
+      <w:pPr>
+        <w:pStyle w:val="Prrafodelista"/>
+        <w:numPr>
+          <w:ilvl w:val="0"/>
+          <w:numId w:val="15"/>
+        </w:numPr>
+      </w:pPr>
+      <w:r>
+        <w:t xml:space="preserve">La operación </w:t>
+      </w:r>
+      <w:r>
+        <w:rPr>
+          <w:i/>
+        </w:rPr>
+        <w:t xml:space="preserve">remove_change </w:t>
       </w:r>
       <w:r>
         <w:t>retorna.</w:t>
@@ -14269,99 +15481,58 @@
     </w:p>
     <w:p>
       <w:pPr>
-        <w:pStyle w:val="Prrafodelista"/>
-        <w:numPr>
-          <w:ilvl w:val="0"/>
-          <w:numId w:val="13"/>
-        </w:numPr>
-      </w:pPr>
-      <w:r>
-        <w:t xml:space="preserve">El </w:t>
-      </w:r>
-      <w:r>
-        <w:rPr>
-          <w:i/>
-        </w:rPr>
-        <w:t xml:space="preserve">DataWriter </w:t>
-      </w:r>
-      <w:r>
-        <w:t xml:space="preserve">DDS elimina los cambios cuando todos suscriptores han recibido los cambios por medio de la operación </w:t>
-      </w:r>
-      <w:r>
-        <w:rPr>
-          <w:i/>
-        </w:rPr>
-        <w:t xml:space="preserve">remove_change </w:t>
-      </w:r>
-      <w:r>
-        <w:t xml:space="preserve">al </w:t>
-      </w:r>
-      <w:r>
-        <w:rPr>
-          <w:i/>
-        </w:rPr>
-        <w:t xml:space="preserve">HistoryCache </w:t>
-      </w:r>
-      <w:r>
-        <w:t xml:space="preserve">del </w:t>
-      </w:r>
-      <w:r>
-        <w:rPr>
-          <w:i/>
-        </w:rPr>
-        <w:t xml:space="preserve">Writer </w:t>
-      </w:r>
-      <w:r>
-        <w:t>RTPS.</w:t>
-      </w:r>
-    </w:p>
-    <w:p>
-      <w:pPr>
-        <w:pStyle w:val="Prrafodelista"/>
-        <w:numPr>
-          <w:ilvl w:val="0"/>
-          <w:numId w:val="13"/>
-        </w:numPr>
-      </w:pPr>
-      <w:r>
-        <w:t xml:space="preserve">La operación </w:t>
-      </w:r>
-      <w:r>
-        <w:rPr>
-          <w:i/>
-        </w:rPr>
-        <w:t xml:space="preserve"> remove_change </w:t>
-      </w:r>
-      <w:r>
-        <w:t>retorna</w:t>
-      </w:r>
-      <w:r>
-        <w:t>.</w:t>
-      </w:r>
+        <w:pStyle w:val="Ttulo2"/>
+      </w:pPr>
+      <w:r>
+        <w:t>Diagrama basado con la QoS Reliable – Best Effort</w:t>
+      </w:r>
+    </w:p>
+    <w:p>
+      <w:pPr>
+        <w:pStyle w:val="Ttulo3"/>
+      </w:pPr>
+      <w:r>
+        <w:t>Reliable</w:t>
+      </w:r>
+      <w:r>
+        <w:t xml:space="preserve"> </w:t>
+      </w:r>
+      <w:r>
+        <w:t>Writer</w:t>
+      </w:r>
+      <w:r>
+        <w:t xml:space="preserve"> – </w:t>
+      </w:r>
+      <w:r>
+        <w:t>Best</w:t>
+      </w:r>
+      <w:r>
+        <w:t xml:space="preserve"> E</w:t>
+      </w:r>
+      <w:r>
+        <w:t>ffort</w:t>
+      </w:r>
+      <w:r>
+        <w:t xml:space="preserve"> </w:t>
+      </w:r>
+      <w:r>
+        <w:t>Reader</w:t>
+      </w:r>
+      <w:r>
+        <w:t xml:space="preserve"> con </w:t>
+      </w:r>
+      <w:r>
+        <w:t>KEY</w:t>
+      </w:r>
+    </w:p>
+    <w:p>
       <w:bookmarkStart w:id="0" w:name="_GoBack"/>
       <w:bookmarkEnd w:id="0"/>
     </w:p>
     <w:p>
       <w:pPr>
-        <w:pStyle w:val="Prrafodelista"/>
-        <w:ind w:left="1440" w:firstLine="0"/>
-      </w:pPr>
-    </w:p>
-    <w:p>
-      <w:pPr>
-        <w:pStyle w:val="Prrafodelista"/>
-        <w:spacing w:after="160" w:line="259" w:lineRule="auto"/>
-        <w:ind w:left="1440" w:firstLine="0"/>
-      </w:pPr>
-    </w:p>
-    <w:p/>
-    <w:p>
-      <w:pPr>
-        <w:pStyle w:val="Ttulo1"/>
-      </w:pPr>
-      <w:r>
-        <w:t>Diagramas de interacción sin estado</w:t>
-      </w:r>
+        <w:ind w:firstLine="0"/>
+      </w:pPr>
     </w:p>
     <w:p/>
     <w:sectPr>
@@ -14578,6 +15749,92 @@
     </w:lvl>
   </w:abstractNum>
   <w:abstractNum w:abstractNumId="1" w15:restartNumberingAfterBreak="0">
+    <w:nsid w:val="045570C9"/>
+    <w:multiLevelType w:val="hybridMultilevel"/>
+    <w:tmpl w:val="B24ECD82"/>
+    <w:lvl w:ilvl="0" w:tplc="540A0011">
+      <w:start w:val="1"/>
+      <w:numFmt w:val="decimal"/>
+      <w:lvlText w:val="%1)"/>
+      <w:lvlJc w:val="left"/>
+      <w:pPr>
+        <w:ind w:left="1440" w:hanging="360"/>
+      </w:pPr>
+    </w:lvl>
+    <w:lvl w:ilvl="1" w:tplc="540A0019" w:tentative="1">
+      <w:start w:val="1"/>
+      <w:numFmt w:val="lowerLetter"/>
+      <w:lvlText w:val="%2."/>
+      <w:lvlJc w:val="left"/>
+      <w:pPr>
+        <w:ind w:left="2160" w:hanging="360"/>
+      </w:pPr>
+    </w:lvl>
+    <w:lvl w:ilvl="2" w:tplc="540A001B" w:tentative="1">
+      <w:start w:val="1"/>
+      <w:numFmt w:val="lowerRoman"/>
+      <w:lvlText w:val="%3."/>
+      <w:lvlJc w:val="right"/>
+      <w:pPr>
+        <w:ind w:left="2880" w:hanging="180"/>
+      </w:pPr>
+    </w:lvl>
+    <w:lvl w:ilvl="3" w:tplc="540A000F" w:tentative="1">
+      <w:start w:val="1"/>
+      <w:numFmt w:val="decimal"/>
+      <w:lvlText w:val="%4."/>
+      <w:lvlJc w:val="left"/>
+      <w:pPr>
+        <w:ind w:left="3600" w:hanging="360"/>
+      </w:pPr>
+    </w:lvl>
+    <w:lvl w:ilvl="4" w:tplc="540A0019" w:tentative="1">
+      <w:start w:val="1"/>
+      <w:numFmt w:val="lowerLetter"/>
+      <w:lvlText w:val="%5."/>
+      <w:lvlJc w:val="left"/>
+      <w:pPr>
+        <w:ind w:left="4320" w:hanging="360"/>
+      </w:pPr>
+    </w:lvl>
+    <w:lvl w:ilvl="5" w:tplc="540A001B" w:tentative="1">
+      <w:start w:val="1"/>
+      <w:numFmt w:val="lowerRoman"/>
+      <w:lvlText w:val="%6."/>
+      <w:lvlJc w:val="right"/>
+      <w:pPr>
+        <w:ind w:left="5040" w:hanging="180"/>
+      </w:pPr>
+    </w:lvl>
+    <w:lvl w:ilvl="6" w:tplc="540A000F" w:tentative="1">
+      <w:start w:val="1"/>
+      <w:numFmt w:val="decimal"/>
+      <w:lvlText w:val="%7."/>
+      <w:lvlJc w:val="left"/>
+      <w:pPr>
+        <w:ind w:left="5760" w:hanging="360"/>
+      </w:pPr>
+    </w:lvl>
+    <w:lvl w:ilvl="7" w:tplc="540A0019" w:tentative="1">
+      <w:start w:val="1"/>
+      <w:numFmt w:val="lowerLetter"/>
+      <w:lvlText w:val="%8."/>
+      <w:lvlJc w:val="left"/>
+      <w:pPr>
+        <w:ind w:left="6480" w:hanging="360"/>
+      </w:pPr>
+    </w:lvl>
+    <w:lvl w:ilvl="8" w:tplc="540A001B" w:tentative="1">
+      <w:start w:val="1"/>
+      <w:numFmt w:val="lowerRoman"/>
+      <w:lvlText w:val="%9."/>
+      <w:lvlJc w:val="right"/>
+      <w:pPr>
+        <w:ind w:left="7200" w:hanging="180"/>
+      </w:pPr>
+    </w:lvl>
+  </w:abstractNum>
+  <w:abstractNum w:abstractNumId="2" w15:restartNumberingAfterBreak="0">
     <w:nsid w:val="0C89090B"/>
     <w:multiLevelType w:val="hybridMultilevel"/>
     <w:tmpl w:val="48729E84"/>
@@ -14663,7 +15920,7 @@
       </w:pPr>
     </w:lvl>
   </w:abstractNum>
-  <w:abstractNum w:abstractNumId="2" w15:restartNumberingAfterBreak="0">
+  <w:abstractNum w:abstractNumId="3" w15:restartNumberingAfterBreak="0">
     <w:nsid w:val="14CC18A9"/>
     <w:multiLevelType w:val="hybridMultilevel"/>
     <w:tmpl w:val="7480ABAA"/>
@@ -14749,7 +16006,7 @@
       </w:pPr>
     </w:lvl>
   </w:abstractNum>
-  <w:abstractNum w:abstractNumId="3" w15:restartNumberingAfterBreak="0">
+  <w:abstractNum w:abstractNumId="4" w15:restartNumberingAfterBreak="0">
     <w:nsid w:val="1796058E"/>
     <w:multiLevelType w:val="hybridMultilevel"/>
     <w:tmpl w:val="B24ECD82"/>
@@ -14835,7 +16092,7 @@
       </w:pPr>
     </w:lvl>
   </w:abstractNum>
-  <w:abstractNum w:abstractNumId="4" w15:restartNumberingAfterBreak="0">
+  <w:abstractNum w:abstractNumId="5" w15:restartNumberingAfterBreak="0">
     <w:nsid w:val="1FB52A62"/>
     <w:multiLevelType w:val="hybridMultilevel"/>
     <w:tmpl w:val="008E8A7A"/>
@@ -14921,7 +16178,7 @@
       </w:pPr>
     </w:lvl>
   </w:abstractNum>
-  <w:abstractNum w:abstractNumId="5" w15:restartNumberingAfterBreak="0">
+  <w:abstractNum w:abstractNumId="6" w15:restartNumberingAfterBreak="0">
     <w:nsid w:val="26331B73"/>
     <w:multiLevelType w:val="hybridMultilevel"/>
     <w:tmpl w:val="44689768"/>
@@ -15007,7 +16264,7 @@
       </w:pPr>
     </w:lvl>
   </w:abstractNum>
-  <w:abstractNum w:abstractNumId="6" w15:restartNumberingAfterBreak="0">
+  <w:abstractNum w:abstractNumId="7" w15:restartNumberingAfterBreak="0">
     <w:nsid w:val="292E724C"/>
     <w:multiLevelType w:val="hybridMultilevel"/>
     <w:tmpl w:val="87589D94"/>
@@ -15093,7 +16350,7 @@
       </w:pPr>
     </w:lvl>
   </w:abstractNum>
-  <w:abstractNum w:abstractNumId="7" w15:restartNumberingAfterBreak="0">
+  <w:abstractNum w:abstractNumId="8" w15:restartNumberingAfterBreak="0">
     <w:nsid w:val="3F736884"/>
     <w:multiLevelType w:val="hybridMultilevel"/>
     <w:tmpl w:val="A5926644"/>
@@ -15179,7 +16436,7 @@
       </w:pPr>
     </w:lvl>
   </w:abstractNum>
-  <w:abstractNum w:abstractNumId="8" w15:restartNumberingAfterBreak="0">
+  <w:abstractNum w:abstractNumId="9" w15:restartNumberingAfterBreak="0">
     <w:nsid w:val="47640C67"/>
     <w:multiLevelType w:val="hybridMultilevel"/>
     <w:tmpl w:val="B4140856"/>
@@ -15268,7 +16525,7 @@
       </w:pPr>
     </w:lvl>
   </w:abstractNum>
-  <w:abstractNum w:abstractNumId="9" w15:restartNumberingAfterBreak="0">
+  <w:abstractNum w:abstractNumId="10" w15:restartNumberingAfterBreak="0">
     <w:nsid w:val="51683B91"/>
     <w:multiLevelType w:val="hybridMultilevel"/>
     <w:tmpl w:val="EDF46234"/>
@@ -15381,7 +16638,93 @@
       </w:rPr>
     </w:lvl>
   </w:abstractNum>
-  <w:abstractNum w:abstractNumId="10" w15:restartNumberingAfterBreak="0">
+  <w:abstractNum w:abstractNumId="11" w15:restartNumberingAfterBreak="0">
+    <w:nsid w:val="58AC0601"/>
+    <w:multiLevelType w:val="hybridMultilevel"/>
+    <w:tmpl w:val="EAE864BE"/>
+    <w:lvl w:ilvl="0" w:tplc="540A0011">
+      <w:start w:val="1"/>
+      <w:numFmt w:val="decimal"/>
+      <w:lvlText w:val="%1)"/>
+      <w:lvlJc w:val="left"/>
+      <w:pPr>
+        <w:ind w:left="1440" w:hanging="360"/>
+      </w:pPr>
+    </w:lvl>
+    <w:lvl w:ilvl="1" w:tplc="540A0019" w:tentative="1">
+      <w:start w:val="1"/>
+      <w:numFmt w:val="lowerLetter"/>
+      <w:lvlText w:val="%2."/>
+      <w:lvlJc w:val="left"/>
+      <w:pPr>
+        <w:ind w:left="2160" w:hanging="360"/>
+      </w:pPr>
+    </w:lvl>
+    <w:lvl w:ilvl="2" w:tplc="540A001B" w:tentative="1">
+      <w:start w:val="1"/>
+      <w:numFmt w:val="lowerRoman"/>
+      <w:lvlText w:val="%3."/>
+      <w:lvlJc w:val="right"/>
+      <w:pPr>
+        <w:ind w:left="2880" w:hanging="180"/>
+      </w:pPr>
+    </w:lvl>
+    <w:lvl w:ilvl="3" w:tplc="540A000F" w:tentative="1">
+      <w:start w:val="1"/>
+      <w:numFmt w:val="decimal"/>
+      <w:lvlText w:val="%4."/>
+      <w:lvlJc w:val="left"/>
+      <w:pPr>
+        <w:ind w:left="3600" w:hanging="360"/>
+      </w:pPr>
+    </w:lvl>
+    <w:lvl w:ilvl="4" w:tplc="540A0019" w:tentative="1">
+      <w:start w:val="1"/>
+      <w:numFmt w:val="lowerLetter"/>
+      <w:lvlText w:val="%5."/>
+      <w:lvlJc w:val="left"/>
+      <w:pPr>
+        <w:ind w:left="4320" w:hanging="360"/>
+      </w:pPr>
+    </w:lvl>
+    <w:lvl w:ilvl="5" w:tplc="540A001B" w:tentative="1">
+      <w:start w:val="1"/>
+      <w:numFmt w:val="lowerRoman"/>
+      <w:lvlText w:val="%6."/>
+      <w:lvlJc w:val="right"/>
+      <w:pPr>
+        <w:ind w:left="5040" w:hanging="180"/>
+      </w:pPr>
+    </w:lvl>
+    <w:lvl w:ilvl="6" w:tplc="540A000F" w:tentative="1">
+      <w:start w:val="1"/>
+      <w:numFmt w:val="decimal"/>
+      <w:lvlText w:val="%7."/>
+      <w:lvlJc w:val="left"/>
+      <w:pPr>
+        <w:ind w:left="5760" w:hanging="360"/>
+      </w:pPr>
+    </w:lvl>
+    <w:lvl w:ilvl="7" w:tplc="540A0019" w:tentative="1">
+      <w:start w:val="1"/>
+      <w:numFmt w:val="lowerLetter"/>
+      <w:lvlText w:val="%8."/>
+      <w:lvlJc w:val="left"/>
+      <w:pPr>
+        <w:ind w:left="6480" w:hanging="360"/>
+      </w:pPr>
+    </w:lvl>
+    <w:lvl w:ilvl="8" w:tplc="540A001B" w:tentative="1">
+      <w:start w:val="1"/>
+      <w:numFmt w:val="lowerRoman"/>
+      <w:lvlText w:val="%9."/>
+      <w:lvlJc w:val="right"/>
+      <w:pPr>
+        <w:ind w:left="7200" w:hanging="180"/>
+      </w:pPr>
+    </w:lvl>
+  </w:abstractNum>
+  <w:abstractNum w:abstractNumId="12" w15:restartNumberingAfterBreak="0">
     <w:nsid w:val="599736D2"/>
     <w:multiLevelType w:val="hybridMultilevel"/>
     <w:tmpl w:val="87589D94"/>
@@ -15467,7 +16810,7 @@
       </w:pPr>
     </w:lvl>
   </w:abstractNum>
-  <w:abstractNum w:abstractNumId="11" w15:restartNumberingAfterBreak="0">
+  <w:abstractNum w:abstractNumId="13" w15:restartNumberingAfterBreak="0">
     <w:nsid w:val="6C0120B5"/>
     <w:multiLevelType w:val="hybridMultilevel"/>
     <w:tmpl w:val="8CB44C14"/>
@@ -15553,7 +16896,7 @@
       </w:pPr>
     </w:lvl>
   </w:abstractNum>
-  <w:abstractNum w:abstractNumId="12" w15:restartNumberingAfterBreak="0">
+  <w:abstractNum w:abstractNumId="14" w15:restartNumberingAfterBreak="0">
     <w:nsid w:val="73F25310"/>
     <w:multiLevelType w:val="hybridMultilevel"/>
     <w:tmpl w:val="F7589FD2"/>
@@ -15643,40 +16986,46 @@
     <w:abstractNumId w:val="0"/>
   </w:num>
   <w:num w:numId="2">
+    <w:abstractNumId w:val="3"/>
+  </w:num>
+  <w:num w:numId="3">
+    <w:abstractNumId w:val="10"/>
+  </w:num>
+  <w:num w:numId="4">
+    <w:abstractNumId w:val="13"/>
+  </w:num>
+  <w:num w:numId="5">
+    <w:abstractNumId w:val="5"/>
+  </w:num>
+  <w:num w:numId="6">
+    <w:abstractNumId w:val="4"/>
+  </w:num>
+  <w:num w:numId="7">
+    <w:abstractNumId w:val="14"/>
+  </w:num>
+  <w:num w:numId="8">
+    <w:abstractNumId w:val="6"/>
+  </w:num>
+  <w:num w:numId="9">
     <w:abstractNumId w:val="2"/>
   </w:num>
-  <w:num w:numId="3">
+  <w:num w:numId="10">
     <w:abstractNumId w:val="9"/>
   </w:num>
-  <w:num w:numId="4">
+  <w:num w:numId="11">
+    <w:abstractNumId w:val="8"/>
+  </w:num>
+  <w:num w:numId="12">
+    <w:abstractNumId w:val="7"/>
+  </w:num>
+  <w:num w:numId="13">
+    <w:abstractNumId w:val="12"/>
+  </w:num>
+  <w:num w:numId="14">
     <w:abstractNumId w:val="11"/>
   </w:num>
-  <w:num w:numId="5">
-    <w:abstractNumId w:val="4"/>
-  </w:num>
-  <w:num w:numId="6">
-    <w:abstractNumId w:val="3"/>
-  </w:num>
-  <w:num w:numId="7">
-    <w:abstractNumId w:val="12"/>
-  </w:num>
-  <w:num w:numId="8">
-    <w:abstractNumId w:val="5"/>
-  </w:num>
-  <w:num w:numId="9">
+  <w:num w:numId="15">
     <w:abstractNumId w:val="1"/>
-  </w:num>
-  <w:num w:numId="10">
-    <w:abstractNumId w:val="8"/>
-  </w:num>
-  <w:num w:numId="11">
-    <w:abstractNumId w:val="7"/>
-  </w:num>
-  <w:num w:numId="12">
-    <w:abstractNumId w:val="6"/>
-  </w:num>
-  <w:num w:numId="13">
-    <w:abstractNumId w:val="10"/>
   </w:num>
 </w:numbering>
 </file>

</xml_diff>

<commit_message>
Recepcion de Datos exitosa
</commit_message>
<xml_diff>
--- a/DocumentacionDiagramas.docx
+++ b/DocumentacionDiagramas.docx
@@ -15,6 +15,13 @@
         <w:t>Diagramas de interacción del protocolo RTPS</w:t>
       </w:r>
     </w:p>
+    <w:p>
+      <w:r>
+        <w:t>Desarrollo de técnicas avanzadas entregable</w:t>
+      </w:r>
+      <w:bookmarkStart w:id="0" w:name="_GoBack"/>
+      <w:bookmarkEnd w:id="0"/>
+    </w:p>
     <w:p/>
     <w:p>
       <w:pPr>
@@ -478,6 +485,7 @@
         </w:numPr>
       </w:pPr>
       <w:r>
+        <w:lastRenderedPageBreak/>
         <w:t xml:space="preserve">La operación </w:t>
       </w:r>
       <w:r>
@@ -499,7 +507,6 @@
         </w:numPr>
       </w:pPr>
       <w:r>
-        <w:lastRenderedPageBreak/>
         <w:t xml:space="preserve">El </w:t>
       </w:r>
       <w:r>
@@ -1005,6 +1012,7 @@
         </w:numPr>
       </w:pPr>
       <w:r>
+        <w:lastRenderedPageBreak/>
         <w:t xml:space="preserve">El </w:t>
       </w:r>
       <w:r>
@@ -1053,14 +1061,858 @@
         </w:numPr>
       </w:pPr>
       <w:r>
+        <w:t xml:space="preserve">La operación </w:t>
+      </w:r>
+      <w:r>
+        <w:rPr>
+          <w:i/>
+        </w:rPr>
+        <w:t>new_change</w:t>
+      </w:r>
+      <w:r>
+        <w:t xml:space="preserve"> retorna.</w:t>
+      </w:r>
+    </w:p>
+    <w:p>
+      <w:pPr>
+        <w:pStyle w:val="Prrafodelista"/>
+        <w:numPr>
+          <w:ilvl w:val="0"/>
+          <w:numId w:val="6"/>
+        </w:numPr>
+      </w:pPr>
+      <w:r>
+        <w:t xml:space="preserve">El </w:t>
+      </w:r>
+      <w:r>
+        <w:rPr>
+          <w:i/>
+        </w:rPr>
+        <w:t xml:space="preserve">Stateful Reader </w:t>
+      </w:r>
+      <w:r>
+        <w:t xml:space="preserve">añade el cambio al </w:t>
+      </w:r>
+      <w:r>
+        <w:rPr>
+          <w:i/>
+        </w:rPr>
+        <w:t xml:space="preserve">HistoryCache </w:t>
+      </w:r>
+      <w:r>
+        <w:t xml:space="preserve">del </w:t>
+      </w:r>
+      <w:r>
+        <w:rPr>
+          <w:i/>
+        </w:rPr>
+        <w:t xml:space="preserve">Reader </w:t>
+      </w:r>
+      <w:r>
+        <w:t xml:space="preserve">RTPS por medio de la operación </w:t>
+      </w:r>
+      <w:r>
+        <w:rPr>
+          <w:i/>
+        </w:rPr>
+        <w:t>add_change.</w:t>
+      </w:r>
+    </w:p>
+    <w:p>
+      <w:pPr>
+        <w:pStyle w:val="Prrafodelista"/>
+        <w:numPr>
+          <w:ilvl w:val="0"/>
+          <w:numId w:val="6"/>
+        </w:numPr>
+      </w:pPr>
+      <w:r>
+        <w:t xml:space="preserve">El </w:t>
+      </w:r>
+      <w:r>
+        <w:rPr>
+          <w:i/>
+        </w:rPr>
+        <w:t xml:space="preserve">HistoryCache </w:t>
+      </w:r>
+      <w:r>
+        <w:t xml:space="preserve">del </w:t>
+      </w:r>
+      <w:r>
+        <w:rPr>
+          <w:i/>
+        </w:rPr>
+        <w:t xml:space="preserve">Reader </w:t>
+      </w:r>
+      <w:r>
+        <w:t xml:space="preserve">RTPS notifica el cambio al Suscriptor DDS por medio de la operación </w:t>
+      </w:r>
+      <w:r>
+        <w:rPr>
+          <w:i/>
+        </w:rPr>
+        <w:t>notify_change.</w:t>
+      </w:r>
+    </w:p>
+    <w:p>
+      <w:pPr>
+        <w:pStyle w:val="Prrafodelista"/>
+        <w:numPr>
+          <w:ilvl w:val="0"/>
+          <w:numId w:val="6"/>
+        </w:numPr>
+      </w:pPr>
+      <w:r>
+        <w:t xml:space="preserve">La operación </w:t>
+      </w:r>
+      <w:r>
+        <w:rPr>
+          <w:i/>
+        </w:rPr>
+        <w:t xml:space="preserve"> notify_change </w:t>
+      </w:r>
+      <w:r>
+        <w:t>retorna.</w:t>
+      </w:r>
+    </w:p>
+    <w:p>
+      <w:pPr>
+        <w:pStyle w:val="Prrafodelista"/>
+        <w:numPr>
+          <w:ilvl w:val="0"/>
+          <w:numId w:val="6"/>
+        </w:numPr>
+      </w:pPr>
+      <w:r>
+        <w:t xml:space="preserve">La operación </w:t>
+      </w:r>
+      <w:r>
+        <w:rPr>
+          <w:i/>
+        </w:rPr>
+        <w:t xml:space="preserve">add_change </w:t>
+      </w:r>
+      <w:r>
+        <w:t>retorna.</w:t>
+      </w:r>
+    </w:p>
+    <w:p>
+      <w:pPr>
+        <w:pStyle w:val="Prrafodelista"/>
+        <w:numPr>
+          <w:ilvl w:val="0"/>
+          <w:numId w:val="6"/>
+        </w:numPr>
+      </w:pPr>
+      <w:r>
+        <w:t xml:space="preserve">El Usuario llama a la operación </w:t>
+      </w:r>
+      <w:r>
+        <w:rPr>
+          <w:i/>
+        </w:rPr>
+        <w:t xml:space="preserve">take </w:t>
+      </w:r>
+      <w:r>
+        <w:t xml:space="preserve">para obtener los datos desde el </w:t>
+      </w:r>
+      <w:r>
+        <w:rPr>
+          <w:i/>
+        </w:rPr>
+        <w:t xml:space="preserve">DataReader </w:t>
+      </w:r>
+      <w:r>
+        <w:t>DDS.</w:t>
+      </w:r>
+    </w:p>
+    <w:p>
+      <w:pPr>
+        <w:pStyle w:val="Prrafodelista"/>
+        <w:numPr>
+          <w:ilvl w:val="0"/>
+          <w:numId w:val="6"/>
+        </w:numPr>
+      </w:pPr>
+      <w:r>
+        <w:t xml:space="preserve">El </w:t>
+      </w:r>
+      <w:r>
+        <w:rPr>
+          <w:i/>
+        </w:rPr>
+        <w:t xml:space="preserve">DataReader </w:t>
+      </w:r>
+      <w:r>
+        <w:t xml:space="preserve">DDS solicita los cambios por medio de la operación </w:t>
+      </w:r>
+      <w:r>
+        <w:rPr>
+          <w:i/>
+        </w:rPr>
+        <w:t>get_change</w:t>
+      </w:r>
+      <w:r>
+        <w:t>.</w:t>
+      </w:r>
+    </w:p>
+    <w:p>
+      <w:pPr>
+        <w:pStyle w:val="Prrafodelista"/>
+        <w:numPr>
+          <w:ilvl w:val="0"/>
+          <w:numId w:val="6"/>
+        </w:numPr>
+      </w:pPr>
+      <w:r>
+        <w:t xml:space="preserve">La operación </w:t>
+      </w:r>
+      <w:r>
+        <w:rPr>
+          <w:i/>
+        </w:rPr>
+        <w:t xml:space="preserve">get_change </w:t>
+      </w:r>
+      <w:r>
+        <w:t>retorna.</w:t>
+      </w:r>
+    </w:p>
+    <w:p>
+      <w:pPr>
+        <w:pStyle w:val="Prrafodelista"/>
+        <w:numPr>
+          <w:ilvl w:val="0"/>
+          <w:numId w:val="6"/>
+        </w:numPr>
+      </w:pPr>
+      <w:r>
+        <w:t xml:space="preserve">La operación </w:t>
+      </w:r>
+      <w:r>
+        <w:rPr>
+          <w:i/>
+        </w:rPr>
+        <w:t xml:space="preserve">take </w:t>
+      </w:r>
+      <w:r>
+        <w:t>retorna. Los datos recibidos son entregados al usuario.</w:t>
+      </w:r>
+    </w:p>
+    <w:p>
+      <w:pPr>
+        <w:pStyle w:val="Prrafodelista"/>
+        <w:numPr>
+          <w:ilvl w:val="0"/>
+          <w:numId w:val="6"/>
+        </w:numPr>
+      </w:pPr>
+      <w:r>
+        <w:t xml:space="preserve">Una vez obtenido los cambios el </w:t>
+      </w:r>
+      <w:r>
+        <w:rPr>
+          <w:i/>
+        </w:rPr>
+        <w:t xml:space="preserve">DataReader </w:t>
+      </w:r>
+      <w:r>
+        <w:t xml:space="preserve">DDS elimina los cambios mediante la operación </w:t>
+      </w:r>
+      <w:r>
+        <w:rPr>
+          <w:i/>
+        </w:rPr>
+        <w:t>remove_change</w:t>
+      </w:r>
+      <w:r>
+        <w:t>.</w:t>
+      </w:r>
+    </w:p>
+    <w:p>
+      <w:pPr>
+        <w:pStyle w:val="Prrafodelista"/>
+        <w:numPr>
+          <w:ilvl w:val="0"/>
+          <w:numId w:val="6"/>
+        </w:numPr>
+      </w:pPr>
+      <w:r>
+        <w:t xml:space="preserve">La operación </w:t>
+      </w:r>
+      <w:r>
+        <w:rPr>
+          <w:i/>
+        </w:rPr>
+        <w:t xml:space="preserve">remove_change </w:t>
+      </w:r>
+      <w:r>
+        <w:t>retorna.</w:t>
+      </w:r>
+    </w:p>
+    <w:p>
+      <w:pPr>
+        <w:pStyle w:val="Prrafodelista"/>
+        <w:ind w:left="1440" w:firstLine="0"/>
+      </w:pPr>
+    </w:p>
+    <w:p>
+      <w:pPr>
+        <w:pStyle w:val="Ttulo3"/>
+        <w:rPr>
+          <w:lang w:val="en-GB"/>
+        </w:rPr>
+      </w:pPr>
+      <w:r>
+        <w:rPr>
+          <w:lang w:val="en-GB"/>
+        </w:rPr>
+        <w:t>Best</w:t>
+      </w:r>
+      <w:r>
+        <w:rPr>
+          <w:lang w:val="en-GB"/>
+        </w:rPr>
+        <w:t xml:space="preserve"> </w:t>
+      </w:r>
+      <w:r>
+        <w:rPr>
+          <w:lang w:val="en-GB"/>
+        </w:rPr>
+        <w:t>Effort Reader –</w:t>
+      </w:r>
+      <w:r>
+        <w:rPr>
+          <w:lang w:val="en-GB"/>
+        </w:rPr>
+        <w:t xml:space="preserve"> BestEffort Writer si</w:t>
+      </w:r>
+      <w:r>
+        <w:rPr>
+          <w:lang w:val="en-GB"/>
+        </w:rPr>
+        <w:t>n Key</w:t>
+      </w:r>
+    </w:p>
+    <w:p>
+      <w:pPr>
+        <w:pStyle w:val="Ttulo3"/>
+        <w:rPr>
+          <w:lang w:val="en-GB"/>
+        </w:rPr>
+      </w:pPr>
+      <w:r>
+        <w:rPr>
+          <w:lang w:val="en-GB"/>
+        </w:rPr>
+        <w:t>Best</w:t>
+      </w:r>
+      <w:r>
+        <w:rPr>
+          <w:lang w:val="en-GB"/>
+        </w:rPr>
+        <w:t xml:space="preserve"> </w:t>
+      </w:r>
+      <w:r>
+        <w:rPr>
+          <w:lang w:val="en-GB"/>
+        </w:rPr>
+        <w:t>Effort Reader –</w:t>
+      </w:r>
+      <w:r>
+        <w:rPr>
+          <w:lang w:val="en-GB"/>
+        </w:rPr>
+        <w:t xml:space="preserve"> BestEffort Writer</w:t>
+      </w:r>
+      <w:r>
+        <w:rPr>
+          <w:lang w:val="en-GB"/>
+        </w:rPr>
+        <w:t xml:space="preserve"> con Key (Packet</w:t>
+      </w:r>
+      <w:r>
+        <w:rPr>
+          <w:lang w:val="en-GB"/>
+        </w:rPr>
+        <w:t xml:space="preserve"> </w:t>
+      </w:r>
+      <w:r>
+        <w:rPr>
+          <w:lang w:val="en-GB"/>
+        </w:rPr>
+        <w:t>Failure)</w:t>
+      </w:r>
+    </w:p>
+    <w:p>
+      <w:pPr>
+        <w:pStyle w:val="Prrafodelista"/>
+        <w:numPr>
+          <w:ilvl w:val="0"/>
+          <w:numId w:val="5"/>
+        </w:numPr>
+      </w:pPr>
+      <w:r>
+        <w:t xml:space="preserve">El usuario DDS escribe datos mediante la operación </w:t>
+      </w:r>
+      <w:r>
+        <w:rPr>
+          <w:i/>
+        </w:rPr>
+        <w:t>write</w:t>
+      </w:r>
+      <w:r>
+        <w:t xml:space="preserve"> </w:t>
+      </w:r>
+      <w:r>
+        <w:t xml:space="preserve"> en el </w:t>
+      </w:r>
+      <w:r>
+        <w:t xml:space="preserve">DataWriter </w:t>
+      </w:r>
+      <w:r>
+        <w:t xml:space="preserve">DDS </w:t>
+      </w:r>
+    </w:p>
+    <w:p>
+      <w:pPr>
+        <w:pStyle w:val="Prrafodelista"/>
+        <w:numPr>
+          <w:ilvl w:val="0"/>
+          <w:numId w:val="5"/>
+        </w:numPr>
+      </w:pPr>
+      <w:r>
+        <w:t xml:space="preserve">El </w:t>
+      </w:r>
+      <w:r>
+        <w:t xml:space="preserve">DataWriter </w:t>
+      </w:r>
+      <w:r>
+        <w:t xml:space="preserve">DDS crea un </w:t>
+      </w:r>
+      <w:r>
+        <w:t xml:space="preserve">CacheChange </w:t>
+      </w:r>
+      <w:r>
+        <w:t xml:space="preserve">mediante la operación </w:t>
+      </w:r>
+      <w:r>
+        <w:t>new_change</w:t>
+      </w:r>
+      <w:r>
+        <w:t xml:space="preserve"> </w:t>
+      </w:r>
+      <w:r>
+        <w:t xml:space="preserve">al </w:t>
+      </w:r>
+      <w:r>
+        <w:t>Stateful Writer.</w:t>
+      </w:r>
+    </w:p>
+    <w:p>
+      <w:pPr>
+        <w:pStyle w:val="Prrafodelista"/>
+        <w:numPr>
+          <w:ilvl w:val="0"/>
+          <w:numId w:val="5"/>
+        </w:numPr>
+      </w:pPr>
+      <w:r>
+        <w:t xml:space="preserve">La operación </w:t>
+      </w:r>
+      <w:r>
+        <w:t>new_change</w:t>
+      </w:r>
+      <w:r>
+        <w:t xml:space="preserve"> </w:t>
+      </w:r>
+      <w:r>
+        <w:t>retorna.</w:t>
+      </w:r>
+    </w:p>
+    <w:p>
+      <w:pPr>
+        <w:pStyle w:val="Prrafodelista"/>
+        <w:numPr>
+          <w:ilvl w:val="0"/>
+          <w:numId w:val="5"/>
+        </w:numPr>
+      </w:pPr>
+      <w:r>
         <w:lastRenderedPageBreak/>
-        <w:t xml:space="preserve">La operación </w:t>
-      </w:r>
-      <w:r>
-        <w:rPr>
-          <w:i/>
-        </w:rPr>
-        <w:t>new_change</w:t>
+        <w:t xml:space="preserve">El </w:t>
+      </w:r>
+      <w:r>
+        <w:t xml:space="preserve">DataWriter DDS </w:t>
+      </w:r>
+      <w:r>
+        <w:t xml:space="preserve">añade el cambio mediante la operación </w:t>
+      </w:r>
+      <w:r>
+        <w:t xml:space="preserve">add_change </w:t>
+      </w:r>
+      <w:r>
+        <w:t xml:space="preserve">al </w:t>
+      </w:r>
+      <w:r>
+        <w:t xml:space="preserve">HistoryCache </w:t>
+      </w:r>
+      <w:r>
+        <w:t xml:space="preserve">del </w:t>
+      </w:r>
+      <w:r>
+        <w:t xml:space="preserve">Writer </w:t>
+      </w:r>
+      <w:r>
+        <w:t>RTPS.</w:t>
+      </w:r>
+    </w:p>
+    <w:p>
+      <w:pPr>
+        <w:pStyle w:val="Prrafodelista"/>
+        <w:numPr>
+          <w:ilvl w:val="0"/>
+          <w:numId w:val="5"/>
+        </w:numPr>
+      </w:pPr>
+      <w:r>
+        <w:t xml:space="preserve">El </w:t>
+      </w:r>
+      <w:r>
+        <w:t xml:space="preserve">HistoryCache </w:t>
+      </w:r>
+      <w:r>
+        <w:t xml:space="preserve">del </w:t>
+      </w:r>
+      <w:r>
+        <w:t xml:space="preserve">Writer </w:t>
+      </w:r>
+      <w:r>
+        <w:t xml:space="preserve">RTPS notifica al </w:t>
+      </w:r>
+      <w:r>
+        <w:t xml:space="preserve">Publisher </w:t>
+      </w:r>
+      <w:r>
+        <w:t xml:space="preserve">mediante la operación </w:t>
+      </w:r>
+      <w:r>
+        <w:t>notify_change.</w:t>
+      </w:r>
+    </w:p>
+    <w:p>
+      <w:pPr>
+        <w:pStyle w:val="Prrafodelista"/>
+        <w:numPr>
+          <w:ilvl w:val="0"/>
+          <w:numId w:val="5"/>
+        </w:numPr>
+      </w:pPr>
+      <w:r>
+        <w:t xml:space="preserve">La operación </w:t>
+      </w:r>
+      <w:r>
+        <w:t xml:space="preserve">notify_change </w:t>
+      </w:r>
+      <w:r>
+        <w:t>retorna.</w:t>
+      </w:r>
+    </w:p>
+    <w:p>
+      <w:pPr>
+        <w:pStyle w:val="Prrafodelista"/>
+        <w:numPr>
+          <w:ilvl w:val="0"/>
+          <w:numId w:val="5"/>
+        </w:numPr>
+      </w:pPr>
+      <w:r>
+        <w:t xml:space="preserve">La operación </w:t>
+      </w:r>
+      <w:r>
+        <w:t xml:space="preserve">add_change </w:t>
+      </w:r>
+      <w:r>
+        <w:t>retorna.</w:t>
+      </w:r>
+    </w:p>
+    <w:p>
+      <w:pPr>
+        <w:pStyle w:val="Prrafodelista"/>
+        <w:numPr>
+          <w:ilvl w:val="0"/>
+          <w:numId w:val="5"/>
+        </w:numPr>
+      </w:pPr>
+      <w:r>
+        <w:t xml:space="preserve">La operación </w:t>
+      </w:r>
+      <w:r>
+        <w:rPr>
+          <w:i/>
+        </w:rPr>
+        <w:t xml:space="preserve">write </w:t>
+      </w:r>
+      <w:r>
+        <w:t>retorna.</w:t>
+      </w:r>
+    </w:p>
+    <w:p>
+      <w:pPr>
+        <w:pStyle w:val="Prrafodelista"/>
+        <w:numPr>
+          <w:ilvl w:val="0"/>
+          <w:numId w:val="5"/>
+        </w:numPr>
+      </w:pPr>
+      <w:r>
+        <w:t xml:space="preserve">El </w:t>
+      </w:r>
+      <w:r>
+        <w:t xml:space="preserve">HistoryCache </w:t>
+      </w:r>
+      <w:r>
+        <w:t xml:space="preserve">del </w:t>
+      </w:r>
+      <w:r>
+        <w:t xml:space="preserve">Writer </w:t>
+      </w:r>
+      <w:r>
+        <w:t xml:space="preserve">RTPS envía los cambios no enviados mediante la operación </w:t>
+      </w:r>
+      <w:r>
+        <w:t xml:space="preserve">unsent_changes </w:t>
+      </w:r>
+      <w:r>
+        <w:t xml:space="preserve">al </w:t>
+      </w:r>
+      <w:r>
+        <w:t xml:space="preserve">ReaderProxy. </w:t>
+      </w:r>
+    </w:p>
+    <w:p>
+      <w:pPr>
+        <w:pStyle w:val="Prrafodelista"/>
+        <w:numPr>
+          <w:ilvl w:val="0"/>
+          <w:numId w:val="5"/>
+        </w:numPr>
+      </w:pPr>
+      <w:r>
+        <w:t xml:space="preserve">La operación </w:t>
+      </w:r>
+      <w:r>
+        <w:t xml:space="preserve">unsent_changes </w:t>
+      </w:r>
+      <w:r>
+        <w:t>retorna.</w:t>
+      </w:r>
+    </w:p>
+    <w:p>
+      <w:pPr>
+        <w:pStyle w:val="Prrafodelista"/>
+        <w:numPr>
+          <w:ilvl w:val="0"/>
+          <w:numId w:val="5"/>
+        </w:numPr>
+      </w:pPr>
+      <w:r>
+        <w:t xml:space="preserve">El </w:t>
+      </w:r>
+      <w:r>
+        <w:t xml:space="preserve">HistoryCache </w:t>
+      </w:r>
+      <w:r>
+        <w:t xml:space="preserve">del </w:t>
+      </w:r>
+      <w:r>
+        <w:t xml:space="preserve">Writer </w:t>
+      </w:r>
+      <w:r>
+        <w:t xml:space="preserve">RTPS le informa que todos los cambios han sido enviados por medio de la operación </w:t>
+      </w:r>
+      <w:r>
+        <w:t xml:space="preserve">can_send. </w:t>
+      </w:r>
+    </w:p>
+    <w:p>
+      <w:pPr>
+        <w:pStyle w:val="Prrafodelista"/>
+        <w:numPr>
+          <w:ilvl w:val="0"/>
+          <w:numId w:val="5"/>
+        </w:numPr>
+      </w:pPr>
+      <w:r>
+        <w:t xml:space="preserve">La operación </w:t>
+      </w:r>
+      <w:r>
+        <w:rPr>
+          <w:i/>
+        </w:rPr>
+        <w:t xml:space="preserve">can_send </w:t>
+      </w:r>
+      <w:r>
+        <w:t>retorna.</w:t>
+      </w:r>
+    </w:p>
+    <w:p>
+      <w:pPr>
+        <w:pStyle w:val="Prrafodelista"/>
+        <w:numPr>
+          <w:ilvl w:val="0"/>
+          <w:numId w:val="5"/>
+        </w:numPr>
+      </w:pPr>
+      <w:r>
+        <w:t xml:space="preserve">El </w:t>
+      </w:r>
+      <w:r>
+        <w:t xml:space="preserve">ReaderProxy </w:t>
+      </w:r>
+      <w:r>
+        <w:t xml:space="preserve">serializa los datos mediante la operación </w:t>
+      </w:r>
+      <w:r>
+        <w:rPr>
+          <w:i/>
+        </w:rPr>
+        <w:t>serialize</w:t>
+      </w:r>
+      <w:r>
+        <w:t xml:space="preserve">. </w:t>
+      </w:r>
+    </w:p>
+    <w:p>
+      <w:pPr>
+        <w:pStyle w:val="Prrafodelista"/>
+        <w:numPr>
+          <w:ilvl w:val="0"/>
+          <w:numId w:val="5"/>
+        </w:numPr>
+      </w:pPr>
+      <w:r>
+        <w:t xml:space="preserve">La operación </w:t>
+      </w:r>
+      <w:r>
+        <w:t xml:space="preserve">serialize </w:t>
+      </w:r>
+      <w:r>
+        <w:t>retorna.</w:t>
+      </w:r>
+    </w:p>
+    <w:p>
+      <w:pPr>
+        <w:pStyle w:val="Prrafodelista"/>
+        <w:numPr>
+          <w:ilvl w:val="0"/>
+          <w:numId w:val="5"/>
+        </w:numPr>
+      </w:pPr>
+      <w:r>
+        <w:t xml:space="preserve">El </w:t>
+      </w:r>
+      <w:r>
+        <w:rPr>
+          <w:i/>
+        </w:rPr>
+        <w:t xml:space="preserve">DataWriter </w:t>
+      </w:r>
+      <w:r>
+        <w:t xml:space="preserve">DDS elimina el cambio enviado mediante la operación </w:t>
+      </w:r>
+      <w:r>
+        <w:rPr>
+          <w:i/>
+        </w:rPr>
+        <w:t>remove_change.</w:t>
+      </w:r>
+    </w:p>
+    <w:p>
+      <w:pPr>
+        <w:pStyle w:val="Prrafodelista"/>
+        <w:numPr>
+          <w:ilvl w:val="0"/>
+          <w:numId w:val="5"/>
+        </w:numPr>
+      </w:pPr>
+      <w:r>
+        <w:t xml:space="preserve">La operación </w:t>
+      </w:r>
+      <w:r>
+        <w:rPr>
+          <w:i/>
+        </w:rPr>
+        <w:t xml:space="preserve">remove_change </w:t>
+      </w:r>
+      <w:r>
+        <w:t>retorna.</w:t>
+      </w:r>
+    </w:p>
+    <w:p>
+      <w:pPr>
+        <w:pStyle w:val="Prrafodelista"/>
+        <w:numPr>
+          <w:ilvl w:val="0"/>
+          <w:numId w:val="5"/>
+        </w:numPr>
+      </w:pPr>
+      <w:r>
+        <w:t xml:space="preserve">El </w:t>
+      </w:r>
+      <w:r>
+        <w:t xml:space="preserve">ReaderProxy </w:t>
+      </w:r>
+      <w:r>
+        <w:t xml:space="preserve">envía el submensaje </w:t>
+      </w:r>
+      <w:r>
+        <w:t xml:space="preserve">DATA </w:t>
+      </w:r>
+      <w:r>
+        <w:t xml:space="preserve">al </w:t>
+      </w:r>
+      <w:r>
+        <w:t xml:space="preserve">MessageEncoder, </w:t>
+      </w:r>
+      <w:r>
+        <w:t>para que el mensaje sea encapsulado.</w:t>
+      </w:r>
+    </w:p>
+    <w:p>
+      <w:pPr>
+        <w:pStyle w:val="Prrafodelista"/>
+        <w:numPr>
+          <w:ilvl w:val="0"/>
+          <w:numId w:val="5"/>
+        </w:numPr>
+      </w:pPr>
+      <w:r>
+        <w:t xml:space="preserve">El </w:t>
+      </w:r>
+      <w:r>
+        <w:t xml:space="preserve">MessageEncoder </w:t>
+      </w:r>
+      <w:r>
+        <w:t xml:space="preserve">envía el mensaje encapsulado mediante la operación </w:t>
+      </w:r>
+      <w:r>
+        <w:t xml:space="preserve">encoded_message   </w:t>
+      </w:r>
+    </w:p>
+    <w:p>
+      <w:pPr>
+        <w:pStyle w:val="Prrafodelista"/>
+        <w:numPr>
+          <w:ilvl w:val="0"/>
+          <w:numId w:val="5"/>
+        </w:numPr>
+      </w:pPr>
+      <w:r>
+        <w:t xml:space="preserve">La operación </w:t>
+      </w:r>
+      <w:r>
+        <w:t xml:space="preserve">encoded_message </w:t>
       </w:r>
       <w:r>
         <w:t xml:space="preserve"> retorna.</w:t>
@@ -1071,79 +1923,288 @@
         <w:pStyle w:val="Prrafodelista"/>
         <w:numPr>
           <w:ilvl w:val="0"/>
-          <w:numId w:val="6"/>
-        </w:numPr>
-      </w:pPr>
-      <w:r>
-        <w:t xml:space="preserve">El </w:t>
-      </w:r>
-      <w:r>
-        <w:rPr>
-          <w:i/>
-        </w:rPr>
-        <w:t xml:space="preserve">Stateful Reader </w:t>
-      </w:r>
-      <w:r>
-        <w:t xml:space="preserve">añade el cambio al </w:t>
-      </w:r>
-      <w:r>
-        <w:rPr>
-          <w:i/>
-        </w:rPr>
+          <w:numId w:val="5"/>
+        </w:numPr>
+      </w:pPr>
+      <w:r>
+        <w:t xml:space="preserve">El </w:t>
+      </w:r>
+      <w:r>
+        <w:t xml:space="preserve">UDPTransmitter </w:t>
+      </w:r>
+      <w:r>
+        <w:t>envía el mensaje UDP a la red.</w:t>
+      </w:r>
+    </w:p>
+    <w:p>
+      <w:pPr>
+        <w:pStyle w:val="Prrafodelista"/>
+        <w:numPr>
+          <w:ilvl w:val="0"/>
+          <w:numId w:val="5"/>
+        </w:numPr>
+      </w:pPr>
+      <w:r>
+        <w:t xml:space="preserve">El usuario intenta obtener datos mediante la operación </w:t>
+      </w:r>
+      <w:r>
+        <w:t xml:space="preserve">take </w:t>
+      </w:r>
+      <w:r>
+        <w:t xml:space="preserve">al </w:t>
+      </w:r>
+      <w:r>
+        <w:t xml:space="preserve">DataReader </w:t>
+      </w:r>
+      <w:r>
+        <w:t>DDS.</w:t>
+      </w:r>
+    </w:p>
+    <w:p>
+      <w:pPr>
+        <w:pStyle w:val="Prrafodelista"/>
+        <w:numPr>
+          <w:ilvl w:val="0"/>
+          <w:numId w:val="5"/>
+        </w:numPr>
+      </w:pPr>
+      <w:r>
+        <w:lastRenderedPageBreak/>
+        <w:t xml:space="preserve">El </w:t>
+      </w:r>
+      <w:r>
+        <w:t xml:space="preserve">DataReader </w:t>
+      </w:r>
+      <w:r>
+        <w:t xml:space="preserve">DDS intenta obtener los cambios mediante la operación </w:t>
+      </w:r>
+      <w:r>
+        <w:t xml:space="preserve">get_change </w:t>
+      </w:r>
+      <w:r>
+        <w:t xml:space="preserve">al </w:t>
+      </w:r>
+      <w:r>
         <w:t xml:space="preserve">HistoryCache </w:t>
       </w:r>
       <w:r>
         <w:t xml:space="preserve">del </w:t>
       </w:r>
       <w:r>
-        <w:rPr>
-          <w:i/>
-        </w:rPr>
         <w:t xml:space="preserve">Reader </w:t>
       </w:r>
       <w:r>
-        <w:t xml:space="preserve">RTPS por medio de la operación </w:t>
-      </w:r>
-      <w:r>
-        <w:rPr>
-          <w:i/>
-        </w:rPr>
-        <w:t>add_change.</w:t>
-      </w:r>
-    </w:p>
-    <w:p>
-      <w:pPr>
-        <w:pStyle w:val="Prrafodelista"/>
-        <w:numPr>
-          <w:ilvl w:val="0"/>
-          <w:numId w:val="6"/>
-        </w:numPr>
-      </w:pPr>
-      <w:r>
-        <w:t xml:space="preserve">El </w:t>
-      </w:r>
-      <w:r>
-        <w:rPr>
-          <w:i/>
-        </w:rPr>
+        <w:t>RTPS.</w:t>
+      </w:r>
+    </w:p>
+    <w:p>
+      <w:pPr>
+        <w:pStyle w:val="Prrafodelista"/>
+        <w:numPr>
+          <w:ilvl w:val="0"/>
+          <w:numId w:val="5"/>
+        </w:numPr>
+      </w:pPr>
+      <w:r>
+        <w:t xml:space="preserve">La operación </w:t>
+      </w:r>
+      <w:r>
+        <w:t xml:space="preserve">get_change </w:t>
+      </w:r>
+      <w:r>
+        <w:t>retorna.</w:t>
+      </w:r>
+    </w:p>
+    <w:p>
+      <w:pPr>
+        <w:pStyle w:val="Prrafodelista"/>
+        <w:numPr>
+          <w:ilvl w:val="0"/>
+          <w:numId w:val="5"/>
+        </w:numPr>
+      </w:pPr>
+      <w:r>
+        <w:t xml:space="preserve">La operación </w:t>
+      </w:r>
+      <w:r>
+        <w:t xml:space="preserve">take </w:t>
+      </w:r>
+      <w:r>
+        <w:t>retorna.</w:t>
+      </w:r>
+    </w:p>
+    <w:p>
+      <w:pPr>
+        <w:pStyle w:val="Ttulo2"/>
+      </w:pPr>
+      <w:r>
+        <w:t>Diagramas basados con la QoS Reliable</w:t>
+      </w:r>
+    </w:p>
+    <w:p>
+      <w:pPr>
+        <w:pStyle w:val="Ttulo3"/>
+        <w:rPr>
+          <w:lang w:val="en-GB"/>
+        </w:rPr>
+      </w:pPr>
+      <w:r>
+        <w:t xml:space="preserve"> </w:t>
+      </w:r>
+      <w:r>
+        <w:rPr>
+          <w:lang w:val="en-GB"/>
+        </w:rPr>
+        <w:t>Reliable Reader—Reliable Writer con Key</w:t>
+      </w:r>
+    </w:p>
+    <w:p>
+      <w:pPr>
+        <w:pStyle w:val="Prrafodelista"/>
+        <w:numPr>
+          <w:ilvl w:val="0"/>
+          <w:numId w:val="7"/>
+        </w:numPr>
+      </w:pPr>
+      <w:r>
+        <w:t xml:space="preserve">El usuario DDS escribe datos mediante la operación </w:t>
+      </w:r>
+      <w:r>
+        <w:rPr>
+          <w:i/>
+        </w:rPr>
+        <w:t>write</w:t>
+      </w:r>
+      <w:r>
+        <w:t xml:space="preserve"> </w:t>
+      </w:r>
+      <w:r>
+        <w:t xml:space="preserve"> en el </w:t>
+      </w:r>
+      <w:r>
+        <w:t xml:space="preserve">DataWriter </w:t>
+      </w:r>
+      <w:r>
+        <w:t xml:space="preserve">DDS </w:t>
+      </w:r>
+    </w:p>
+    <w:p>
+      <w:pPr>
+        <w:pStyle w:val="Prrafodelista"/>
+        <w:numPr>
+          <w:ilvl w:val="0"/>
+          <w:numId w:val="7"/>
+        </w:numPr>
+      </w:pPr>
+      <w:r>
+        <w:t xml:space="preserve">El </w:t>
+      </w:r>
+      <w:r>
+        <w:t xml:space="preserve">DataWriter </w:t>
+      </w:r>
+      <w:r>
+        <w:t xml:space="preserve">DDS crea un </w:t>
+      </w:r>
+      <w:r>
+        <w:t xml:space="preserve">CacheChange </w:t>
+      </w:r>
+      <w:r>
+        <w:t xml:space="preserve">mediante la operación </w:t>
+      </w:r>
+      <w:r>
+        <w:t xml:space="preserve">new_change </w:t>
+      </w:r>
+      <w:r>
+        <w:t xml:space="preserve">al </w:t>
+      </w:r>
+      <w:r>
+        <w:t>Stateful Writer.</w:t>
+      </w:r>
+    </w:p>
+    <w:p>
+      <w:pPr>
+        <w:pStyle w:val="Prrafodelista"/>
+        <w:numPr>
+          <w:ilvl w:val="0"/>
+          <w:numId w:val="7"/>
+        </w:numPr>
+      </w:pPr>
+      <w:r>
+        <w:t xml:space="preserve">La operación </w:t>
+      </w:r>
+      <w:r>
+        <w:t xml:space="preserve">new_change </w:t>
+      </w:r>
+      <w:r>
+        <w:t>retorna.</w:t>
+      </w:r>
+    </w:p>
+    <w:p>
+      <w:pPr>
+        <w:pStyle w:val="Prrafodelista"/>
+        <w:numPr>
+          <w:ilvl w:val="0"/>
+          <w:numId w:val="7"/>
+        </w:numPr>
+      </w:pPr>
+      <w:r>
+        <w:t xml:space="preserve">El </w:t>
+      </w:r>
+      <w:r>
+        <w:t xml:space="preserve">DataWriter DDS </w:t>
+      </w:r>
+      <w:r>
+        <w:t xml:space="preserve">añade el cambio mediante la operación </w:t>
+      </w:r>
+      <w:r>
+        <w:t xml:space="preserve">add_change </w:t>
+      </w:r>
+      <w:r>
+        <w:t xml:space="preserve">al </w:t>
+      </w:r>
+      <w:r>
         <w:t xml:space="preserve">HistoryCache </w:t>
       </w:r>
       <w:r>
         <w:t xml:space="preserve">del </w:t>
       </w:r>
       <w:r>
-        <w:rPr>
-          <w:i/>
-        </w:rPr>
-        <w:t xml:space="preserve">Reader </w:t>
-      </w:r>
-      <w:r>
-        <w:t xml:space="preserve">RTPS notifica el cambio al Suscriptor DDS por medio de la operación </w:t>
-      </w:r>
-      <w:r>
-        <w:rPr>
-          <w:i/>
-        </w:rPr>
+        <w:t xml:space="preserve">Writer </w:t>
+      </w:r>
+      <w:r>
+        <w:t>RTPS.</w:t>
+      </w:r>
+    </w:p>
+    <w:p>
+      <w:pPr>
+        <w:pStyle w:val="Prrafodelista"/>
+        <w:numPr>
+          <w:ilvl w:val="0"/>
+          <w:numId w:val="7"/>
+        </w:numPr>
+      </w:pPr>
+      <w:r>
+        <w:t xml:space="preserve">El </w:t>
+      </w:r>
+      <w:r>
+        <w:t xml:space="preserve">HistoryCache </w:t>
+      </w:r>
+      <w:r>
+        <w:t xml:space="preserve">del </w:t>
+      </w:r>
+      <w:r>
+        <w:t xml:space="preserve">Writer </w:t>
+      </w:r>
+      <w:r>
+        <w:t xml:space="preserve">RTPS notifica al </w:t>
+      </w:r>
+      <w:r>
+        <w:t xml:space="preserve">Publisher </w:t>
+      </w:r>
+      <w:r>
+        <w:t xml:space="preserve">mediante la operación </w:t>
+      </w:r>
+      <w:r>
         <w:t>notify_change.</w:t>
       </w:r>
     </w:p>
@@ -1152,17 +2213,14 @@
         <w:pStyle w:val="Prrafodelista"/>
         <w:numPr>
           <w:ilvl w:val="0"/>
-          <w:numId w:val="6"/>
-        </w:numPr>
-      </w:pPr>
-      <w:r>
-        <w:t xml:space="preserve">La operación </w:t>
-      </w:r>
-      <w:r>
-        <w:rPr>
-          <w:i/>
-        </w:rPr>
-        <w:t xml:space="preserve"> notify_change </w:t>
+          <w:numId w:val="7"/>
+        </w:numPr>
+      </w:pPr>
+      <w:r>
+        <w:t xml:space="preserve">La operación </w:t>
+      </w:r>
+      <w:r>
+        <w:t xml:space="preserve">notify_change </w:t>
       </w:r>
       <w:r>
         <w:t>retorna.</w:t>
@@ -1173,16 +2231,13 @@
         <w:pStyle w:val="Prrafodelista"/>
         <w:numPr>
           <w:ilvl w:val="0"/>
-          <w:numId w:val="6"/>
-        </w:numPr>
-      </w:pPr>
-      <w:r>
-        <w:t xml:space="preserve">La operación </w:t>
-      </w:r>
-      <w:r>
-        <w:rPr>
-          <w:i/>
-        </w:rPr>
+          <w:numId w:val="7"/>
+        </w:numPr>
+      </w:pPr>
+      <w:r>
+        <w:t xml:space="preserve">La operación </w:t>
+      </w:r>
+      <w:r>
         <w:t xml:space="preserve">add_change </w:t>
       </w:r>
       <w:r>
@@ -1194,77 +2249,17 @@
         <w:pStyle w:val="Prrafodelista"/>
         <w:numPr>
           <w:ilvl w:val="0"/>
-          <w:numId w:val="6"/>
-        </w:numPr>
-      </w:pPr>
-      <w:r>
-        <w:t xml:space="preserve">El Usuario llama a la operación </w:t>
-      </w:r>
-      <w:r>
-        <w:rPr>
-          <w:i/>
-        </w:rPr>
-        <w:t xml:space="preserve">take </w:t>
-      </w:r>
-      <w:r>
-        <w:t xml:space="preserve">para obtener los datos desde el </w:t>
-      </w:r>
-      <w:r>
-        <w:rPr>
-          <w:i/>
-        </w:rPr>
-        <w:t xml:space="preserve">DataReader </w:t>
-      </w:r>
-      <w:r>
-        <w:t>DDS.</w:t>
-      </w:r>
-    </w:p>
-    <w:p>
-      <w:pPr>
-        <w:pStyle w:val="Prrafodelista"/>
-        <w:numPr>
-          <w:ilvl w:val="0"/>
-          <w:numId w:val="6"/>
-        </w:numPr>
-      </w:pPr>
-      <w:r>
-        <w:t xml:space="preserve">El </w:t>
-      </w:r>
-      <w:r>
-        <w:rPr>
-          <w:i/>
-        </w:rPr>
-        <w:t xml:space="preserve">DataReader </w:t>
-      </w:r>
-      <w:r>
-        <w:t xml:space="preserve">DDS solicita los cambios por medio de la operación </w:t>
-      </w:r>
-      <w:r>
-        <w:rPr>
-          <w:i/>
-        </w:rPr>
-        <w:t>get_change</w:t>
-      </w:r>
-      <w:r>
-        <w:t>.</w:t>
-      </w:r>
-    </w:p>
-    <w:p>
-      <w:pPr>
-        <w:pStyle w:val="Prrafodelista"/>
-        <w:numPr>
-          <w:ilvl w:val="0"/>
-          <w:numId w:val="6"/>
-        </w:numPr>
-      </w:pPr>
-      <w:r>
-        <w:t xml:space="preserve">La operación </w:t>
-      </w:r>
-      <w:r>
-        <w:rPr>
-          <w:i/>
-        </w:rPr>
-        <w:t xml:space="preserve">get_change </w:t>
+          <w:numId w:val="7"/>
+        </w:numPr>
+      </w:pPr>
+      <w:r>
+        <w:t xml:space="preserve">La operación </w:t>
+      </w:r>
+      <w:r>
+        <w:rPr>
+          <w:i/>
+        </w:rPr>
+        <w:t xml:space="preserve">write </w:t>
       </w:r>
       <w:r>
         <w:t>retorna.</w:t>
@@ -1275,68 +2270,47 @@
         <w:pStyle w:val="Prrafodelista"/>
         <w:numPr>
           <w:ilvl w:val="0"/>
-          <w:numId w:val="6"/>
-        </w:numPr>
-      </w:pPr>
-      <w:r>
-        <w:t xml:space="preserve">La operación </w:t>
-      </w:r>
-      <w:r>
-        <w:rPr>
-          <w:i/>
-        </w:rPr>
-        <w:t xml:space="preserve">take </w:t>
-      </w:r>
-      <w:r>
-        <w:t>retorna. Los datos recibidos son entregados al usuario.</w:t>
-      </w:r>
-    </w:p>
-    <w:p>
-      <w:pPr>
-        <w:pStyle w:val="Prrafodelista"/>
-        <w:numPr>
-          <w:ilvl w:val="0"/>
-          <w:numId w:val="6"/>
-        </w:numPr>
-      </w:pPr>
-      <w:r>
-        <w:t xml:space="preserve">Una vez obtenido los cambios el </w:t>
-      </w:r>
-      <w:r>
-        <w:rPr>
-          <w:i/>
-        </w:rPr>
-        <w:t xml:space="preserve">DataReader </w:t>
-      </w:r>
-      <w:r>
-        <w:t xml:space="preserve">DDS elimina los cambios mediante la operación </w:t>
-      </w:r>
-      <w:r>
-        <w:rPr>
-          <w:i/>
-        </w:rPr>
-        <w:t>remove_change</w:t>
-      </w:r>
-      <w:r>
-        <w:t>.</w:t>
-      </w:r>
-    </w:p>
-    <w:p>
-      <w:pPr>
-        <w:pStyle w:val="Prrafodelista"/>
-        <w:numPr>
-          <w:ilvl w:val="0"/>
-          <w:numId w:val="6"/>
-        </w:numPr>
-      </w:pPr>
-      <w:r>
-        <w:t xml:space="preserve">La operación </w:t>
-      </w:r>
-      <w:r>
-        <w:rPr>
-          <w:i/>
-        </w:rPr>
-        <w:t xml:space="preserve">remove_change </w:t>
+          <w:numId w:val="7"/>
+        </w:numPr>
+      </w:pPr>
+      <w:r>
+        <w:t xml:space="preserve">El </w:t>
+      </w:r>
+      <w:r>
+        <w:t xml:space="preserve">HistoryCache </w:t>
+      </w:r>
+      <w:r>
+        <w:t xml:space="preserve">del </w:t>
+      </w:r>
+      <w:r>
+        <w:t xml:space="preserve">Writer </w:t>
+      </w:r>
+      <w:r>
+        <w:t xml:space="preserve">RTPS envía los cambios no enviados mediante la operación </w:t>
+      </w:r>
+      <w:r>
+        <w:t xml:space="preserve">unsent_changes </w:t>
+      </w:r>
+      <w:r>
+        <w:t xml:space="preserve">al </w:t>
+      </w:r>
+      <w:r>
+        <w:t xml:space="preserve">ReaderProxy. </w:t>
+      </w:r>
+    </w:p>
+    <w:p>
+      <w:pPr>
+        <w:pStyle w:val="Prrafodelista"/>
+        <w:numPr>
+          <w:ilvl w:val="0"/>
+          <w:numId w:val="7"/>
+        </w:numPr>
+      </w:pPr>
+      <w:r>
+        <w:t xml:space="preserve">La operación </w:t>
+      </w:r>
+      <w:r>
+        <w:t xml:space="preserve">unsent_changes </w:t>
       </w:r>
       <w:r>
         <w:t>retorna.</w:t>
@@ -1345,179 +2319,46 @@
     <w:p>
       <w:pPr>
         <w:pStyle w:val="Prrafodelista"/>
-        <w:ind w:left="1440" w:firstLine="0"/>
-      </w:pPr>
-    </w:p>
-    <w:p>
-      <w:pPr>
-        <w:pStyle w:val="Ttulo3"/>
-        <w:rPr>
-          <w:lang w:val="en-GB"/>
-        </w:rPr>
-      </w:pPr>
-      <w:r>
-        <w:rPr>
-          <w:lang w:val="en-GB"/>
-        </w:rPr>
-        <w:t>Best</w:t>
-      </w:r>
-      <w:r>
-        <w:rPr>
-          <w:lang w:val="en-GB"/>
-        </w:rPr>
-        <w:t xml:space="preserve"> </w:t>
-      </w:r>
-      <w:r>
-        <w:rPr>
-          <w:lang w:val="en-GB"/>
-        </w:rPr>
-        <w:t>Effort Reader –</w:t>
-      </w:r>
-      <w:r>
-        <w:rPr>
-          <w:lang w:val="en-GB"/>
-        </w:rPr>
-        <w:t xml:space="preserve"> BestEffort Writer si</w:t>
-      </w:r>
-      <w:r>
-        <w:rPr>
-          <w:lang w:val="en-GB"/>
-        </w:rPr>
-        <w:t>n Key</w:t>
-      </w:r>
-    </w:p>
-    <w:p>
-      <w:pPr>
-        <w:pStyle w:val="Ttulo3"/>
-        <w:rPr>
-          <w:lang w:val="en-GB"/>
-        </w:rPr>
-      </w:pPr>
-      <w:r>
-        <w:rPr>
-          <w:lang w:val="en-GB"/>
-        </w:rPr>
-        <w:t>Best</w:t>
-      </w:r>
-      <w:r>
-        <w:rPr>
-          <w:lang w:val="en-GB"/>
-        </w:rPr>
-        <w:t xml:space="preserve"> </w:t>
-      </w:r>
-      <w:r>
-        <w:rPr>
-          <w:lang w:val="en-GB"/>
-        </w:rPr>
-        <w:t>Effort Reader –</w:t>
-      </w:r>
-      <w:r>
-        <w:rPr>
-          <w:lang w:val="en-GB"/>
-        </w:rPr>
-        <w:t xml:space="preserve"> BestEffort Writer</w:t>
-      </w:r>
-      <w:r>
-        <w:rPr>
-          <w:lang w:val="en-GB"/>
-        </w:rPr>
-        <w:t xml:space="preserve"> con Key (Packet</w:t>
-      </w:r>
-      <w:r>
-        <w:rPr>
-          <w:lang w:val="en-GB"/>
-        </w:rPr>
-        <w:t xml:space="preserve"> </w:t>
-      </w:r>
-      <w:r>
-        <w:rPr>
-          <w:lang w:val="en-GB"/>
-        </w:rPr>
-        <w:t>Failure)</w:t>
-      </w:r>
-    </w:p>
-    <w:p>
-      <w:pPr>
-        <w:pStyle w:val="Prrafodelista"/>
-        <w:numPr>
-          <w:ilvl w:val="0"/>
-          <w:numId w:val="5"/>
-        </w:numPr>
-      </w:pPr>
-      <w:r>
-        <w:t xml:space="preserve">El usuario DDS escribe datos mediante la operación </w:t>
-      </w:r>
-      <w:r>
-        <w:rPr>
-          <w:i/>
-        </w:rPr>
-        <w:t>write</w:t>
-      </w:r>
-      <w:r>
-        <w:t xml:space="preserve"> </w:t>
-      </w:r>
-      <w:r>
-        <w:t xml:space="preserve"> en el </w:t>
-      </w:r>
-      <w:r>
-        <w:t xml:space="preserve">DataWriter </w:t>
-      </w:r>
-      <w:r>
-        <w:t xml:space="preserve">DDS </w:t>
-      </w:r>
-    </w:p>
-    <w:p>
-      <w:pPr>
-        <w:pStyle w:val="Prrafodelista"/>
-        <w:numPr>
-          <w:ilvl w:val="0"/>
-          <w:numId w:val="5"/>
-        </w:numPr>
-      </w:pPr>
-      <w:r>
-        <w:t xml:space="preserve">El </w:t>
-      </w:r>
-      <w:r>
-        <w:t xml:space="preserve">DataWriter </w:t>
-      </w:r>
-      <w:r>
-        <w:t xml:space="preserve">DDS crea un </w:t>
-      </w:r>
-      <w:r>
-        <w:t xml:space="preserve">CacheChange </w:t>
-      </w:r>
-      <w:r>
-        <w:t xml:space="preserve">mediante la operación </w:t>
-      </w:r>
-      <w:r>
-        <w:t>new_change</w:t>
-      </w:r>
-      <w:r>
-        <w:t xml:space="preserve"> </w:t>
-      </w:r>
-      <w:r>
-        <w:t xml:space="preserve">al </w:t>
-      </w:r>
-      <w:r>
-        <w:t>Stateful Writer.</w:t>
-      </w:r>
-    </w:p>
-    <w:p>
-      <w:pPr>
-        <w:pStyle w:val="Prrafodelista"/>
-        <w:numPr>
-          <w:ilvl w:val="0"/>
-          <w:numId w:val="5"/>
-        </w:numPr>
-      </w:pPr>
-      <w:r>
-        <w:t xml:space="preserve">La operación </w:t>
-      </w:r>
-      <w:r>
-        <w:t>new_change</w:t>
-      </w:r>
-      <w:r>
-        <w:t xml:space="preserve"> </w:t>
+        <w:numPr>
+          <w:ilvl w:val="0"/>
+          <w:numId w:val="7"/>
+        </w:numPr>
+      </w:pPr>
+      <w:r>
+        <w:t xml:space="preserve">El </w:t>
+      </w:r>
+      <w:r>
+        <w:t xml:space="preserve">HistoryCache </w:t>
+      </w:r>
+      <w:r>
+        <w:t xml:space="preserve">del </w:t>
+      </w:r>
+      <w:r>
+        <w:t xml:space="preserve">Writer </w:t>
+      </w:r>
+      <w:r>
+        <w:t xml:space="preserve">RTPS le informa que todos los cambios han sido enviados por medio de la operación </w:t>
+      </w:r>
+      <w:r>
+        <w:t xml:space="preserve">can_send. </w:t>
+      </w:r>
+    </w:p>
+    <w:p>
+      <w:pPr>
+        <w:pStyle w:val="Prrafodelista"/>
+        <w:numPr>
+          <w:ilvl w:val="0"/>
+          <w:numId w:val="7"/>
+        </w:numPr>
+      </w:pPr>
+      <w:r>
+        <w:t xml:space="preserve">La operación </w:t>
+      </w:r>
+      <w:r>
+        <w:rPr>
+          <w:i/>
+        </w:rPr>
+        <w:t xml:space="preserve">can_send </w:t>
       </w:r>
       <w:r>
         <w:t>retorna.</w:t>
@@ -1528,43 +2369,52 @@
         <w:pStyle w:val="Prrafodelista"/>
         <w:numPr>
           <w:ilvl w:val="0"/>
-          <w:numId w:val="5"/>
-        </w:numPr>
-      </w:pPr>
-      <w:r>
-        <w:t xml:space="preserve">El </w:t>
-      </w:r>
-      <w:r>
-        <w:t xml:space="preserve">DataWriter DDS </w:t>
-      </w:r>
-      <w:r>
-        <w:t xml:space="preserve">añade el cambio mediante la operación </w:t>
-      </w:r>
-      <w:r>
-        <w:t xml:space="preserve">add_change </w:t>
-      </w:r>
-      <w:r>
-        <w:t xml:space="preserve">al </w:t>
-      </w:r>
-      <w:r>
-        <w:t xml:space="preserve">HistoryCache </w:t>
-      </w:r>
-      <w:r>
-        <w:t xml:space="preserve">del </w:t>
-      </w:r>
-      <w:r>
-        <w:t xml:space="preserve">Writer </w:t>
-      </w:r>
-      <w:r>
-        <w:t>RTPS.</w:t>
-      </w:r>
-    </w:p>
-    <w:p>
-      <w:pPr>
-        <w:pStyle w:val="Prrafodelista"/>
-        <w:numPr>
-          <w:ilvl w:val="0"/>
-          <w:numId w:val="5"/>
+          <w:numId w:val="7"/>
+        </w:numPr>
+      </w:pPr>
+      <w:r>
+        <w:t xml:space="preserve">El </w:t>
+      </w:r>
+      <w:r>
+        <w:t xml:space="preserve">ReaderProxy </w:t>
+      </w:r>
+      <w:r>
+        <w:t xml:space="preserve">serializa los datos mediante la operación </w:t>
+      </w:r>
+      <w:r>
+        <w:rPr>
+          <w:i/>
+        </w:rPr>
+        <w:t>serialize</w:t>
+      </w:r>
+      <w:r>
+        <w:t xml:space="preserve">. </w:t>
+      </w:r>
+    </w:p>
+    <w:p>
+      <w:pPr>
+        <w:pStyle w:val="Prrafodelista"/>
+        <w:numPr>
+          <w:ilvl w:val="0"/>
+          <w:numId w:val="7"/>
+        </w:numPr>
+      </w:pPr>
+      <w:r>
+        <w:t xml:space="preserve">La operación </w:t>
+      </w:r>
+      <w:r>
+        <w:t xml:space="preserve">serialize </w:t>
+      </w:r>
+      <w:r>
+        <w:t>retorna.</w:t>
+      </w:r>
+    </w:p>
+    <w:p>
+      <w:pPr>
+        <w:pStyle w:val="Prrafodelista"/>
+        <w:numPr>
+          <w:ilvl w:val="0"/>
+          <w:numId w:val="7"/>
         </w:numPr>
       </w:pPr>
       <w:r>
@@ -1572,483 +2422,22 @@
         <w:t xml:space="preserve">El </w:t>
       </w:r>
       <w:r>
-        <w:t xml:space="preserve">HistoryCache </w:t>
-      </w:r>
-      <w:r>
-        <w:t xml:space="preserve">del </w:t>
-      </w:r>
-      <w:r>
-        <w:t xml:space="preserve">Writer </w:t>
-      </w:r>
-      <w:r>
-        <w:t xml:space="preserve">RTPS notifica al </w:t>
-      </w:r>
-      <w:r>
-        <w:t xml:space="preserve">Publisher </w:t>
-      </w:r>
-      <w:r>
-        <w:t xml:space="preserve">mediante la operación </w:t>
-      </w:r>
-      <w:r>
-        <w:t>notify_change.</w:t>
-      </w:r>
-    </w:p>
-    <w:p>
-      <w:pPr>
-        <w:pStyle w:val="Prrafodelista"/>
-        <w:numPr>
-          <w:ilvl w:val="0"/>
-          <w:numId w:val="5"/>
-        </w:numPr>
-      </w:pPr>
-      <w:r>
-        <w:t xml:space="preserve">La operación </w:t>
-      </w:r>
-      <w:r>
-        <w:t xml:space="preserve">notify_change </w:t>
-      </w:r>
-      <w:r>
-        <w:t>retorna.</w:t>
-      </w:r>
-    </w:p>
-    <w:p>
-      <w:pPr>
-        <w:pStyle w:val="Prrafodelista"/>
-        <w:numPr>
-          <w:ilvl w:val="0"/>
-          <w:numId w:val="5"/>
-        </w:numPr>
-      </w:pPr>
-      <w:r>
-        <w:t xml:space="preserve">La operación </w:t>
-      </w:r>
-      <w:r>
-        <w:t xml:space="preserve">add_change </w:t>
-      </w:r>
-      <w:r>
-        <w:t>retorna.</w:t>
-      </w:r>
-    </w:p>
-    <w:p>
-      <w:pPr>
-        <w:pStyle w:val="Prrafodelista"/>
-        <w:numPr>
-          <w:ilvl w:val="0"/>
-          <w:numId w:val="5"/>
-        </w:numPr>
-      </w:pPr>
-      <w:r>
-        <w:t xml:space="preserve">La operación </w:t>
-      </w:r>
-      <w:r>
-        <w:rPr>
-          <w:i/>
-        </w:rPr>
-        <w:t xml:space="preserve">write </w:t>
-      </w:r>
-      <w:r>
-        <w:t>retorna.</w:t>
-      </w:r>
-    </w:p>
-    <w:p>
-      <w:pPr>
-        <w:pStyle w:val="Prrafodelista"/>
-        <w:numPr>
-          <w:ilvl w:val="0"/>
-          <w:numId w:val="5"/>
-        </w:numPr>
-      </w:pPr>
-      <w:r>
-        <w:t xml:space="preserve">El </w:t>
-      </w:r>
-      <w:r>
-        <w:t xml:space="preserve">HistoryCache </w:t>
-      </w:r>
-      <w:r>
-        <w:t xml:space="preserve">del </w:t>
-      </w:r>
-      <w:r>
-        <w:t xml:space="preserve">Writer </w:t>
-      </w:r>
-      <w:r>
-        <w:t xml:space="preserve">RTPS envía los cambios no enviados mediante la operación </w:t>
-      </w:r>
-      <w:r>
-        <w:t xml:space="preserve">unsent_changes </w:t>
-      </w:r>
-      <w:r>
-        <w:t xml:space="preserve">al </w:t>
-      </w:r>
-      <w:r>
-        <w:t xml:space="preserve">ReaderProxy. </w:t>
-      </w:r>
-    </w:p>
-    <w:p>
-      <w:pPr>
-        <w:pStyle w:val="Prrafodelista"/>
-        <w:numPr>
-          <w:ilvl w:val="0"/>
-          <w:numId w:val="5"/>
-        </w:numPr>
-      </w:pPr>
-      <w:r>
-        <w:t xml:space="preserve">La operación </w:t>
-      </w:r>
-      <w:r>
-        <w:t xml:space="preserve">unsent_changes </w:t>
-      </w:r>
-      <w:r>
-        <w:t>retorna.</w:t>
-      </w:r>
-    </w:p>
-    <w:p>
-      <w:pPr>
-        <w:pStyle w:val="Prrafodelista"/>
-        <w:numPr>
-          <w:ilvl w:val="0"/>
-          <w:numId w:val="5"/>
-        </w:numPr>
-      </w:pPr>
-      <w:r>
-        <w:t xml:space="preserve">El </w:t>
-      </w:r>
-      <w:r>
-        <w:t xml:space="preserve">HistoryCache </w:t>
-      </w:r>
-      <w:r>
-        <w:t xml:space="preserve">del </w:t>
-      </w:r>
-      <w:r>
-        <w:t xml:space="preserve">Writer </w:t>
-      </w:r>
-      <w:r>
-        <w:t xml:space="preserve">RTPS le informa que todos los cambios han sido enviados por medio de la operación </w:t>
-      </w:r>
-      <w:r>
-        <w:t xml:space="preserve">can_send. </w:t>
-      </w:r>
-    </w:p>
-    <w:p>
-      <w:pPr>
-        <w:pStyle w:val="Prrafodelista"/>
-        <w:numPr>
-          <w:ilvl w:val="0"/>
-          <w:numId w:val="5"/>
-        </w:numPr>
-      </w:pPr>
-      <w:r>
-        <w:t xml:space="preserve">La operación </w:t>
-      </w:r>
-      <w:r>
-        <w:rPr>
-          <w:i/>
-        </w:rPr>
-        <w:t xml:space="preserve">can_send </w:t>
-      </w:r>
-      <w:r>
-        <w:t>retorna.</w:t>
-      </w:r>
-    </w:p>
-    <w:p>
-      <w:pPr>
-        <w:pStyle w:val="Prrafodelista"/>
-        <w:numPr>
-          <w:ilvl w:val="0"/>
-          <w:numId w:val="5"/>
-        </w:numPr>
-      </w:pPr>
-      <w:r>
-        <w:t xml:space="preserve">El </w:t>
-      </w:r>
-      <w:r>
+        <w:rPr>
+          <w:i/>
+        </w:rPr>
         <w:t xml:space="preserve">ReaderProxy </w:t>
       </w:r>
       <w:r>
-        <w:t xml:space="preserve">serializa los datos mediante la operación </w:t>
-      </w:r>
-      <w:r>
-        <w:rPr>
-          <w:i/>
-        </w:rPr>
-        <w:t>serialize</w:t>
-      </w:r>
-      <w:r>
-        <w:t xml:space="preserve">. </w:t>
-      </w:r>
-    </w:p>
-    <w:p>
-      <w:pPr>
-        <w:pStyle w:val="Prrafodelista"/>
-        <w:numPr>
-          <w:ilvl w:val="0"/>
-          <w:numId w:val="5"/>
-        </w:numPr>
-      </w:pPr>
-      <w:r>
-        <w:t xml:space="preserve">La operación </w:t>
-      </w:r>
-      <w:r>
-        <w:t xml:space="preserve">serialize </w:t>
-      </w:r>
-      <w:r>
-        <w:t>retorna.</w:t>
-      </w:r>
-    </w:p>
-    <w:p>
-      <w:pPr>
-        <w:pStyle w:val="Prrafodelista"/>
-        <w:numPr>
-          <w:ilvl w:val="0"/>
-          <w:numId w:val="5"/>
-        </w:numPr>
-      </w:pPr>
-      <w:r>
-        <w:t xml:space="preserve">El </w:t>
-      </w:r>
-      <w:r>
-        <w:rPr>
-          <w:i/>
-        </w:rPr>
-        <w:t xml:space="preserve">DataWriter </w:t>
-      </w:r>
-      <w:r>
-        <w:t xml:space="preserve">DDS elimina el cambio enviado mediante la operación </w:t>
-      </w:r>
-      <w:r>
-        <w:rPr>
-          <w:i/>
-        </w:rPr>
-        <w:t>remove_change.</w:t>
-      </w:r>
-    </w:p>
-    <w:p>
-      <w:pPr>
-        <w:pStyle w:val="Prrafodelista"/>
-        <w:numPr>
-          <w:ilvl w:val="0"/>
-          <w:numId w:val="5"/>
-        </w:numPr>
-      </w:pPr>
-      <w:r>
-        <w:t xml:space="preserve">La operación </w:t>
-      </w:r>
-      <w:r>
-        <w:rPr>
-          <w:i/>
-        </w:rPr>
-        <w:t xml:space="preserve">remove_change </w:t>
-      </w:r>
-      <w:r>
-        <w:t>retorna.</w:t>
-      </w:r>
-    </w:p>
-    <w:p>
-      <w:pPr>
-        <w:pStyle w:val="Prrafodelista"/>
-        <w:numPr>
-          <w:ilvl w:val="0"/>
-          <w:numId w:val="5"/>
-        </w:numPr>
-      </w:pPr>
-      <w:r>
-        <w:t xml:space="preserve">El </w:t>
-      </w:r>
-      <w:r>
-        <w:t xml:space="preserve">ReaderProxy </w:t>
-      </w:r>
-      <w:r>
-        <w:t xml:space="preserve">envía el submensaje </w:t>
-      </w:r>
-      <w:r>
-        <w:t xml:space="preserve">DATA </w:t>
-      </w:r>
-      <w:r>
-        <w:t xml:space="preserve">al </w:t>
-      </w:r>
-      <w:r>
-        <w:t xml:space="preserve">MessageEncoder, </w:t>
-      </w:r>
-      <w:r>
-        <w:t>para que el mensaje sea encapsulado.</w:t>
-      </w:r>
-    </w:p>
-    <w:p>
-      <w:pPr>
-        <w:pStyle w:val="Prrafodelista"/>
-        <w:numPr>
-          <w:ilvl w:val="0"/>
-          <w:numId w:val="5"/>
-        </w:numPr>
-      </w:pPr>
-      <w:r>
-        <w:t xml:space="preserve">El </w:t>
-      </w:r>
-      <w:r>
+        <w:t xml:space="preserve">envía al </w:t>
+      </w:r>
+      <w:r>
+        <w:rPr>
+          <w:i/>
+        </w:rPr>
         <w:t xml:space="preserve">MessageEncoder </w:t>
       </w:r>
       <w:r>
-        <w:t xml:space="preserve">envía el mensaje encapsulado mediante la operación </w:t>
-      </w:r>
-      <w:r>
-        <w:t xml:space="preserve">encoded_message   </w:t>
-      </w:r>
-    </w:p>
-    <w:p>
-      <w:pPr>
-        <w:pStyle w:val="Prrafodelista"/>
-        <w:numPr>
-          <w:ilvl w:val="0"/>
-          <w:numId w:val="5"/>
-        </w:numPr>
-      </w:pPr>
-      <w:r>
-        <w:t xml:space="preserve">La operación </w:t>
-      </w:r>
-      <w:r>
-        <w:t xml:space="preserve">encoded_message </w:t>
-      </w:r>
-      <w:r>
-        <w:t xml:space="preserve"> retorna.</w:t>
-      </w:r>
-    </w:p>
-    <w:p>
-      <w:pPr>
-        <w:pStyle w:val="Prrafodelista"/>
-        <w:numPr>
-          <w:ilvl w:val="0"/>
-          <w:numId w:val="5"/>
-        </w:numPr>
-      </w:pPr>
-      <w:r>
-        <w:t xml:space="preserve">El </w:t>
-      </w:r>
-      <w:r>
-        <w:t xml:space="preserve">UDPTransmitter </w:t>
-      </w:r>
-      <w:r>
-        <w:t>envía el mensaje UDP a la red.</w:t>
-      </w:r>
-    </w:p>
-    <w:p>
-      <w:pPr>
-        <w:pStyle w:val="Prrafodelista"/>
-        <w:numPr>
-          <w:ilvl w:val="0"/>
-          <w:numId w:val="5"/>
-        </w:numPr>
-      </w:pPr>
-      <w:r>
-        <w:t xml:space="preserve">El usuario intenta obtener datos mediante la operación </w:t>
-      </w:r>
-      <w:r>
-        <w:t xml:space="preserve">take </w:t>
-      </w:r>
-      <w:r>
-        <w:t xml:space="preserve">al </w:t>
-      </w:r>
-      <w:r>
-        <w:t xml:space="preserve">DataReader </w:t>
-      </w:r>
-      <w:r>
-        <w:t>DDS.</w:t>
-      </w:r>
-    </w:p>
-    <w:p>
-      <w:pPr>
-        <w:pStyle w:val="Prrafodelista"/>
-        <w:numPr>
-          <w:ilvl w:val="0"/>
-          <w:numId w:val="5"/>
-        </w:numPr>
-      </w:pPr>
-      <w:r>
-        <w:t xml:space="preserve">El </w:t>
-      </w:r>
-      <w:r>
-        <w:t xml:space="preserve">DataReader </w:t>
-      </w:r>
-      <w:r>
-        <w:t xml:space="preserve">DDS intenta obtener los cambios mediante la operación </w:t>
-      </w:r>
-      <w:r>
-        <w:t xml:space="preserve">get_change </w:t>
-      </w:r>
-      <w:r>
-        <w:t xml:space="preserve">al </w:t>
-      </w:r>
-      <w:r>
-        <w:t xml:space="preserve">HistoryCache </w:t>
-      </w:r>
-      <w:r>
-        <w:t xml:space="preserve">del </w:t>
-      </w:r>
-      <w:r>
-        <w:t xml:space="preserve">Reader </w:t>
-      </w:r>
-      <w:r>
-        <w:t>RTPS.</w:t>
-      </w:r>
-    </w:p>
-    <w:p>
-      <w:pPr>
-        <w:pStyle w:val="Prrafodelista"/>
-        <w:numPr>
-          <w:ilvl w:val="0"/>
-          <w:numId w:val="5"/>
-        </w:numPr>
-      </w:pPr>
-      <w:r>
-        <w:lastRenderedPageBreak/>
-        <w:t xml:space="preserve">La operación </w:t>
-      </w:r>
-      <w:r>
-        <w:t xml:space="preserve">get_change </w:t>
-      </w:r>
-      <w:r>
-        <w:t>retorna.</w:t>
-      </w:r>
-    </w:p>
-    <w:p>
-      <w:pPr>
-        <w:pStyle w:val="Prrafodelista"/>
-        <w:numPr>
-          <w:ilvl w:val="0"/>
-          <w:numId w:val="5"/>
-        </w:numPr>
-      </w:pPr>
-      <w:r>
-        <w:t xml:space="preserve">La operación </w:t>
-      </w:r>
-      <w:r>
-        <w:t xml:space="preserve">take </w:t>
-      </w:r>
-      <w:r>
-        <w:t>retorna.</w:t>
-      </w:r>
-    </w:p>
-    <w:p>
-      <w:pPr>
-        <w:pStyle w:val="Ttulo2"/>
-      </w:pPr>
-      <w:r>
-        <w:t>Diagramas basados con la QoS Reliable</w:t>
-      </w:r>
-    </w:p>
-    <w:p>
-      <w:pPr>
-        <w:pStyle w:val="Ttulo3"/>
-        <w:rPr>
-          <w:lang w:val="en-GB"/>
-        </w:rPr>
-      </w:pPr>
-      <w:r>
-        <w:t xml:space="preserve"> </w:t>
-      </w:r>
-      <w:r>
-        <w:rPr>
-          <w:lang w:val="en-GB"/>
-        </w:rPr>
-        <w:t>Reliable Reader—Reliable Writer con Key</w:t>
+        <w:t>los submensajes GAP, DATA y dependiendo de la política de QoS se envía también un INFO_TIMESTAMP.</w:t>
       </w:r>
     </w:p>
     <w:p>
@@ -2060,388 +2449,6 @@
         </w:numPr>
       </w:pPr>
       <w:r>
-        <w:t xml:space="preserve">El usuario DDS escribe datos mediante la operación </w:t>
-      </w:r>
-      <w:r>
-        <w:rPr>
-          <w:i/>
-        </w:rPr>
-        <w:t>write</w:t>
-      </w:r>
-      <w:r>
-        <w:t xml:space="preserve"> </w:t>
-      </w:r>
-      <w:r>
-        <w:t xml:space="preserve"> en el </w:t>
-      </w:r>
-      <w:r>
-        <w:t xml:space="preserve">DataWriter </w:t>
-      </w:r>
-      <w:r>
-        <w:t xml:space="preserve">DDS </w:t>
-      </w:r>
-    </w:p>
-    <w:p>
-      <w:pPr>
-        <w:pStyle w:val="Prrafodelista"/>
-        <w:numPr>
-          <w:ilvl w:val="0"/>
-          <w:numId w:val="7"/>
-        </w:numPr>
-      </w:pPr>
-      <w:r>
-        <w:t xml:space="preserve">El </w:t>
-      </w:r>
-      <w:r>
-        <w:t xml:space="preserve">DataWriter </w:t>
-      </w:r>
-      <w:r>
-        <w:t xml:space="preserve">DDS crea un </w:t>
-      </w:r>
-      <w:r>
-        <w:t xml:space="preserve">CacheChange </w:t>
-      </w:r>
-      <w:r>
-        <w:t xml:space="preserve">mediante la operación </w:t>
-      </w:r>
-      <w:r>
-        <w:t xml:space="preserve">new_change </w:t>
-      </w:r>
-      <w:r>
-        <w:t xml:space="preserve">al </w:t>
-      </w:r>
-      <w:r>
-        <w:t>Stateful Writer.</w:t>
-      </w:r>
-    </w:p>
-    <w:p>
-      <w:pPr>
-        <w:pStyle w:val="Prrafodelista"/>
-        <w:numPr>
-          <w:ilvl w:val="0"/>
-          <w:numId w:val="7"/>
-        </w:numPr>
-      </w:pPr>
-      <w:r>
-        <w:t xml:space="preserve">La operación </w:t>
-      </w:r>
-      <w:r>
-        <w:t xml:space="preserve">new_change </w:t>
-      </w:r>
-      <w:r>
-        <w:t>retorna.</w:t>
-      </w:r>
-    </w:p>
-    <w:p>
-      <w:pPr>
-        <w:pStyle w:val="Prrafodelista"/>
-        <w:numPr>
-          <w:ilvl w:val="0"/>
-          <w:numId w:val="7"/>
-        </w:numPr>
-      </w:pPr>
-      <w:r>
-        <w:t xml:space="preserve">El </w:t>
-      </w:r>
-      <w:r>
-        <w:t xml:space="preserve">DataWriter DDS </w:t>
-      </w:r>
-      <w:r>
-        <w:t xml:space="preserve">añade el cambio mediante la operación </w:t>
-      </w:r>
-      <w:r>
-        <w:t xml:space="preserve">add_change </w:t>
-      </w:r>
-      <w:r>
-        <w:t xml:space="preserve">al </w:t>
-      </w:r>
-      <w:r>
-        <w:t xml:space="preserve">HistoryCache </w:t>
-      </w:r>
-      <w:r>
-        <w:t xml:space="preserve">del </w:t>
-      </w:r>
-      <w:r>
-        <w:t xml:space="preserve">Writer </w:t>
-      </w:r>
-      <w:r>
-        <w:t>RTPS.</w:t>
-      </w:r>
-    </w:p>
-    <w:p>
-      <w:pPr>
-        <w:pStyle w:val="Prrafodelista"/>
-        <w:numPr>
-          <w:ilvl w:val="0"/>
-          <w:numId w:val="7"/>
-        </w:numPr>
-      </w:pPr>
-      <w:r>
-        <w:t xml:space="preserve">El </w:t>
-      </w:r>
-      <w:r>
-        <w:t xml:space="preserve">HistoryCache </w:t>
-      </w:r>
-      <w:r>
-        <w:t xml:space="preserve">del </w:t>
-      </w:r>
-      <w:r>
-        <w:t xml:space="preserve">Writer </w:t>
-      </w:r>
-      <w:r>
-        <w:t xml:space="preserve">RTPS notifica al </w:t>
-      </w:r>
-      <w:r>
-        <w:t xml:space="preserve">Publisher </w:t>
-      </w:r>
-      <w:r>
-        <w:t xml:space="preserve">mediante la operación </w:t>
-      </w:r>
-      <w:r>
-        <w:t>notify_change.</w:t>
-      </w:r>
-    </w:p>
-    <w:p>
-      <w:pPr>
-        <w:pStyle w:val="Prrafodelista"/>
-        <w:numPr>
-          <w:ilvl w:val="0"/>
-          <w:numId w:val="7"/>
-        </w:numPr>
-      </w:pPr>
-      <w:r>
-        <w:t xml:space="preserve">La operación </w:t>
-      </w:r>
-      <w:r>
-        <w:t xml:space="preserve">notify_change </w:t>
-      </w:r>
-      <w:r>
-        <w:t>retorna.</w:t>
-      </w:r>
-    </w:p>
-    <w:p>
-      <w:pPr>
-        <w:pStyle w:val="Prrafodelista"/>
-        <w:numPr>
-          <w:ilvl w:val="0"/>
-          <w:numId w:val="7"/>
-        </w:numPr>
-      </w:pPr>
-      <w:r>
-        <w:t xml:space="preserve">La operación </w:t>
-      </w:r>
-      <w:r>
-        <w:t xml:space="preserve">add_change </w:t>
-      </w:r>
-      <w:r>
-        <w:t>retorna.</w:t>
-      </w:r>
-    </w:p>
-    <w:p>
-      <w:pPr>
-        <w:pStyle w:val="Prrafodelista"/>
-        <w:numPr>
-          <w:ilvl w:val="0"/>
-          <w:numId w:val="7"/>
-        </w:numPr>
-      </w:pPr>
-      <w:r>
-        <w:t xml:space="preserve">La operación </w:t>
-      </w:r>
-      <w:r>
-        <w:rPr>
-          <w:i/>
-        </w:rPr>
-        <w:t xml:space="preserve">write </w:t>
-      </w:r>
-      <w:r>
-        <w:t>retorna.</w:t>
-      </w:r>
-    </w:p>
-    <w:p>
-      <w:pPr>
-        <w:pStyle w:val="Prrafodelista"/>
-        <w:numPr>
-          <w:ilvl w:val="0"/>
-          <w:numId w:val="7"/>
-        </w:numPr>
-      </w:pPr>
-      <w:r>
-        <w:t xml:space="preserve">El </w:t>
-      </w:r>
-      <w:r>
-        <w:t xml:space="preserve">HistoryCache </w:t>
-      </w:r>
-      <w:r>
-        <w:t xml:space="preserve">del </w:t>
-      </w:r>
-      <w:r>
-        <w:t xml:space="preserve">Writer </w:t>
-      </w:r>
-      <w:r>
-        <w:t xml:space="preserve">RTPS envía los cambios no enviados mediante la operación </w:t>
-      </w:r>
-      <w:r>
-        <w:t xml:space="preserve">unsent_changes </w:t>
-      </w:r>
-      <w:r>
-        <w:t xml:space="preserve">al </w:t>
-      </w:r>
-      <w:r>
-        <w:t xml:space="preserve">ReaderProxy. </w:t>
-      </w:r>
-    </w:p>
-    <w:p>
-      <w:pPr>
-        <w:pStyle w:val="Prrafodelista"/>
-        <w:numPr>
-          <w:ilvl w:val="0"/>
-          <w:numId w:val="7"/>
-        </w:numPr>
-      </w:pPr>
-      <w:r>
-        <w:t xml:space="preserve">La operación </w:t>
-      </w:r>
-      <w:r>
-        <w:t xml:space="preserve">unsent_changes </w:t>
-      </w:r>
-      <w:r>
-        <w:t>retorna.</w:t>
-      </w:r>
-    </w:p>
-    <w:p>
-      <w:pPr>
-        <w:pStyle w:val="Prrafodelista"/>
-        <w:numPr>
-          <w:ilvl w:val="0"/>
-          <w:numId w:val="7"/>
-        </w:numPr>
-      </w:pPr>
-      <w:r>
-        <w:t xml:space="preserve">El </w:t>
-      </w:r>
-      <w:r>
-        <w:t xml:space="preserve">HistoryCache </w:t>
-      </w:r>
-      <w:r>
-        <w:t xml:space="preserve">del </w:t>
-      </w:r>
-      <w:r>
-        <w:t xml:space="preserve">Writer </w:t>
-      </w:r>
-      <w:r>
-        <w:t xml:space="preserve">RTPS le informa que todos los cambios han sido enviados por medio de la operación </w:t>
-      </w:r>
-      <w:r>
-        <w:t xml:space="preserve">can_send. </w:t>
-      </w:r>
-    </w:p>
-    <w:p>
-      <w:pPr>
-        <w:pStyle w:val="Prrafodelista"/>
-        <w:numPr>
-          <w:ilvl w:val="0"/>
-          <w:numId w:val="7"/>
-        </w:numPr>
-      </w:pPr>
-      <w:r>
-        <w:t xml:space="preserve">La operación </w:t>
-      </w:r>
-      <w:r>
-        <w:rPr>
-          <w:i/>
-        </w:rPr>
-        <w:t xml:space="preserve">can_send </w:t>
-      </w:r>
-      <w:r>
-        <w:t>retorna.</w:t>
-      </w:r>
-    </w:p>
-    <w:p>
-      <w:pPr>
-        <w:pStyle w:val="Prrafodelista"/>
-        <w:numPr>
-          <w:ilvl w:val="0"/>
-          <w:numId w:val="7"/>
-        </w:numPr>
-      </w:pPr>
-      <w:r>
-        <w:t xml:space="preserve">El </w:t>
-      </w:r>
-      <w:r>
-        <w:t xml:space="preserve">ReaderProxy </w:t>
-      </w:r>
-      <w:r>
-        <w:t xml:space="preserve">serializa los datos mediante la operación </w:t>
-      </w:r>
-      <w:r>
-        <w:rPr>
-          <w:i/>
-        </w:rPr>
-        <w:t>serialize</w:t>
-      </w:r>
-      <w:r>
-        <w:t xml:space="preserve">. </w:t>
-      </w:r>
-    </w:p>
-    <w:p>
-      <w:pPr>
-        <w:pStyle w:val="Prrafodelista"/>
-        <w:numPr>
-          <w:ilvl w:val="0"/>
-          <w:numId w:val="7"/>
-        </w:numPr>
-      </w:pPr>
-      <w:r>
-        <w:t xml:space="preserve">La operación </w:t>
-      </w:r>
-      <w:r>
-        <w:t xml:space="preserve">serialize </w:t>
-      </w:r>
-      <w:r>
-        <w:t>retorna.</w:t>
-      </w:r>
-    </w:p>
-    <w:p>
-      <w:pPr>
-        <w:pStyle w:val="Prrafodelista"/>
-        <w:numPr>
-          <w:ilvl w:val="0"/>
-          <w:numId w:val="7"/>
-        </w:numPr>
-      </w:pPr>
-      <w:r>
-        <w:t xml:space="preserve">El </w:t>
-      </w:r>
-      <w:r>
-        <w:rPr>
-          <w:i/>
-        </w:rPr>
-        <w:t xml:space="preserve">ReaderProxy </w:t>
-      </w:r>
-      <w:r>
-        <w:t xml:space="preserve">envía al </w:t>
-      </w:r>
-      <w:r>
-        <w:rPr>
-          <w:i/>
-        </w:rPr>
-        <w:t xml:space="preserve">MessageEncoder </w:t>
-      </w:r>
-      <w:r>
-        <w:t>los submensajes GAP, DATA y dependiendo de la política de QoS se envía también un INFO_TIMESTAMP.</w:t>
-      </w:r>
-    </w:p>
-    <w:p>
-      <w:pPr>
-        <w:pStyle w:val="Prrafodelista"/>
-        <w:numPr>
-          <w:ilvl w:val="0"/>
-          <w:numId w:val="7"/>
-        </w:numPr>
-      </w:pPr>
-      <w:r>
-        <w:lastRenderedPageBreak/>
         <w:t xml:space="preserve">El </w:t>
       </w:r>
       <w:r>
@@ -2917,6 +2924,7 @@
         </w:numPr>
       </w:pPr>
       <w:r>
+        <w:lastRenderedPageBreak/>
         <w:t xml:space="preserve">El </w:t>
       </w:r>
       <w:r>
@@ -2938,7 +2946,6 @@
         </w:numPr>
       </w:pPr>
       <w:r>
-        <w:lastRenderedPageBreak/>
         <w:t xml:space="preserve">El </w:t>
       </w:r>
       <w:r>
@@ -3400,6 +3407,7 @@
         </w:numPr>
       </w:pPr>
       <w:r>
+        <w:lastRenderedPageBreak/>
         <w:t xml:space="preserve">La operación </w:t>
       </w:r>
       <w:r>
@@ -3421,23 +3429,470 @@
         </w:numPr>
       </w:pPr>
       <w:r>
+        <w:t xml:space="preserve">Este literal toma lugar después del punto 25, luego de recibir el HEARTBEAT en el lado del suscriptor. El </w:t>
+      </w:r>
+      <w:r>
+        <w:rPr>
+          <w:i/>
+        </w:rPr>
+        <w:t xml:space="preserve">WriterProxy </w:t>
+      </w:r>
+      <w:r>
+        <w:t xml:space="preserve">recibe los submensajes GAP, INFO_TIMESTAMP y DATA del </w:t>
+      </w:r>
+      <w:r>
+        <w:rPr>
+          <w:i/>
+        </w:rPr>
+        <w:t xml:space="preserve">MessageDecoder. </w:t>
+      </w:r>
+    </w:p>
+    <w:p>
+      <w:pPr>
+        <w:pStyle w:val="Prrafodelista"/>
+        <w:numPr>
+          <w:ilvl w:val="0"/>
+          <w:numId w:val="7"/>
+        </w:numPr>
+      </w:pPr>
+      <w:r>
+        <w:rPr>
+          <w:i/>
+        </w:rPr>
+        <w:t xml:space="preserve"> </w:t>
+      </w:r>
+      <w:r>
+        <w:t xml:space="preserve">El </w:t>
+      </w:r>
+      <w:r>
+        <w:rPr>
+          <w:i/>
+        </w:rPr>
+        <w:t>WriterProxy</w:t>
+      </w:r>
+      <w:r>
+        <w:t xml:space="preserve"> genera un nuevo </w:t>
+      </w:r>
+      <w:r>
+        <w:rPr>
+          <w:i/>
+        </w:rPr>
+        <w:t>CacheChange</w:t>
+      </w:r>
+      <w:r>
+        <w:t xml:space="preserve"> con la operación </w:t>
+      </w:r>
+      <w:r>
+        <w:rPr>
+          <w:i/>
+        </w:rPr>
+        <w:t xml:space="preserve">new_change </w:t>
+      </w:r>
+      <w:r>
+        <w:t xml:space="preserve"> en el </w:t>
+      </w:r>
+      <w:r>
+        <w:rPr>
+          <w:i/>
+        </w:rPr>
+        <w:t>Reader</w:t>
+      </w:r>
+      <w:r>
+        <w:t xml:space="preserve"> RTPS.</w:t>
+      </w:r>
+    </w:p>
+    <w:p>
+      <w:pPr>
+        <w:pStyle w:val="Prrafodelista"/>
+        <w:numPr>
+          <w:ilvl w:val="0"/>
+          <w:numId w:val="7"/>
+        </w:numPr>
+      </w:pPr>
+      <w:r>
+        <w:t xml:space="preserve">La operación </w:t>
+      </w:r>
+      <w:r>
+        <w:rPr>
+          <w:i/>
+        </w:rPr>
+        <w:t>new_change</w:t>
+      </w:r>
+      <w:r>
+        <w:t xml:space="preserve"> retorna.</w:t>
+      </w:r>
+    </w:p>
+    <w:p>
+      <w:pPr>
+        <w:pStyle w:val="Prrafodelista"/>
+        <w:numPr>
+          <w:ilvl w:val="0"/>
+          <w:numId w:val="7"/>
+        </w:numPr>
+      </w:pPr>
+      <w:r>
+        <w:t xml:space="preserve">El </w:t>
+      </w:r>
+      <w:r>
+        <w:rPr>
+          <w:i/>
+        </w:rPr>
+        <w:t xml:space="preserve">Stateful Reader </w:t>
+      </w:r>
+      <w:r>
+        <w:t xml:space="preserve">añade el cambio al </w:t>
+      </w:r>
+      <w:r>
+        <w:rPr>
+          <w:i/>
+        </w:rPr>
+        <w:t xml:space="preserve">HistoryCache </w:t>
+      </w:r>
+      <w:r>
+        <w:t xml:space="preserve">del </w:t>
+      </w:r>
+      <w:r>
+        <w:rPr>
+          <w:i/>
+        </w:rPr>
+        <w:t xml:space="preserve">Reader </w:t>
+      </w:r>
+      <w:r>
+        <w:t xml:space="preserve">RTPS por medio de la operación </w:t>
+      </w:r>
+      <w:r>
+        <w:rPr>
+          <w:i/>
+        </w:rPr>
+        <w:t>add_change.</w:t>
+      </w:r>
+    </w:p>
+    <w:p>
+      <w:pPr>
+        <w:pStyle w:val="Prrafodelista"/>
+        <w:numPr>
+          <w:ilvl w:val="0"/>
+          <w:numId w:val="7"/>
+        </w:numPr>
+      </w:pPr>
+      <w:r>
+        <w:t xml:space="preserve">El </w:t>
+      </w:r>
+      <w:r>
+        <w:rPr>
+          <w:i/>
+        </w:rPr>
+        <w:t xml:space="preserve">HistoryCache </w:t>
+      </w:r>
+      <w:r>
+        <w:t xml:space="preserve">del </w:t>
+      </w:r>
+      <w:r>
+        <w:rPr>
+          <w:i/>
+        </w:rPr>
+        <w:t xml:space="preserve">Reader </w:t>
+      </w:r>
+      <w:r>
+        <w:t xml:space="preserve">RTPS notifica el cambio al Suscriptor DDS por medio de la operación </w:t>
+      </w:r>
+      <w:r>
+        <w:rPr>
+          <w:i/>
+        </w:rPr>
+        <w:t>notify_change.</w:t>
+      </w:r>
+    </w:p>
+    <w:p>
+      <w:pPr>
+        <w:pStyle w:val="Prrafodelista"/>
+        <w:numPr>
+          <w:ilvl w:val="0"/>
+          <w:numId w:val="7"/>
+        </w:numPr>
+      </w:pPr>
+      <w:r>
+        <w:t xml:space="preserve">La operación </w:t>
+      </w:r>
+      <w:r>
+        <w:rPr>
+          <w:i/>
+        </w:rPr>
+        <w:t xml:space="preserve"> notify_change </w:t>
+      </w:r>
+      <w:r>
+        <w:t>retorna.</w:t>
+      </w:r>
+    </w:p>
+    <w:p>
+      <w:pPr>
+        <w:pStyle w:val="Prrafodelista"/>
+        <w:numPr>
+          <w:ilvl w:val="0"/>
+          <w:numId w:val="7"/>
+        </w:numPr>
+      </w:pPr>
+      <w:r>
+        <w:t xml:space="preserve">La operación </w:t>
+      </w:r>
+      <w:r>
+        <w:rPr>
+          <w:i/>
+        </w:rPr>
+        <w:t xml:space="preserve">add_change </w:t>
+      </w:r>
+      <w:r>
+        <w:t>retorna.</w:t>
+      </w:r>
+    </w:p>
+    <w:p>
+      <w:pPr>
+        <w:pStyle w:val="Prrafodelista"/>
+        <w:numPr>
+          <w:ilvl w:val="0"/>
+          <w:numId w:val="7"/>
+        </w:numPr>
+      </w:pPr>
+      <w:r>
+        <w:t xml:space="preserve">El Usuario llama a la operación </w:t>
+      </w:r>
+      <w:r>
+        <w:rPr>
+          <w:i/>
+        </w:rPr>
+        <w:t xml:space="preserve">take </w:t>
+      </w:r>
+      <w:r>
+        <w:t xml:space="preserve">para obtener los datos desde el </w:t>
+      </w:r>
+      <w:r>
+        <w:rPr>
+          <w:i/>
+        </w:rPr>
+        <w:t xml:space="preserve">DataReader </w:t>
+      </w:r>
+      <w:r>
+        <w:t>DDS.</w:t>
+      </w:r>
+    </w:p>
+    <w:p>
+      <w:pPr>
+        <w:pStyle w:val="Prrafodelista"/>
+        <w:numPr>
+          <w:ilvl w:val="0"/>
+          <w:numId w:val="7"/>
+        </w:numPr>
+      </w:pPr>
+      <w:r>
+        <w:t xml:space="preserve">El </w:t>
+      </w:r>
+      <w:r>
+        <w:rPr>
+          <w:i/>
+        </w:rPr>
+        <w:t xml:space="preserve">DataReader </w:t>
+      </w:r>
+      <w:r>
+        <w:t xml:space="preserve">DDS solicita los cambios por medio de la operación </w:t>
+      </w:r>
+      <w:r>
+        <w:rPr>
+          <w:i/>
+        </w:rPr>
+        <w:t>get_change</w:t>
+      </w:r>
+      <w:r>
+        <w:t>.</w:t>
+      </w:r>
+    </w:p>
+    <w:p>
+      <w:pPr>
+        <w:pStyle w:val="Prrafodelista"/>
+        <w:numPr>
+          <w:ilvl w:val="0"/>
+          <w:numId w:val="7"/>
+        </w:numPr>
+      </w:pPr>
+      <w:r>
+        <w:t xml:space="preserve">La operación </w:t>
+      </w:r>
+      <w:r>
+        <w:rPr>
+          <w:i/>
+        </w:rPr>
+        <w:t xml:space="preserve">get_change </w:t>
+      </w:r>
+      <w:r>
+        <w:t>retorna.</w:t>
+      </w:r>
+    </w:p>
+    <w:p>
+      <w:pPr>
+        <w:pStyle w:val="Prrafodelista"/>
+        <w:numPr>
+          <w:ilvl w:val="0"/>
+          <w:numId w:val="7"/>
+        </w:numPr>
+      </w:pPr>
+      <w:r>
+        <w:t xml:space="preserve">La operación </w:t>
+      </w:r>
+      <w:r>
+        <w:rPr>
+          <w:i/>
+        </w:rPr>
+        <w:t xml:space="preserve">take </w:t>
+      </w:r>
+      <w:r>
+        <w:t>retorna. Los datos recibidos son entregados al usuario.</w:t>
+      </w:r>
+    </w:p>
+    <w:p>
+      <w:pPr>
+        <w:pStyle w:val="Prrafodelista"/>
+        <w:numPr>
+          <w:ilvl w:val="0"/>
+          <w:numId w:val="7"/>
+        </w:numPr>
+      </w:pPr>
+      <w:r>
+        <w:t xml:space="preserve">El usuario indica al </w:t>
+      </w:r>
+      <w:r>
+        <w:rPr>
+          <w:i/>
+        </w:rPr>
+        <w:t xml:space="preserve">DataReader </w:t>
+      </w:r>
+      <w:r>
+        <w:t xml:space="preserve">DDS que ya obtuvo el cambio mediante la operación </w:t>
+      </w:r>
+      <w:r>
+        <w:rPr>
+          <w:i/>
+        </w:rPr>
+        <w:t xml:space="preserve">return_loan.  </w:t>
+      </w:r>
+    </w:p>
+    <w:p>
+      <w:pPr>
+        <w:pStyle w:val="Prrafodelista"/>
+        <w:numPr>
+          <w:ilvl w:val="0"/>
+          <w:numId w:val="7"/>
+        </w:numPr>
+      </w:pPr>
+      <w:r>
+        <w:t xml:space="preserve">El </w:t>
+      </w:r>
+      <w:r>
+        <w:rPr>
+          <w:i/>
+        </w:rPr>
+        <w:t xml:space="preserve">DataReader </w:t>
+      </w:r>
+      <w:r>
+        <w:t xml:space="preserve">DDS pregunta al </w:t>
+      </w:r>
+      <w:r>
+        <w:rPr>
+          <w:i/>
+        </w:rPr>
+        <w:t xml:space="preserve">HistoryCache </w:t>
+      </w:r>
+      <w:r>
+        <w:t xml:space="preserve">del </w:t>
+      </w:r>
+      <w:r>
+        <w:rPr>
+          <w:i/>
+        </w:rPr>
+        <w:t xml:space="preserve">Reader </w:t>
+      </w:r>
+      <w:r>
+        <w:t xml:space="preserve">RTPS si el cambio indicado es relevante mediante la operación </w:t>
+      </w:r>
+      <w:r>
+        <w:rPr>
+          <w:i/>
+        </w:rPr>
+        <w:t>a_change_is_relevant.</w:t>
+      </w:r>
+    </w:p>
+    <w:p>
+      <w:pPr>
+        <w:pStyle w:val="Prrafodelista"/>
+        <w:numPr>
+          <w:ilvl w:val="0"/>
+          <w:numId w:val="7"/>
+        </w:numPr>
+      </w:pPr>
+      <w:r>
+        <w:t xml:space="preserve">La operación </w:t>
+      </w:r>
+      <w:r>
+        <w:rPr>
+          <w:i/>
+        </w:rPr>
+        <w:t xml:space="preserve">a_change_is_relevant </w:t>
+      </w:r>
+      <w:r>
+        <w:t>retorna.</w:t>
+      </w:r>
+    </w:p>
+    <w:p>
+      <w:pPr>
+        <w:pStyle w:val="Prrafodelista"/>
+        <w:numPr>
+          <w:ilvl w:val="0"/>
+          <w:numId w:val="7"/>
+        </w:numPr>
+      </w:pPr>
+      <w:r>
+        <w:t>Dependiendo si el cambio es relevante</w:t>
+      </w:r>
+      <w:r>
+        <w:t xml:space="preserve"> el </w:t>
+      </w:r>
+      <w:r>
+        <w:rPr>
+          <w:i/>
+        </w:rPr>
+        <w:t xml:space="preserve">DataReader </w:t>
+      </w:r>
+      <w:r>
+        <w:t xml:space="preserve">DDS elimina los cambios mediante la operación </w:t>
+      </w:r>
+      <w:r>
+        <w:rPr>
+          <w:i/>
+        </w:rPr>
+        <w:t>remove_change</w:t>
+      </w:r>
+      <w:r>
+        <w:t>.</w:t>
+      </w:r>
+    </w:p>
+    <w:p>
+      <w:pPr>
+        <w:pStyle w:val="Prrafodelista"/>
+        <w:numPr>
+          <w:ilvl w:val="0"/>
+          <w:numId w:val="7"/>
+        </w:numPr>
+      </w:pPr>
+      <w:r>
         <w:lastRenderedPageBreak/>
-        <w:t xml:space="preserve">Este literal toma lugar después del punto 25, luego de recibir el HEARTBEAT en el lado del suscriptor. El </w:t>
-      </w:r>
-      <w:r>
-        <w:rPr>
-          <w:i/>
-        </w:rPr>
-        <w:t xml:space="preserve">WriterProxy </w:t>
-      </w:r>
-      <w:r>
-        <w:t xml:space="preserve">recibe los submensajes GAP, INFO_TIMESTAMP y DATA del </w:t>
-      </w:r>
-      <w:r>
-        <w:rPr>
-          <w:i/>
-        </w:rPr>
-        <w:t xml:space="preserve">MessageDecoder. </w:t>
+        <w:t xml:space="preserve">La operación </w:t>
+      </w:r>
+      <w:r>
+        <w:rPr>
+          <w:i/>
+        </w:rPr>
+        <w:t xml:space="preserve">remove_change </w:t>
+      </w:r>
+      <w:r>
+        <w:t>retorna.</w:t>
       </w:r>
     </w:p>
     <w:p>
@@ -3449,454 +3904,6 @@
         </w:numPr>
       </w:pPr>
       <w:r>
-        <w:rPr>
-          <w:i/>
-        </w:rPr>
-        <w:t xml:space="preserve"> </w:t>
-      </w:r>
-      <w:r>
-        <w:t xml:space="preserve">El </w:t>
-      </w:r>
-      <w:r>
-        <w:rPr>
-          <w:i/>
-        </w:rPr>
-        <w:t>WriterProxy</w:t>
-      </w:r>
-      <w:r>
-        <w:t xml:space="preserve"> genera un nuevo </w:t>
-      </w:r>
-      <w:r>
-        <w:rPr>
-          <w:i/>
-        </w:rPr>
-        <w:t>CacheChange</w:t>
-      </w:r>
-      <w:r>
-        <w:t xml:space="preserve"> con la operación </w:t>
-      </w:r>
-      <w:r>
-        <w:rPr>
-          <w:i/>
-        </w:rPr>
-        <w:t xml:space="preserve">new_change </w:t>
-      </w:r>
-      <w:r>
-        <w:t xml:space="preserve"> en el </w:t>
-      </w:r>
-      <w:r>
-        <w:rPr>
-          <w:i/>
-        </w:rPr>
-        <w:t>Reader</w:t>
-      </w:r>
-      <w:r>
-        <w:t xml:space="preserve"> RTPS.</w:t>
-      </w:r>
-    </w:p>
-    <w:p>
-      <w:pPr>
-        <w:pStyle w:val="Prrafodelista"/>
-        <w:numPr>
-          <w:ilvl w:val="0"/>
-          <w:numId w:val="7"/>
-        </w:numPr>
-      </w:pPr>
-      <w:r>
-        <w:t xml:space="preserve">La operación </w:t>
-      </w:r>
-      <w:r>
-        <w:rPr>
-          <w:i/>
-        </w:rPr>
-        <w:t>new_change</w:t>
-      </w:r>
-      <w:r>
-        <w:t xml:space="preserve"> retorna.</w:t>
-      </w:r>
-    </w:p>
-    <w:p>
-      <w:pPr>
-        <w:pStyle w:val="Prrafodelista"/>
-        <w:numPr>
-          <w:ilvl w:val="0"/>
-          <w:numId w:val="7"/>
-        </w:numPr>
-      </w:pPr>
-      <w:r>
-        <w:t xml:space="preserve">El </w:t>
-      </w:r>
-      <w:r>
-        <w:rPr>
-          <w:i/>
-        </w:rPr>
-        <w:t xml:space="preserve">Stateful Reader </w:t>
-      </w:r>
-      <w:r>
-        <w:t xml:space="preserve">añade el cambio al </w:t>
-      </w:r>
-      <w:r>
-        <w:rPr>
-          <w:i/>
-        </w:rPr>
-        <w:t xml:space="preserve">HistoryCache </w:t>
-      </w:r>
-      <w:r>
-        <w:t xml:space="preserve">del </w:t>
-      </w:r>
-      <w:r>
-        <w:rPr>
-          <w:i/>
-        </w:rPr>
-        <w:t xml:space="preserve">Reader </w:t>
-      </w:r>
-      <w:r>
-        <w:t xml:space="preserve">RTPS por medio de la operación </w:t>
-      </w:r>
-      <w:r>
-        <w:rPr>
-          <w:i/>
-        </w:rPr>
-        <w:t>add_change.</w:t>
-      </w:r>
-    </w:p>
-    <w:p>
-      <w:pPr>
-        <w:pStyle w:val="Prrafodelista"/>
-        <w:numPr>
-          <w:ilvl w:val="0"/>
-          <w:numId w:val="7"/>
-        </w:numPr>
-      </w:pPr>
-      <w:r>
-        <w:t xml:space="preserve">El </w:t>
-      </w:r>
-      <w:r>
-        <w:rPr>
-          <w:i/>
-        </w:rPr>
-        <w:t xml:space="preserve">HistoryCache </w:t>
-      </w:r>
-      <w:r>
-        <w:t xml:space="preserve">del </w:t>
-      </w:r>
-      <w:r>
-        <w:rPr>
-          <w:i/>
-        </w:rPr>
-        <w:t xml:space="preserve">Reader </w:t>
-      </w:r>
-      <w:r>
-        <w:t xml:space="preserve">RTPS notifica el cambio al Suscriptor DDS por medio de la operación </w:t>
-      </w:r>
-      <w:r>
-        <w:rPr>
-          <w:i/>
-        </w:rPr>
-        <w:t>notify_change.</w:t>
-      </w:r>
-    </w:p>
-    <w:p>
-      <w:pPr>
-        <w:pStyle w:val="Prrafodelista"/>
-        <w:numPr>
-          <w:ilvl w:val="0"/>
-          <w:numId w:val="7"/>
-        </w:numPr>
-      </w:pPr>
-      <w:r>
-        <w:t xml:space="preserve">La operación </w:t>
-      </w:r>
-      <w:r>
-        <w:rPr>
-          <w:i/>
-        </w:rPr>
-        <w:t xml:space="preserve"> notify_change </w:t>
-      </w:r>
-      <w:r>
-        <w:t>retorna.</w:t>
-      </w:r>
-    </w:p>
-    <w:p>
-      <w:pPr>
-        <w:pStyle w:val="Prrafodelista"/>
-        <w:numPr>
-          <w:ilvl w:val="0"/>
-          <w:numId w:val="7"/>
-        </w:numPr>
-      </w:pPr>
-      <w:r>
-        <w:t xml:space="preserve">La operación </w:t>
-      </w:r>
-      <w:r>
-        <w:rPr>
-          <w:i/>
-        </w:rPr>
-        <w:t xml:space="preserve">add_change </w:t>
-      </w:r>
-      <w:r>
-        <w:t>retorna.</w:t>
-      </w:r>
-    </w:p>
-    <w:p>
-      <w:pPr>
-        <w:pStyle w:val="Prrafodelista"/>
-        <w:numPr>
-          <w:ilvl w:val="0"/>
-          <w:numId w:val="7"/>
-        </w:numPr>
-      </w:pPr>
-      <w:r>
-        <w:t xml:space="preserve">El Usuario llama a la operación </w:t>
-      </w:r>
-      <w:r>
-        <w:rPr>
-          <w:i/>
-        </w:rPr>
-        <w:t xml:space="preserve">take </w:t>
-      </w:r>
-      <w:r>
-        <w:t xml:space="preserve">para obtener los datos desde el </w:t>
-      </w:r>
-      <w:r>
-        <w:rPr>
-          <w:i/>
-        </w:rPr>
-        <w:t xml:space="preserve">DataReader </w:t>
-      </w:r>
-      <w:r>
-        <w:t>DDS.</w:t>
-      </w:r>
-    </w:p>
-    <w:p>
-      <w:pPr>
-        <w:pStyle w:val="Prrafodelista"/>
-        <w:numPr>
-          <w:ilvl w:val="0"/>
-          <w:numId w:val="7"/>
-        </w:numPr>
-      </w:pPr>
-      <w:r>
-        <w:t xml:space="preserve">El </w:t>
-      </w:r>
-      <w:r>
-        <w:rPr>
-          <w:i/>
-        </w:rPr>
-        <w:t xml:space="preserve">DataReader </w:t>
-      </w:r>
-      <w:r>
-        <w:t xml:space="preserve">DDS solicita los cambios por medio de la operación </w:t>
-      </w:r>
-      <w:r>
-        <w:rPr>
-          <w:i/>
-        </w:rPr>
-        <w:t>get_change</w:t>
-      </w:r>
-      <w:r>
-        <w:t>.</w:t>
-      </w:r>
-    </w:p>
-    <w:p>
-      <w:pPr>
-        <w:pStyle w:val="Prrafodelista"/>
-        <w:numPr>
-          <w:ilvl w:val="0"/>
-          <w:numId w:val="7"/>
-        </w:numPr>
-      </w:pPr>
-      <w:r>
-        <w:t xml:space="preserve">La operación </w:t>
-      </w:r>
-      <w:r>
-        <w:rPr>
-          <w:i/>
-        </w:rPr>
-        <w:t xml:space="preserve">get_change </w:t>
-      </w:r>
-      <w:r>
-        <w:t>retorna.</w:t>
-      </w:r>
-    </w:p>
-    <w:p>
-      <w:pPr>
-        <w:pStyle w:val="Prrafodelista"/>
-        <w:numPr>
-          <w:ilvl w:val="0"/>
-          <w:numId w:val="7"/>
-        </w:numPr>
-      </w:pPr>
-      <w:r>
-        <w:t xml:space="preserve">La operación </w:t>
-      </w:r>
-      <w:r>
-        <w:rPr>
-          <w:i/>
-        </w:rPr>
-        <w:t xml:space="preserve">take </w:t>
-      </w:r>
-      <w:r>
-        <w:t>retorna. Los datos recibidos son entregados al usuario.</w:t>
-      </w:r>
-    </w:p>
-    <w:p>
-      <w:pPr>
-        <w:pStyle w:val="Prrafodelista"/>
-        <w:numPr>
-          <w:ilvl w:val="0"/>
-          <w:numId w:val="7"/>
-        </w:numPr>
-      </w:pPr>
-      <w:r>
-        <w:t xml:space="preserve">El usuario indica al </w:t>
-      </w:r>
-      <w:r>
-        <w:rPr>
-          <w:i/>
-        </w:rPr>
-        <w:t xml:space="preserve">DataReader </w:t>
-      </w:r>
-      <w:r>
-        <w:t xml:space="preserve">DDS que ya obtuvo el cambio mediante la operación </w:t>
-      </w:r>
-      <w:r>
-        <w:rPr>
-          <w:i/>
-        </w:rPr>
-        <w:t xml:space="preserve">return_loan.  </w:t>
-      </w:r>
-    </w:p>
-    <w:p>
-      <w:pPr>
-        <w:pStyle w:val="Prrafodelista"/>
-        <w:numPr>
-          <w:ilvl w:val="0"/>
-          <w:numId w:val="7"/>
-        </w:numPr>
-      </w:pPr>
-      <w:r>
-        <w:t xml:space="preserve">El </w:t>
-      </w:r>
-      <w:r>
-        <w:rPr>
-          <w:i/>
-        </w:rPr>
-        <w:t xml:space="preserve">DataReader </w:t>
-      </w:r>
-      <w:r>
-        <w:t xml:space="preserve">DDS pregunta al </w:t>
-      </w:r>
-      <w:r>
-        <w:rPr>
-          <w:i/>
-        </w:rPr>
-        <w:t xml:space="preserve">HistoryCache </w:t>
-      </w:r>
-      <w:r>
-        <w:t xml:space="preserve">del </w:t>
-      </w:r>
-      <w:r>
-        <w:rPr>
-          <w:i/>
-        </w:rPr>
-        <w:t xml:space="preserve">Reader </w:t>
-      </w:r>
-      <w:r>
-        <w:t xml:space="preserve">RTPS si el cambio indicado es relevante mediante la operación </w:t>
-      </w:r>
-      <w:r>
-        <w:rPr>
-          <w:i/>
-        </w:rPr>
-        <w:t>a_change_is_relevant.</w:t>
-      </w:r>
-    </w:p>
-    <w:p>
-      <w:pPr>
-        <w:pStyle w:val="Prrafodelista"/>
-        <w:numPr>
-          <w:ilvl w:val="0"/>
-          <w:numId w:val="7"/>
-        </w:numPr>
-      </w:pPr>
-      <w:r>
-        <w:t xml:space="preserve">La operación </w:t>
-      </w:r>
-      <w:r>
-        <w:rPr>
-          <w:i/>
-        </w:rPr>
-        <w:t xml:space="preserve">a_change_is_relevant </w:t>
-      </w:r>
-      <w:r>
-        <w:t>retorna.</w:t>
-      </w:r>
-    </w:p>
-    <w:p>
-      <w:pPr>
-        <w:pStyle w:val="Prrafodelista"/>
-        <w:numPr>
-          <w:ilvl w:val="0"/>
-          <w:numId w:val="7"/>
-        </w:numPr>
-      </w:pPr>
-      <w:r>
-        <w:t>Dependiendo si el cambio es relevante</w:t>
-      </w:r>
-      <w:r>
-        <w:t xml:space="preserve"> el </w:t>
-      </w:r>
-      <w:r>
-        <w:rPr>
-          <w:i/>
-        </w:rPr>
-        <w:t xml:space="preserve">DataReader </w:t>
-      </w:r>
-      <w:r>
-        <w:t xml:space="preserve">DDS elimina los cambios mediante la operación </w:t>
-      </w:r>
-      <w:r>
-        <w:rPr>
-          <w:i/>
-        </w:rPr>
-        <w:t>remove_change</w:t>
-      </w:r>
-      <w:r>
-        <w:t>.</w:t>
-      </w:r>
-    </w:p>
-    <w:p>
-      <w:pPr>
-        <w:pStyle w:val="Prrafodelista"/>
-        <w:numPr>
-          <w:ilvl w:val="0"/>
-          <w:numId w:val="7"/>
-        </w:numPr>
-      </w:pPr>
-      <w:r>
-        <w:t xml:space="preserve">La operación </w:t>
-      </w:r>
-      <w:r>
-        <w:rPr>
-          <w:i/>
-        </w:rPr>
-        <w:t xml:space="preserve">remove_change </w:t>
-      </w:r>
-      <w:r>
-        <w:t>retorna.</w:t>
-      </w:r>
-    </w:p>
-    <w:p>
-      <w:pPr>
-        <w:pStyle w:val="Prrafodelista"/>
-        <w:numPr>
-          <w:ilvl w:val="0"/>
-          <w:numId w:val="7"/>
-        </w:numPr>
-      </w:pPr>
-      <w:r>
-        <w:lastRenderedPageBreak/>
         <w:t xml:space="preserve">La operación </w:t>
       </w:r>
       <w:r>
@@ -18148,9 +18155,6 @@
           <w:ilvl w:val="0"/>
           <w:numId w:val="16"/>
         </w:numPr>
-        <w:rPr>
-          <w:lang w:val="en-GB"/>
-        </w:rPr>
       </w:pPr>
       <w:r>
         <w:t xml:space="preserve">La operación </w:t>
@@ -19002,9 +19006,6 @@
           <w:ilvl w:val="0"/>
           <w:numId w:val="16"/>
         </w:numPr>
-        <w:rPr>
-          <w:lang w:val="en-GB"/>
-        </w:rPr>
       </w:pPr>
       <w:r>
         <w:t xml:space="preserve">La operación </w:t>
@@ -19026,272 +19027,98 @@
           <w:ilvl w:val="0"/>
           <w:numId w:val="16"/>
         </w:numPr>
-        <w:rPr>
-          <w:lang w:val="en-GB"/>
-        </w:rPr>
-      </w:pPr>
-      <w:r>
-        <w:rPr>
-          <w:lang w:val="en-GB"/>
-        </w:rPr>
-        <w:t xml:space="preserve">El </w:t>
-      </w:r>
-      <w:r>
-        <w:rPr>
-          <w:i/>
-          <w:lang w:val="en-GB"/>
+      </w:pPr>
+      <w:r>
+        <w:t xml:space="preserve">El </w:t>
+      </w:r>
+      <w:r>
+        <w:rPr>
+          <w:i/>
         </w:rPr>
         <w:t xml:space="preserve">HistoryCache </w:t>
       </w:r>
-      <w:proofErr w:type="gramStart"/>
-      <w:r>
-        <w:rPr>
-          <w:lang w:val="en-GB"/>
-        </w:rPr>
-        <w:t>del</w:t>
-      </w:r>
-      <w:proofErr w:type="gramEnd"/>
-      <w:r>
-        <w:rPr>
-          <w:lang w:val="en-GB"/>
+      <w:r>
+        <w:t xml:space="preserve">del </w:t>
+      </w:r>
+      <w:r>
+        <w:rPr>
+          <w:i/>
+        </w:rPr>
+        <w:t xml:space="preserve">Writer </w:t>
+      </w:r>
+      <w:r>
+        <w:t xml:space="preserve">RTPS solicita los cambios no confirmados al </w:t>
+      </w:r>
+      <w:r>
+        <w:rPr>
+          <w:i/>
+        </w:rPr>
+        <w:t xml:space="preserve">ReaderLocator </w:t>
+      </w:r>
+      <w:r>
+        <w:t xml:space="preserve">mediante la operación </w:t>
+      </w:r>
+      <w:proofErr w:type="spellStart"/>
+      <w:r>
+        <w:rPr>
+          <w:i/>
+        </w:rPr>
+        <w:t>requested_changes</w:t>
+      </w:r>
+      <w:proofErr w:type="spellEnd"/>
+      <w:r>
+        <w:rPr>
+          <w:i/>
+        </w:rPr>
+        <w:t xml:space="preserve">. </w:t>
+      </w:r>
+      <w:r>
+        <w:t xml:space="preserve">Como se está trabajando con un </w:t>
+      </w:r>
+      <w:r>
+        <w:rPr>
+          <w:i/>
+        </w:rPr>
+        <w:t xml:space="preserve">Reader </w:t>
+      </w:r>
+      <w:r>
+        <w:t xml:space="preserve">sin estado con mejor esfuerzo, este no confirma ningún cambio por lo cual en esta operación  se </w:t>
+      </w:r>
+      <w:proofErr w:type="spellStart"/>
+      <w:r>
+        <w:t>assume</w:t>
+      </w:r>
+      <w:proofErr w:type="spellEnd"/>
+      <w:r>
+        <w:t xml:space="preserve"> que todo está confirmado.</w:t>
+      </w:r>
+    </w:p>
+    <w:p>
+      <w:pPr>
+        <w:pStyle w:val="Prrafodelista"/>
+        <w:numPr>
+          <w:ilvl w:val="0"/>
+          <w:numId w:val="16"/>
+        </w:numPr>
+      </w:pPr>
+      <w:r>
+        <w:t xml:space="preserve">La operación </w:t>
+      </w:r>
+      <w:proofErr w:type="spellStart"/>
+      <w:r>
+        <w:rPr>
+          <w:i/>
+        </w:rPr>
+        <w:t>requested_changes</w:t>
+      </w:r>
+      <w:proofErr w:type="spellEnd"/>
+      <w:r>
+        <w:rPr>
+          <w:i/>
         </w:rPr>
         <w:t xml:space="preserve"> </w:t>
       </w:r>
       <w:r>
-        <w:rPr>
-          <w:i/>
-          <w:lang w:val="en-GB"/>
-        </w:rPr>
-        <w:t xml:space="preserve">Writer </w:t>
-      </w:r>
-      <w:r>
-        <w:rPr>
-          <w:lang w:val="en-GB"/>
-        </w:rPr>
-        <w:t xml:space="preserve">RTPS solicita los </w:t>
-      </w:r>
-      <w:proofErr w:type="spellStart"/>
-      <w:r>
-        <w:rPr>
-          <w:lang w:val="en-GB"/>
-        </w:rPr>
-        <w:t>cambios</w:t>
-      </w:r>
-      <w:proofErr w:type="spellEnd"/>
-      <w:r>
-        <w:rPr>
-          <w:lang w:val="en-GB"/>
-        </w:rPr>
-        <w:t xml:space="preserve"> no </w:t>
-      </w:r>
-      <w:proofErr w:type="spellStart"/>
-      <w:r>
-        <w:rPr>
-          <w:lang w:val="en-GB"/>
-        </w:rPr>
-        <w:t>confirmados</w:t>
-      </w:r>
-      <w:proofErr w:type="spellEnd"/>
-      <w:r>
-        <w:rPr>
-          <w:lang w:val="en-GB"/>
-        </w:rPr>
-        <w:t xml:space="preserve"> al </w:t>
-      </w:r>
-      <w:r>
-        <w:rPr>
-          <w:i/>
-          <w:lang w:val="en-GB"/>
-        </w:rPr>
-        <w:t xml:space="preserve">ReaderLocator </w:t>
-      </w:r>
-      <w:r>
-        <w:rPr>
-          <w:lang w:val="en-GB"/>
-        </w:rPr>
-        <w:t xml:space="preserve">mediante la operación </w:t>
-      </w:r>
-      <w:r>
-        <w:rPr>
-          <w:i/>
-          <w:lang w:val="en-GB"/>
-        </w:rPr>
-        <w:t xml:space="preserve">requested_changes. </w:t>
-      </w:r>
-      <w:r>
-        <w:rPr>
-          <w:lang w:val="en-GB"/>
-        </w:rPr>
-        <w:t xml:space="preserve">Como se </w:t>
-      </w:r>
-      <w:proofErr w:type="spellStart"/>
-      <w:r>
-        <w:rPr>
-          <w:lang w:val="en-GB"/>
-        </w:rPr>
-        <w:t>está</w:t>
-      </w:r>
-      <w:proofErr w:type="spellEnd"/>
-      <w:r>
-        <w:rPr>
-          <w:lang w:val="en-GB"/>
-        </w:rPr>
-        <w:t xml:space="preserve"> </w:t>
-      </w:r>
-      <w:proofErr w:type="spellStart"/>
-      <w:r>
-        <w:rPr>
-          <w:lang w:val="en-GB"/>
-        </w:rPr>
-        <w:t>trabajando</w:t>
-      </w:r>
-      <w:proofErr w:type="spellEnd"/>
-      <w:r>
-        <w:rPr>
-          <w:lang w:val="en-GB"/>
-        </w:rPr>
-        <w:t xml:space="preserve"> con un </w:t>
-      </w:r>
-      <w:r>
-        <w:rPr>
-          <w:i/>
-          <w:lang w:val="en-GB"/>
-        </w:rPr>
-        <w:t xml:space="preserve">Reader </w:t>
-      </w:r>
-      <w:r>
-        <w:rPr>
-          <w:lang w:val="en-GB"/>
-        </w:rPr>
-        <w:t xml:space="preserve">sin estado con mejor esfuerzo, este no confirma </w:t>
-      </w:r>
-      <w:proofErr w:type="spellStart"/>
-      <w:r>
-        <w:rPr>
-          <w:lang w:val="en-GB"/>
-        </w:rPr>
-        <w:t>ningún</w:t>
-      </w:r>
-      <w:proofErr w:type="spellEnd"/>
-      <w:r>
-        <w:rPr>
-          <w:lang w:val="en-GB"/>
-        </w:rPr>
-        <w:t xml:space="preserve"> </w:t>
-      </w:r>
-      <w:proofErr w:type="spellStart"/>
-      <w:r>
-        <w:rPr>
-          <w:lang w:val="en-GB"/>
-        </w:rPr>
-        <w:t>cambio</w:t>
-      </w:r>
-      <w:proofErr w:type="spellEnd"/>
-      <w:r>
-        <w:rPr>
-          <w:lang w:val="en-GB"/>
-        </w:rPr>
-        <w:t xml:space="preserve"> por lo </w:t>
-      </w:r>
-      <w:proofErr w:type="spellStart"/>
-      <w:r>
-        <w:rPr>
-          <w:lang w:val="en-GB"/>
-        </w:rPr>
-        <w:t>cual</w:t>
-      </w:r>
-      <w:proofErr w:type="spellEnd"/>
-      <w:r>
-        <w:rPr>
-          <w:lang w:val="en-GB"/>
-        </w:rPr>
-        <w:t xml:space="preserve"> en </w:t>
-      </w:r>
-      <w:proofErr w:type="spellStart"/>
-      <w:r>
-        <w:rPr>
-          <w:lang w:val="en-GB"/>
-        </w:rPr>
-        <w:t>esta</w:t>
-      </w:r>
-      <w:proofErr w:type="spellEnd"/>
-      <w:r>
-        <w:rPr>
-          <w:lang w:val="en-GB"/>
-        </w:rPr>
-        <w:t xml:space="preserve"> operación  se assume que </w:t>
-      </w:r>
-      <w:proofErr w:type="spellStart"/>
-      <w:r>
-        <w:rPr>
-          <w:lang w:val="en-GB"/>
-        </w:rPr>
-        <w:t>todo</w:t>
-      </w:r>
-      <w:proofErr w:type="spellEnd"/>
-      <w:r>
-        <w:rPr>
-          <w:lang w:val="en-GB"/>
-        </w:rPr>
-        <w:t xml:space="preserve"> </w:t>
-      </w:r>
-      <w:proofErr w:type="spellStart"/>
-      <w:r>
-        <w:rPr>
-          <w:lang w:val="en-GB"/>
-        </w:rPr>
-        <w:t>está</w:t>
-      </w:r>
-      <w:proofErr w:type="spellEnd"/>
-      <w:r>
-        <w:rPr>
-          <w:lang w:val="en-GB"/>
-        </w:rPr>
-        <w:t xml:space="preserve"> </w:t>
-      </w:r>
-      <w:proofErr w:type="spellStart"/>
-      <w:r>
-        <w:rPr>
-          <w:lang w:val="en-GB"/>
-        </w:rPr>
-        <w:t>confirmado</w:t>
-      </w:r>
-      <w:proofErr w:type="spellEnd"/>
-      <w:r>
-        <w:rPr>
-          <w:lang w:val="en-GB"/>
-        </w:rPr>
-        <w:t>.</w:t>
-      </w:r>
-    </w:p>
-    <w:p>
-      <w:pPr>
-        <w:pStyle w:val="Prrafodelista"/>
-        <w:numPr>
-          <w:ilvl w:val="0"/>
-          <w:numId w:val="16"/>
-        </w:numPr>
-        <w:rPr>
-          <w:lang w:val="en-GB"/>
-        </w:rPr>
-      </w:pPr>
-      <w:r>
-        <w:rPr>
-          <w:lang w:val="en-GB"/>
-        </w:rPr>
-        <w:t xml:space="preserve">La operación </w:t>
-      </w:r>
-      <w:r>
-        <w:rPr>
-          <w:i/>
-          <w:lang w:val="en-GB"/>
-        </w:rPr>
-        <w:t xml:space="preserve">requested_changes </w:t>
-      </w:r>
-      <w:r>
-        <w:rPr>
-          <w:lang w:val="en-GB"/>
-        </w:rPr>
         <w:t>retorna.</w:t>
       </w:r>
     </w:p>
@@ -19669,14 +19496,8 @@
     <w:p>
       <w:pPr>
         <w:pStyle w:val="Ttulo2"/>
-        <w:rPr>
-          <w:lang w:val="en-GB"/>
-        </w:rPr>
-      </w:pPr>
-      <w:r>
-        <w:rPr>
-          <w:lang w:val="en-GB"/>
-        </w:rPr>
+      </w:pPr>
+      <w:r>
         <w:t>Diagramas híbridos (con estado y sin estado)</w:t>
       </w:r>
     </w:p>
@@ -20318,9 +20139,6 @@
           <w:ilvl w:val="0"/>
           <w:numId w:val="17"/>
         </w:numPr>
-        <w:rPr>
-          <w:lang w:val="en-GB"/>
-        </w:rPr>
       </w:pPr>
       <w:r>
         <w:t xml:space="preserve">La operación </w:t>
@@ -20880,35 +20698,37 @@
         </w:numPr>
       </w:pPr>
       <w:r>
-        <w:rPr>
-          <w:lang w:val="en-GB"/>
-        </w:rPr>
-        <w:t xml:space="preserve">El </w:t>
-      </w:r>
-      <w:r>
-        <w:rPr>
-          <w:i/>
-          <w:lang w:val="en-GB"/>
+        <w:t xml:space="preserve">El </w:t>
+      </w:r>
+      <w:r>
+        <w:rPr>
+          <w:i/>
         </w:rPr>
         <w:t xml:space="preserve">WriterProxy </w:t>
       </w:r>
-      <w:r>
-        <w:rPr>
-          <w:lang w:val="en-GB"/>
-        </w:rPr>
-        <w:t xml:space="preserve">deserializa los datos mediante la operación </w:t>
-      </w:r>
-      <w:r>
-        <w:rPr>
-          <w:i/>
-          <w:lang w:val="en-GB"/>
-        </w:rPr>
-        <w:t xml:space="preserve">deserialize_data.  </w:t>
-      </w:r>
-      <w:r>
-        <w:rPr>
-          <w:lang w:val="en-GB"/>
-        </w:rPr>
+      <w:proofErr w:type="spellStart"/>
+      <w:r>
+        <w:t>deserializa</w:t>
+      </w:r>
+      <w:proofErr w:type="spellEnd"/>
+      <w:r>
+        <w:t xml:space="preserve"> los datos mediante la operación </w:t>
+      </w:r>
+      <w:proofErr w:type="spellStart"/>
+      <w:r>
+        <w:rPr>
+          <w:i/>
+        </w:rPr>
+        <w:t>deserialize_data</w:t>
+      </w:r>
+      <w:proofErr w:type="spellEnd"/>
+      <w:r>
+        <w:rPr>
+          <w:i/>
+        </w:rPr>
+        <w:t xml:space="preserve">.  </w:t>
+      </w:r>
+      <w:r>
         <w:t xml:space="preserve"> </w:t>
       </w:r>
     </w:p>
@@ -20923,17 +20743,21 @@
       <w:r>
         <w:t xml:space="preserve">La operación </w:t>
       </w:r>
-      <w:r>
-        <w:rPr>
-          <w:i/>
-          <w:lang w:val="en-GB"/>
-        </w:rPr>
-        <w:t xml:space="preserve">deserialize_data </w:t>
-      </w:r>
-      <w:r>
-        <w:rPr>
-          <w:lang w:val="en-GB"/>
-        </w:rPr>
+      <w:proofErr w:type="spellStart"/>
+      <w:r>
+        <w:rPr>
+          <w:i/>
+        </w:rPr>
+        <w:t>deserialize_data</w:t>
+      </w:r>
+      <w:proofErr w:type="spellEnd"/>
+      <w:r>
+        <w:rPr>
+          <w:i/>
+        </w:rPr>
+        <w:t xml:space="preserve"> </w:t>
+      </w:r>
+      <w:r>
         <w:t>retorna.</w:t>
       </w:r>
     </w:p>
@@ -21239,145 +21063,42 @@
           <w:ilvl w:val="0"/>
           <w:numId w:val="17"/>
         </w:numPr>
-        <w:rPr>
-          <w:lang w:val="en-GB"/>
-        </w:rPr>
-      </w:pPr>
-      <w:r>
-        <w:rPr>
-          <w:lang w:val="en-GB"/>
-        </w:rPr>
-        <w:t xml:space="preserve">El </w:t>
-      </w:r>
-      <w:r>
-        <w:rPr>
-          <w:i/>
-          <w:lang w:val="en-GB"/>
+      </w:pPr>
+      <w:r>
+        <w:t xml:space="preserve">El </w:t>
+      </w:r>
+      <w:r>
+        <w:rPr>
+          <w:i/>
         </w:rPr>
         <w:t xml:space="preserve">WriterProxy </w:t>
       </w:r>
+      <w:r>
+        <w:t>envía la confirmación de los datos mediante un submensaje ACKNACK e indica el destinatario mediante el submensaje INFO_REPLY. No se utiliza el submensaje INFO_DESTINATION ya que el publicador es sin estado.</w:t>
+      </w:r>
+    </w:p>
+    <w:p>
+      <w:pPr>
+        <w:pStyle w:val="Prrafodelista"/>
+        <w:numPr>
+          <w:ilvl w:val="0"/>
+          <w:numId w:val="17"/>
+        </w:numPr>
+      </w:pPr>
+      <w:r>
+        <w:t xml:space="preserve"> </w:t>
+      </w:r>
+      <w:r>
+        <w:t xml:space="preserve">El </w:t>
+      </w:r>
       <w:proofErr w:type="spellStart"/>
       <w:r>
         <w:rPr>
-          <w:lang w:val="en-GB"/>
-        </w:rPr>
-        <w:t>envía</w:t>
+          <w:i/>
+        </w:rPr>
+        <w:t>MessageEncoder</w:t>
       </w:r>
       <w:proofErr w:type="spellEnd"/>
-      <w:r>
-        <w:rPr>
-          <w:lang w:val="en-GB"/>
-        </w:rPr>
-        <w:t xml:space="preserve"> la </w:t>
-      </w:r>
-      <w:proofErr w:type="spellStart"/>
-      <w:r>
-        <w:rPr>
-          <w:lang w:val="en-GB"/>
-        </w:rPr>
-        <w:t>confirmación</w:t>
-      </w:r>
-      <w:proofErr w:type="spellEnd"/>
-      <w:r>
-        <w:rPr>
-          <w:lang w:val="en-GB"/>
-        </w:rPr>
-        <w:t xml:space="preserve"> de los datos mediante </w:t>
-      </w:r>
-      <w:proofErr w:type="gramStart"/>
-      <w:r>
-        <w:rPr>
-          <w:lang w:val="en-GB"/>
-        </w:rPr>
-        <w:t>un</w:t>
-      </w:r>
-      <w:proofErr w:type="gramEnd"/>
-      <w:r>
-        <w:rPr>
-          <w:lang w:val="en-GB"/>
-        </w:rPr>
-        <w:t xml:space="preserve"> submensaje ACKNACK e </w:t>
-      </w:r>
-      <w:proofErr w:type="spellStart"/>
-      <w:r>
-        <w:rPr>
-          <w:lang w:val="en-GB"/>
-        </w:rPr>
-        <w:t>indica</w:t>
-      </w:r>
-      <w:proofErr w:type="spellEnd"/>
-      <w:r>
-        <w:rPr>
-          <w:lang w:val="en-GB"/>
-        </w:rPr>
-        <w:t xml:space="preserve"> el </w:t>
-      </w:r>
-      <w:proofErr w:type="spellStart"/>
-      <w:r>
-        <w:rPr>
-          <w:lang w:val="en-GB"/>
-        </w:rPr>
-        <w:t>destinatario</w:t>
-      </w:r>
-      <w:proofErr w:type="spellEnd"/>
-      <w:r>
-        <w:rPr>
-          <w:lang w:val="en-GB"/>
-        </w:rPr>
-        <w:t xml:space="preserve"> mediante el submensaje INFO_REPLY. No se </w:t>
-      </w:r>
-      <w:proofErr w:type="spellStart"/>
-      <w:r>
-        <w:rPr>
-          <w:lang w:val="en-GB"/>
-        </w:rPr>
-        <w:t>utiliza</w:t>
-      </w:r>
-      <w:proofErr w:type="spellEnd"/>
-      <w:r>
-        <w:rPr>
-          <w:lang w:val="en-GB"/>
-        </w:rPr>
-        <w:t xml:space="preserve"> el submensaje INFO_DESTINATION </w:t>
-      </w:r>
-      <w:proofErr w:type="spellStart"/>
-      <w:r>
-        <w:rPr>
-          <w:lang w:val="en-GB"/>
-        </w:rPr>
-        <w:t>ya</w:t>
-      </w:r>
-      <w:proofErr w:type="spellEnd"/>
-      <w:r>
-        <w:rPr>
-          <w:lang w:val="en-GB"/>
-        </w:rPr>
-        <w:t xml:space="preserve"> que el publicador es sin estado.</w:t>
-      </w:r>
-    </w:p>
-    <w:p>
-      <w:pPr>
-        <w:pStyle w:val="Prrafodelista"/>
-        <w:numPr>
-          <w:ilvl w:val="0"/>
-          <w:numId w:val="17"/>
-        </w:numPr>
-      </w:pPr>
-      <w:r>
-        <w:rPr>
-          <w:lang w:val="en-GB"/>
-        </w:rPr>
-        <w:t xml:space="preserve"> </w:t>
-      </w:r>
-      <w:r>
-        <w:t xml:space="preserve">El </w:t>
-      </w:r>
-      <w:r>
-        <w:rPr>
-          <w:i/>
-        </w:rPr>
-        <w:t>MessageEncoder</w:t>
-      </w:r>
       <w:r>
         <w:t xml:space="preserve"> encapsula el mensaje y  lo envía mediante la operación </w:t>
       </w:r>
@@ -21637,18 +21358,29 @@
           <w:ilvl w:val="0"/>
           <w:numId w:val="17"/>
         </w:numPr>
-        <w:rPr>
-          <w:lang w:val="en-GB"/>
-        </w:rPr>
-      </w:pPr>
-      <w:r>
-        <w:t xml:space="preserve">La operación </w:t>
-      </w:r>
-      <w:r>
-        <w:rPr>
-          <w:i/>
-        </w:rPr>
-        <w:t xml:space="preserve"> deserialize_data </w:t>
+      </w:pPr>
+      <w:r>
+        <w:t xml:space="preserve">La operación </w:t>
+      </w:r>
+      <w:r>
+        <w:rPr>
+          <w:i/>
+        </w:rPr>
+        <w:t xml:space="preserve"> </w:t>
+      </w:r>
+      <w:proofErr w:type="spellStart"/>
+      <w:r>
+        <w:rPr>
+          <w:i/>
+        </w:rPr>
+        <w:t>deserialize_data</w:t>
+      </w:r>
+      <w:proofErr w:type="spellEnd"/>
+      <w:r>
+        <w:rPr>
+          <w:i/>
+        </w:rPr>
+        <w:t xml:space="preserve"> </w:t>
       </w:r>
       <w:r>
         <w:t>retorna.</w:t>
@@ -21661,127 +21393,78 @@
           <w:ilvl w:val="0"/>
           <w:numId w:val="17"/>
         </w:numPr>
-        <w:rPr>
-          <w:lang w:val="en-GB"/>
-        </w:rPr>
-      </w:pPr>
-      <w:r>
-        <w:rPr>
-          <w:lang w:val="en-GB"/>
-        </w:rPr>
-        <w:t xml:space="preserve">El </w:t>
-      </w:r>
-      <w:r>
-        <w:rPr>
-          <w:i/>
-          <w:lang w:val="en-GB"/>
+      </w:pPr>
+      <w:r>
+        <w:t xml:space="preserve">El </w:t>
+      </w:r>
+      <w:r>
+        <w:rPr>
+          <w:i/>
         </w:rPr>
         <w:t xml:space="preserve">HistoryCache </w:t>
       </w:r>
-      <w:proofErr w:type="gramStart"/>
-      <w:r>
-        <w:rPr>
-          <w:lang w:val="en-GB"/>
-        </w:rPr>
-        <w:t>del</w:t>
-      </w:r>
-      <w:proofErr w:type="gramEnd"/>
-      <w:r>
-        <w:rPr>
-          <w:lang w:val="en-GB"/>
+      <w:r>
+        <w:t xml:space="preserve">del </w:t>
+      </w:r>
+      <w:r>
+        <w:rPr>
+          <w:i/>
+        </w:rPr>
+        <w:t xml:space="preserve">Writer </w:t>
+      </w:r>
+      <w:r>
+        <w:t xml:space="preserve">RTPS solicita los cambios no confirmados al </w:t>
+      </w:r>
+      <w:r>
+        <w:rPr>
+          <w:i/>
+        </w:rPr>
+        <w:t xml:space="preserve">ReaderLocator </w:t>
+      </w:r>
+      <w:r>
+        <w:t xml:space="preserve">mediante la operación </w:t>
+      </w:r>
+      <w:proofErr w:type="spellStart"/>
+      <w:r>
+        <w:rPr>
+          <w:i/>
+        </w:rPr>
+        <w:t>requested_changes</w:t>
+      </w:r>
+      <w:proofErr w:type="spellEnd"/>
+      <w:r>
+        <w:rPr>
+          <w:i/>
+        </w:rPr>
+        <w:t xml:space="preserve">. </w:t>
+      </w:r>
+    </w:p>
+    <w:p>
+      <w:pPr>
+        <w:pStyle w:val="Prrafodelista"/>
+        <w:numPr>
+          <w:ilvl w:val="0"/>
+          <w:numId w:val="17"/>
+        </w:numPr>
+      </w:pPr>
+      <w:r>
+        <w:t xml:space="preserve">La operación </w:t>
+      </w:r>
+      <w:proofErr w:type="spellStart"/>
+      <w:r>
+        <w:rPr>
+          <w:i/>
+        </w:rPr>
+        <w:t>requested_changes</w:t>
+      </w:r>
+      <w:proofErr w:type="spellEnd"/>
+      <w:r>
+        <w:rPr>
+          <w:i/>
         </w:rPr>
         <w:t xml:space="preserve"> </w:t>
       </w:r>
       <w:r>
-        <w:rPr>
-          <w:i/>
-          <w:lang w:val="en-GB"/>
-        </w:rPr>
-        <w:t xml:space="preserve">Writer </w:t>
-      </w:r>
-      <w:r>
-        <w:rPr>
-          <w:lang w:val="en-GB"/>
-        </w:rPr>
-        <w:t xml:space="preserve">RTPS solicita los </w:t>
-      </w:r>
-      <w:proofErr w:type="spellStart"/>
-      <w:r>
-        <w:rPr>
-          <w:lang w:val="en-GB"/>
-        </w:rPr>
-        <w:t>cambios</w:t>
-      </w:r>
-      <w:proofErr w:type="spellEnd"/>
-      <w:r>
-        <w:rPr>
-          <w:lang w:val="en-GB"/>
-        </w:rPr>
-        <w:t xml:space="preserve"> no </w:t>
-      </w:r>
-      <w:proofErr w:type="spellStart"/>
-      <w:r>
-        <w:rPr>
-          <w:lang w:val="en-GB"/>
-        </w:rPr>
-        <w:t>confirmados</w:t>
-      </w:r>
-      <w:proofErr w:type="spellEnd"/>
-      <w:r>
-        <w:rPr>
-          <w:lang w:val="en-GB"/>
-        </w:rPr>
-        <w:t xml:space="preserve"> al </w:t>
-      </w:r>
-      <w:r>
-        <w:rPr>
-          <w:i/>
-          <w:lang w:val="en-GB"/>
-        </w:rPr>
-        <w:t xml:space="preserve">ReaderLocator </w:t>
-      </w:r>
-      <w:r>
-        <w:rPr>
-          <w:lang w:val="en-GB"/>
-        </w:rPr>
-        <w:t xml:space="preserve">mediante la operación </w:t>
-      </w:r>
-      <w:r>
-        <w:rPr>
-          <w:i/>
-          <w:lang w:val="en-GB"/>
-        </w:rPr>
-        <w:t xml:space="preserve">requested_changes. </w:t>
-      </w:r>
-    </w:p>
-    <w:p>
-      <w:pPr>
-        <w:pStyle w:val="Prrafodelista"/>
-        <w:numPr>
-          <w:ilvl w:val="0"/>
-          <w:numId w:val="17"/>
-        </w:numPr>
-        <w:rPr>
-          <w:lang w:val="en-GB"/>
-        </w:rPr>
-      </w:pPr>
-      <w:r>
-        <w:rPr>
-          <w:lang w:val="en-GB"/>
-        </w:rPr>
-        <w:t xml:space="preserve">La operación </w:t>
-      </w:r>
-      <w:r>
-        <w:rPr>
-          <w:i/>
-          <w:lang w:val="en-GB"/>
-        </w:rPr>
-        <w:t xml:space="preserve">requested_changes </w:t>
-      </w:r>
-      <w:r>
-        <w:rPr>
-          <w:lang w:val="en-GB"/>
-        </w:rPr>
         <w:t>retorna.</w:t>
       </w:r>
     </w:p>
@@ -22410,10 +22093,7 @@
         </w:numPr>
       </w:pPr>
       <w:r>
-        <w:t xml:space="preserve">El </w:t>
-      </w:r>
-      <w:r>
-        <w:t>participante 1 informa que</w:t>
+        <w:t>El participante 1 informa que</w:t>
       </w:r>
       <w:r>
         <w:rPr>
@@ -22422,13 +22102,7 @@
         <w:t xml:space="preserve"> </w:t>
       </w:r>
       <w:r>
-        <w:t xml:space="preserve">ha sido eliminado enviando mensajes </w:t>
-      </w:r>
-      <w:r>
-        <w:t>SP</w:t>
-      </w:r>
-      <w:r>
-        <w:t>DP.</w:t>
+        <w:t>ha sido eliminado enviando mensajes SPDP.</w:t>
       </w:r>
     </w:p>
     <w:p>
@@ -22464,13 +22138,7 @@
         </w:numPr>
       </w:pPr>
       <w:r>
-        <w:t>El partici</w:t>
-      </w:r>
-      <w:r>
-        <w:t xml:space="preserve">pante 2 </w:t>
-      </w:r>
-      <w:r>
-        <w:t>informa que</w:t>
+        <w:t>El participante 2 informa que</w:t>
       </w:r>
       <w:r>
         <w:rPr>
@@ -22482,60 +22150,18 @@
         <w:t>ha sido eliminado enviando mensajes SPDP.</w:t>
       </w:r>
     </w:p>
-    <w:p>
-      <w:bookmarkStart w:id="0" w:name="_GoBack"/>
-      <w:bookmarkEnd w:id="0"/>
-    </w:p>
-    <w:p>
-      <w:pPr>
-        <w:rPr>
-          <w:lang w:val="en-GB"/>
-        </w:rPr>
-      </w:pPr>
-    </w:p>
-    <w:p>
-      <w:pPr>
-        <w:rPr>
-          <w:lang w:val="en-GB"/>
-        </w:rPr>
-      </w:pPr>
-    </w:p>
-    <w:p>
-      <w:pPr>
-        <w:rPr>
-          <w:lang w:val="en-GB"/>
-        </w:rPr>
-      </w:pPr>
-    </w:p>
-    <w:p>
-      <w:pPr>
-        <w:rPr>
-          <w:lang w:val="en-GB"/>
-        </w:rPr>
-      </w:pPr>
-    </w:p>
-    <w:p>
-      <w:pPr>
-        <w:rPr>
-          <w:lang w:val="en-GB"/>
-        </w:rPr>
-      </w:pPr>
-    </w:p>
+    <w:p/>
+    <w:p/>
+    <w:p/>
+    <w:p/>
+    <w:p/>
+    <w:p/>
     <w:p>
       <w:pPr>
         <w:ind w:firstLine="0"/>
-        <w:rPr>
-          <w:lang w:val="en-GB"/>
-        </w:rPr>
-      </w:pPr>
-    </w:p>
-    <w:p>
-      <w:pPr>
-        <w:rPr>
-          <w:lang w:val="en-GB"/>
-        </w:rPr>
-      </w:pPr>
-    </w:p>
+      </w:pPr>
+    </w:p>
+    <w:p/>
     <w:sectPr>
       <w:pgSz w:w="11906" w:h="16838"/>
       <w:pgMar w:top="1417" w:right="1417" w:bottom="1417" w:left="1417" w:header="708" w:footer="708" w:gutter="0"/>

</xml_diff>